<commit_message>
update Python add CMD
</commit_message>
<xml_diff>
--- a/Python Library.docx
+++ b/Python Library.docx
@@ -1198,9 +1198,13 @@
         <w:t>Ok to use global constants (though they can be modified so not really a constant) if you use ALL_CAPS for the variable name</w:t>
       </w:r>
     </w:p>
-    <w:p/>
-    <w:p>
-      <w:pPr>
+    <w:p>
+      <w:pPr>
+        <w:pStyle w:val="ListParagraph"/>
+        <w:numPr>
+          <w:ilvl w:val="0"/>
+          <w:numId w:val="5"/>
+        </w:numPr>
         <w:rPr>
           <w:b/>
           <w:bCs/>
@@ -1211,6 +1215,334 @@
           <w:b/>
           <w:bCs/>
         </w:rPr>
+        <w:t>Nested Function</w:t>
+      </w:r>
+      <w:r>
+        <w:rPr>
+          <w:b/>
+          <w:bCs/>
+        </w:rPr>
+        <w:t>s</w:t>
+      </w:r>
+    </w:p>
+    <w:p>
+      <w:pPr>
+        <w:pStyle w:val="ListParagraph"/>
+        <w:numPr>
+          <w:ilvl w:val="1"/>
+          <w:numId w:val="5"/>
+        </w:numPr>
+      </w:pPr>
+      <w:r>
+        <w:t>nonlocal</w:t>
+      </w:r>
+    </w:p>
+    <w:p>
+      <w:pPr>
+        <w:pStyle w:val="ListParagraph"/>
+        <w:numPr>
+          <w:ilvl w:val="2"/>
+          <w:numId w:val="5"/>
+        </w:numPr>
+      </w:pPr>
+      <w:r>
+        <w:t>use nonlocal rather than global keyword to search an enclosing (outer) function for a variable, rather than looking completely outside the function</w:t>
+      </w:r>
+    </w:p>
+    <w:p>
+      <w:pPr>
+        <w:pStyle w:val="ListParagraph"/>
+        <w:numPr>
+          <w:ilvl w:val="1"/>
+          <w:numId w:val="5"/>
+        </w:numPr>
+      </w:pPr>
+      <w:r>
+        <w:t>supplying parameters to inner functions</w:t>
+      </w:r>
+    </w:p>
+    <w:p>
+      <w:pPr>
+        <w:pStyle w:val="ListParagraph"/>
+        <w:numPr>
+          <w:ilvl w:val="2"/>
+          <w:numId w:val="5"/>
+        </w:numPr>
+      </w:pPr>
+      <w:r>
+        <w:t>best exemplified</w:t>
+      </w:r>
+    </w:p>
+    <w:p>
+      <w:pPr>
+        <w:pStyle w:val="ListParagraph"/>
+        <w:numPr>
+          <w:ilvl w:val="3"/>
+          <w:numId w:val="5"/>
+        </w:numPr>
+      </w:pPr>
+      <w:r>
+        <w:t>def echo(n):</w:t>
+      </w:r>
+    </w:p>
+    <w:p>
+      <w:pPr>
+        <w:pStyle w:val="ListParagraph"/>
+        <w:ind w:left="3600"/>
+      </w:pPr>
+      <w:r>
+        <w:t>“</w:t>
+      </w:r>
+      <w:proofErr w:type="gramStart"/>
+      <w:r>
+        <w:t>””return</w:t>
+      </w:r>
+      <w:proofErr w:type="gramEnd"/>
+      <w:r>
+        <w:t xml:space="preserve"> the </w:t>
+      </w:r>
+      <w:proofErr w:type="spellStart"/>
+      <w:r>
+        <w:t>inner_echo</w:t>
+      </w:r>
+      <w:proofErr w:type="spellEnd"/>
+      <w:r>
+        <w:t xml:space="preserve"> function”””</w:t>
+      </w:r>
+    </w:p>
+    <w:p>
+      <w:pPr>
+        <w:pStyle w:val="ListParagraph"/>
+        <w:ind w:left="3600"/>
+      </w:pPr>
+    </w:p>
+    <w:p>
+      <w:pPr>
+        <w:pStyle w:val="ListParagraph"/>
+        <w:ind w:left="3600"/>
+      </w:pPr>
+      <w:r>
+        <w:t xml:space="preserve">def </w:t>
+      </w:r>
+      <w:proofErr w:type="spellStart"/>
+      <w:r>
+        <w:t>inner_echo</w:t>
+      </w:r>
+      <w:proofErr w:type="spellEnd"/>
+      <w:r>
+        <w:t>(word):</w:t>
+      </w:r>
+    </w:p>
+    <w:p>
+      <w:pPr>
+        <w:pStyle w:val="ListParagraph"/>
+        <w:ind w:left="3600"/>
+      </w:pPr>
+      <w:r>
+        <w:tab/>
+        <w:t>“</w:t>
+      </w:r>
+      <w:proofErr w:type="gramStart"/>
+      <w:r>
+        <w:t>””concatenate</w:t>
+      </w:r>
+      <w:proofErr w:type="gramEnd"/>
+      <w:r>
+        <w:t xml:space="preserve"> n copies of word”””</w:t>
+      </w:r>
+    </w:p>
+    <w:p>
+      <w:pPr>
+        <w:pStyle w:val="ListParagraph"/>
+        <w:ind w:left="3600"/>
+      </w:pPr>
+      <w:r>
+        <w:tab/>
+      </w:r>
+      <w:proofErr w:type="spellStart"/>
+      <w:r>
+        <w:t>echo_word</w:t>
+      </w:r>
+      <w:proofErr w:type="spellEnd"/>
+      <w:r>
+        <w:t xml:space="preserve"> = word * n</w:t>
+      </w:r>
+    </w:p>
+    <w:p>
+      <w:pPr>
+        <w:pStyle w:val="ListParagraph"/>
+        <w:ind w:left="3600"/>
+      </w:pPr>
+      <w:r>
+        <w:tab/>
+        <w:t xml:space="preserve">return </w:t>
+      </w:r>
+      <w:proofErr w:type="spellStart"/>
+      <w:r>
+        <w:t>echo_word</w:t>
+      </w:r>
+      <w:proofErr w:type="spellEnd"/>
+    </w:p>
+    <w:p>
+      <w:pPr>
+        <w:pStyle w:val="ListParagraph"/>
+        <w:ind w:left="3600"/>
+      </w:pPr>
+      <w:r>
+        <w:tab/>
+      </w:r>
+    </w:p>
+    <w:p>
+      <w:r>
+        <w:tab/>
+      </w:r>
+      <w:r>
+        <w:tab/>
+      </w:r>
+      <w:r>
+        <w:tab/>
+      </w:r>
+      <w:r>
+        <w:tab/>
+      </w:r>
+      <w:r>
+        <w:tab/>
+        <w:t xml:space="preserve">return </w:t>
+      </w:r>
+      <w:proofErr w:type="spellStart"/>
+      <w:r>
+        <w:t>inner_echo</w:t>
+      </w:r>
+      <w:proofErr w:type="spellEnd"/>
+    </w:p>
+    <w:p>
+      <w:r>
+        <w:lastRenderedPageBreak/>
+        <w:tab/>
+      </w:r>
+      <w:r>
+        <w:tab/>
+      </w:r>
+      <w:r>
+        <w:tab/>
+      </w:r>
+      <w:r>
+        <w:tab/>
+        <w:t xml:space="preserve">twice = </w:t>
+      </w:r>
+      <w:proofErr w:type="gramStart"/>
+      <w:r>
+        <w:t>echo(</w:t>
+      </w:r>
+      <w:proofErr w:type="gramEnd"/>
+      <w:r>
+        <w:t>2)</w:t>
+      </w:r>
+      <w:r>
+        <w:tab/>
+      </w:r>
+      <w:r>
+        <w:tab/>
+        <w:t># these vars are basically versions of the echo function</w:t>
+      </w:r>
+    </w:p>
+    <w:p>
+      <w:r>
+        <w:tab/>
+      </w:r>
+      <w:r>
+        <w:tab/>
+      </w:r>
+      <w:r>
+        <w:tab/>
+      </w:r>
+      <w:r>
+        <w:tab/>
+        <w:t xml:space="preserve">thrice = </w:t>
+      </w:r>
+      <w:proofErr w:type="gramStart"/>
+      <w:r>
+        <w:t>echo(</w:t>
+      </w:r>
+      <w:proofErr w:type="gramEnd"/>
+      <w:r>
+        <w:t>3)</w:t>
+      </w:r>
+    </w:p>
+    <w:p/>
+    <w:p>
+      <w:r>
+        <w:tab/>
+      </w:r>
+      <w:r>
+        <w:tab/>
+      </w:r>
+      <w:r>
+        <w:tab/>
+      </w:r>
+      <w:r>
+        <w:tab/>
+        <w:t>twice(“hello”)</w:t>
+      </w:r>
+      <w:r>
+        <w:tab/>
+      </w:r>
+      <w:r>
+        <w:tab/>
+        <w:t># returns “</w:t>
+      </w:r>
+      <w:proofErr w:type="spellStart"/>
+      <w:r>
+        <w:t>hellohello</w:t>
+      </w:r>
+      <w:proofErr w:type="spellEnd"/>
+      <w:r>
+        <w:t>”</w:t>
+      </w:r>
+    </w:p>
+    <w:p>
+      <w:r>
+        <w:tab/>
+      </w:r>
+      <w:r>
+        <w:tab/>
+      </w:r>
+      <w:r>
+        <w:tab/>
+      </w:r>
+      <w:r>
+        <w:tab/>
+        <w:t>thrice(“hello”)</w:t>
+      </w:r>
+      <w:r>
+        <w:tab/>
+      </w:r>
+      <w:r>
+        <w:tab/>
+        <w:t># returns “</w:t>
+      </w:r>
+      <w:proofErr w:type="spellStart"/>
+      <w:r>
+        <w:t>hellohellohello</w:t>
+      </w:r>
+      <w:proofErr w:type="spellEnd"/>
+      <w:r>
+        <w:t>”</w:t>
+      </w:r>
+    </w:p>
+    <w:p/>
+    <w:p>
+      <w:pPr>
+        <w:rPr>
+          <w:b/>
+          <w:bCs/>
+        </w:rPr>
+      </w:pPr>
+      <w:r>
+        <w:rPr>
+          <w:b/>
+          <w:bCs/>
+        </w:rPr>
         <w:t>Numbers</w:t>
       </w:r>
     </w:p>
@@ -1409,7 +1741,6 @@
         </w:numPr>
       </w:pPr>
       <w:r>
-        <w:lastRenderedPageBreak/>
         <w:t>2.232e+5</w:t>
       </w:r>
       <w:r>
@@ -2054,6 +2385,7 @@
         <w:ind w:left="2160"/>
       </w:pPr>
       <w:r>
+        <w:lastRenderedPageBreak/>
         <w:t>print(“{:.1%}</w:t>
       </w:r>
       <w:proofErr w:type="gramStart"/>
@@ -2372,8 +2704,6 @@
       <w:r>
         <w:t>returns the maximum number of the two values</w:t>
       </w:r>
-      <w:bookmarkStart w:id="0" w:name="_GoBack"/>
-      <w:bookmarkEnd w:id="0"/>
     </w:p>
     <w:p>
       <w:pPr>
@@ -2436,7 +2766,6 @@
         </w:numPr>
       </w:pPr>
       <w:r>
-        <w:lastRenderedPageBreak/>
         <w:t xml:space="preserve">rounds to </w:t>
       </w:r>
       <w:proofErr w:type="gramStart"/>
@@ -3081,6 +3410,7 @@
         </w:numPr>
       </w:pPr>
       <w:r>
+        <w:lastRenderedPageBreak/>
         <w:t>Example:</w:t>
       </w:r>
     </w:p>
@@ -3555,7 +3885,6 @@
         </w:numPr>
       </w:pPr>
       <w:r>
-        <w:lastRenderedPageBreak/>
         <w:t>Syntax for constructing a Decimal object</w:t>
       </w:r>
     </w:p>
@@ -4133,6 +4462,7 @@
         </w:numPr>
       </w:pPr>
       <w:r>
+        <w:lastRenderedPageBreak/>
         <w:t>\”</w:t>
       </w:r>
       <w:r>
@@ -4524,7 +4854,6 @@
         </w:numPr>
       </w:pPr>
       <w:r>
-        <w:lastRenderedPageBreak/>
         <w:t>Example</w:t>
       </w:r>
     </w:p>
@@ -5342,6 +5671,7 @@
       </w:pPr>
       <w:proofErr w:type="gramStart"/>
       <w:r>
+        <w:lastRenderedPageBreak/>
         <w:t>.</w:t>
       </w:r>
       <w:proofErr w:type="spellStart"/>
@@ -5900,7 +6230,6 @@
         </w:numPr>
       </w:pPr>
       <w:r>
-        <w:lastRenderedPageBreak/>
         <w:t>optional third parameter specifies the number of occurrences to replace</w:t>
       </w:r>
       <w:r>
@@ -6541,6 +6870,7 @@
         </w:numPr>
       </w:pPr>
       <w:r>
+        <w:lastRenderedPageBreak/>
         <w:t>Contrast vs tuple creation which uses () instead of []</w:t>
       </w:r>
     </w:p>
@@ -6940,7 +7270,6 @@
         <w:ind w:left="2880"/>
       </w:pPr>
       <w:r>
-        <w:lastRenderedPageBreak/>
         <w:t xml:space="preserve">for </w:t>
       </w:r>
       <w:r>
@@ -7738,6 +8067,7 @@
         </w:numPr>
       </w:pPr>
       <w:r>
+        <w:lastRenderedPageBreak/>
         <w:t xml:space="preserve">key difference between this </w:t>
       </w:r>
       <w:proofErr w:type="gramStart"/>
@@ -8174,7 +8504,6 @@
       </w:pPr>
       <w:proofErr w:type="gramStart"/>
       <w:r>
-        <w:lastRenderedPageBreak/>
         <w:t>.remove</w:t>
       </w:r>
       <w:proofErr w:type="gramEnd"/>
@@ -8795,6 +9124,7 @@
         <w:ind w:left="2160"/>
       </w:pPr>
       <w:r>
+        <w:lastRenderedPageBreak/>
         <w:t>return x, y, z</w:t>
       </w:r>
     </w:p>
@@ -9104,7 +9434,6 @@
         </w:numPr>
       </w:pPr>
       <w:r>
-        <w:lastRenderedPageBreak/>
         <w:t>can be lists or other dictionaries</w:t>
       </w:r>
     </w:p>
@@ -9827,6 +10156,7 @@
         </w:numPr>
       </w:pPr>
       <w:r>
+        <w:lastRenderedPageBreak/>
         <w:t>returns a view object that contains a tuple for each key/value pair in the dictionary</w:t>
       </w:r>
     </w:p>
@@ -10385,7 +10715,6 @@
         </w:numPr>
       </w:pPr>
       <w:r>
-        <w:lastRenderedPageBreak/>
         <w:t>list(</w:t>
       </w:r>
       <w:r>
@@ -11165,6 +11494,7 @@
         </w:numPr>
       </w:pPr>
       <w:r>
+        <w:lastRenderedPageBreak/>
         <w:t>key = “</w:t>
       </w:r>
       <w:proofErr w:type="spellStart"/>
@@ -11539,7 +11869,6 @@
         </w:numPr>
       </w:pPr>
       <w:r>
-        <w:lastRenderedPageBreak/>
         <w:t>returns a time object set to specified time</w:t>
       </w:r>
     </w:p>
@@ -12347,6 +12676,7 @@
         </w:numPr>
       </w:pPr>
       <w:r>
+        <w:lastRenderedPageBreak/>
         <w:t>date/time object attributes</w:t>
       </w:r>
     </w:p>
@@ -12730,7 +13060,6 @@
         </w:numPr>
       </w:pPr>
       <w:r>
-        <w:lastRenderedPageBreak/>
         <w:t>uses the common format string codes listed below</w:t>
       </w:r>
     </w:p>
@@ -13376,6 +13705,7 @@
       </w:pPr>
       <w:proofErr w:type="gramStart"/>
       <w:r>
+        <w:lastRenderedPageBreak/>
         <w:t>print(</w:t>
       </w:r>
       <w:proofErr w:type="gramEnd"/>
@@ -13775,7 +14105,6 @@
         </w:numPr>
       </w:pPr>
       <w:r>
-        <w:lastRenderedPageBreak/>
         <w:t>Inputs must be processed, and are usually assigned to a variable (</w:t>
       </w:r>
       <w:proofErr w:type="spellStart"/>
@@ -14291,6 +14620,7 @@
         </w:numPr>
       </w:pPr>
       <w:r>
+        <w:lastRenderedPageBreak/>
         <w:t xml:space="preserve">Can code a </w:t>
       </w:r>
       <w:r>
@@ -14649,7 +14979,6 @@
         <w:ind w:left="720"/>
       </w:pPr>
       <w:r>
-        <w:lastRenderedPageBreak/>
         <w:t xml:space="preserve">    </w:t>
       </w:r>
       <w:r>
@@ -15367,6 +15696,7 @@
         </w:numPr>
       </w:pPr>
       <w:r>
+        <w:lastRenderedPageBreak/>
         <w:t xml:space="preserve">for </w:t>
       </w:r>
       <w:proofErr w:type="spellStart"/>
@@ -15777,10 +16107,7 @@
         </w:numPr>
       </w:pPr>
       <w:r>
-        <w:t>Enumerating</w:t>
-      </w:r>
-      <w:r>
-        <w:t xml:space="preserve"> a List</w:t>
+        <w:t>Enumerating a List</w:t>
       </w:r>
       <w:r>
         <w:tab/>
@@ -15881,7 +16208,6 @@
         </w:numPr>
       </w:pPr>
       <w:r>
-        <w:lastRenderedPageBreak/>
         <w:t xml:space="preserve">for </w:t>
       </w:r>
       <w:r>
@@ -16201,7 +16527,39 @@
         </w:numPr>
       </w:pPr>
       <w:r>
-        <w:t xml:space="preserve">def </w:t>
+        <w:t>Good practice to add docstrings just after the function definition</w:t>
+      </w:r>
+    </w:p>
+    <w:p>
+      <w:pPr>
+        <w:pStyle w:val="ListParagraph"/>
+        <w:numPr>
+          <w:ilvl w:val="2"/>
+          <w:numId w:val="13"/>
+        </w:numPr>
+      </w:pPr>
+      <w:r>
+        <w:t>“</w:t>
+      </w:r>
+      <w:proofErr w:type="gramStart"/>
+      <w:r>
+        <w:t>””docstrings</w:t>
+      </w:r>
+      <w:proofErr w:type="gramEnd"/>
+      <w:r>
+        <w:t xml:space="preserve"> go between triple quotes”””</w:t>
+      </w:r>
+    </w:p>
+    <w:p>
+      <w:pPr>
+        <w:pStyle w:val="ListParagraph"/>
+        <w:numPr>
+          <w:ilvl w:val="2"/>
+          <w:numId w:val="13"/>
+        </w:numPr>
+      </w:pPr>
+      <w:r>
+        <w:t>these are displayed if you do help(</w:t>
       </w:r>
       <w:proofErr w:type="spellStart"/>
       <w:r>
@@ -16213,28 +16571,7 @@
       </w:r>
       <w:proofErr w:type="spellEnd"/>
       <w:r>
-        <w:t>([</w:t>
-      </w:r>
-      <w:proofErr w:type="spellStart"/>
-      <w:r>
-        <w:t>args</w:t>
-      </w:r>
-      <w:proofErr w:type="spellEnd"/>
-      <w:r>
-        <w:t>]):</w:t>
-      </w:r>
-    </w:p>
-    <w:p>
-      <w:pPr>
-        <w:pStyle w:val="ListParagraph"/>
-        <w:ind w:left="2160"/>
-      </w:pPr>
-      <w:r>
-        <w:rPr>
-          <w:i/>
-          <w:iCs/>
-        </w:rPr>
-        <w:t>statements</w:t>
+        <w:t>)</w:t>
       </w:r>
     </w:p>
     <w:p>
@@ -16246,6 +16583,84 @@
         </w:numPr>
       </w:pPr>
       <w:r>
+        <w:t xml:space="preserve">def </w:t>
+      </w:r>
+      <w:proofErr w:type="spellStart"/>
+      <w:r>
+        <w:rPr>
+          <w:i/>
+          <w:iCs/>
+        </w:rPr>
+        <w:t>function_name</w:t>
+      </w:r>
+      <w:proofErr w:type="spellEnd"/>
+      <w:r>
+        <w:t>([</w:t>
+      </w:r>
+      <w:proofErr w:type="spellStart"/>
+      <w:r>
+        <w:t>args</w:t>
+      </w:r>
+      <w:proofErr w:type="spellEnd"/>
+      <w:r>
+        <w:t>]):</w:t>
+      </w:r>
+    </w:p>
+    <w:p>
+      <w:pPr>
+        <w:pStyle w:val="ListParagraph"/>
+        <w:ind w:left="2160"/>
+        <w:rPr>
+          <w:i/>
+          <w:iCs/>
+        </w:rPr>
+      </w:pPr>
+      <w:r>
+        <w:rPr>
+          <w:i/>
+          <w:iCs/>
+        </w:rPr>
+        <w:t>“</w:t>
+      </w:r>
+      <w:proofErr w:type="gramStart"/>
+      <w:r>
+        <w:rPr>
+          <w:i/>
+          <w:iCs/>
+        </w:rPr>
+        <w:t>””docstrings</w:t>
+      </w:r>
+      <w:proofErr w:type="gramEnd"/>
+      <w:r>
+        <w:rPr>
+          <w:i/>
+          <w:iCs/>
+        </w:rPr>
+        <w:t>”””</w:t>
+      </w:r>
+    </w:p>
+    <w:p>
+      <w:pPr>
+        <w:pStyle w:val="ListParagraph"/>
+        <w:ind w:left="2160"/>
+      </w:pPr>
+      <w:r>
+        <w:rPr>
+          <w:i/>
+          <w:iCs/>
+        </w:rPr>
+        <w:t>statements</w:t>
+      </w:r>
+    </w:p>
+    <w:p>
+      <w:pPr>
+        <w:pStyle w:val="ListParagraph"/>
+        <w:numPr>
+          <w:ilvl w:val="1"/>
+          <w:numId w:val="13"/>
+        </w:numPr>
+      </w:pPr>
+      <w:r>
         <w:t>Assign a default for an argument by assigning a value when defining a function</w:t>
       </w:r>
     </w:p>
@@ -16302,6 +16717,410 @@
       <w:pPr>
         <w:pStyle w:val="ListParagraph"/>
         <w:numPr>
+          <w:ilvl w:val="1"/>
+          <w:numId w:val="13"/>
+        </w:numPr>
+      </w:pPr>
+      <w:r>
+        <w:t xml:space="preserve">Accept an unknown number of </w:t>
+      </w:r>
+      <w:proofErr w:type="spellStart"/>
+      <w:r>
+        <w:t>args</w:t>
+      </w:r>
+      <w:proofErr w:type="spellEnd"/>
+      <w:r>
+        <w:t xml:space="preserve"> as a tuple</w:t>
+      </w:r>
+      <w:r>
+        <w:t xml:space="preserve"> </w:t>
+      </w:r>
+      <w:r>
+        <w:tab/>
+        <w:t># *</w:t>
+      </w:r>
+      <w:r>
+        <w:rPr>
+          <w:i/>
+          <w:iCs/>
+        </w:rPr>
+        <w:t>vars</w:t>
+      </w:r>
+    </w:p>
+    <w:p>
+      <w:pPr>
+        <w:pStyle w:val="ListParagraph"/>
+        <w:numPr>
+          <w:ilvl w:val="2"/>
+          <w:numId w:val="13"/>
+        </w:numPr>
+      </w:pPr>
+      <w:r>
+        <w:t xml:space="preserve">def </w:t>
+      </w:r>
+      <w:proofErr w:type="spellStart"/>
+      <w:r>
+        <w:rPr>
+          <w:i/>
+          <w:iCs/>
+        </w:rPr>
+        <w:t>function_name</w:t>
+      </w:r>
+      <w:proofErr w:type="spellEnd"/>
+      <w:r>
+        <w:t>(*</w:t>
+      </w:r>
+      <w:proofErr w:type="spellStart"/>
+      <w:r>
+        <w:t>args</w:t>
+      </w:r>
+      <w:proofErr w:type="spellEnd"/>
+      <w:r>
+        <w:t>):</w:t>
+      </w:r>
+    </w:p>
+    <w:p>
+      <w:pPr>
+        <w:pStyle w:val="ListParagraph"/>
+        <w:ind w:left="2880"/>
+        <w:rPr>
+          <w:i/>
+          <w:iCs/>
+        </w:rPr>
+      </w:pPr>
+      <w:r>
+        <w:rPr>
+          <w:i/>
+          <w:iCs/>
+        </w:rPr>
+        <w:t>statements</w:t>
+      </w:r>
+    </w:p>
+    <w:p>
+      <w:pPr>
+        <w:pStyle w:val="ListParagraph"/>
+        <w:numPr>
+          <w:ilvl w:val="3"/>
+          <w:numId w:val="13"/>
+        </w:numPr>
+      </w:pPr>
+      <w:proofErr w:type="spellStart"/>
+      <w:r>
+        <w:t>args</w:t>
+      </w:r>
+      <w:proofErr w:type="spellEnd"/>
+      <w:r>
+        <w:t xml:space="preserve"> is available for use in the function as a tuple that you can loop through</w:t>
+      </w:r>
+    </w:p>
+    <w:p>
+      <w:pPr>
+        <w:pStyle w:val="ListParagraph"/>
+        <w:numPr>
+          <w:ilvl w:val="4"/>
+          <w:numId w:val="13"/>
+        </w:numPr>
+      </w:pPr>
+      <w:r>
+        <w:t xml:space="preserve">for </w:t>
+      </w:r>
+      <w:proofErr w:type="spellStart"/>
+      <w:r>
+        <w:t>i</w:t>
+      </w:r>
+      <w:proofErr w:type="spellEnd"/>
+      <w:r>
+        <w:t xml:space="preserve"> in </w:t>
+      </w:r>
+      <w:proofErr w:type="spellStart"/>
+      <w:r>
+        <w:t>args</w:t>
+      </w:r>
+      <w:proofErr w:type="spellEnd"/>
+      <w:r>
+        <w:t>…</w:t>
+      </w:r>
+    </w:p>
+    <w:p>
+      <w:pPr>
+        <w:pStyle w:val="ListParagraph"/>
+        <w:numPr>
+          <w:ilvl w:val="3"/>
+          <w:numId w:val="13"/>
+        </w:numPr>
+      </w:pPr>
+      <w:r>
+        <w:t>can use to sum an unknown number of numbers etc.</w:t>
+      </w:r>
+    </w:p>
+    <w:p>
+      <w:pPr>
+        <w:pStyle w:val="ListParagraph"/>
+        <w:numPr>
+          <w:ilvl w:val="1"/>
+          <w:numId w:val="13"/>
+        </w:numPr>
+      </w:pPr>
+      <w:r>
+        <w:lastRenderedPageBreak/>
+        <w:t xml:space="preserve">Accept key/value pairs or </w:t>
+      </w:r>
+      <w:proofErr w:type="spellStart"/>
+      <w:r>
+        <w:t>args</w:t>
+      </w:r>
+      <w:proofErr w:type="spellEnd"/>
+      <w:r>
+        <w:t xml:space="preserve"> as a dictionary</w:t>
+      </w:r>
+      <w:r>
+        <w:tab/>
+        <w:t># **</w:t>
+      </w:r>
+      <w:r>
+        <w:rPr>
+          <w:i/>
+          <w:iCs/>
+        </w:rPr>
+        <w:t>vars</w:t>
+      </w:r>
+    </w:p>
+    <w:p>
+      <w:pPr>
+        <w:pStyle w:val="ListParagraph"/>
+        <w:numPr>
+          <w:ilvl w:val="2"/>
+          <w:numId w:val="13"/>
+        </w:numPr>
+      </w:pPr>
+      <w:r>
+        <w:t xml:space="preserve">def </w:t>
+      </w:r>
+      <w:proofErr w:type="spellStart"/>
+      <w:r>
+        <w:rPr>
+          <w:i/>
+          <w:iCs/>
+        </w:rPr>
+        <w:t>function_name</w:t>
+      </w:r>
+      <w:proofErr w:type="spellEnd"/>
+      <w:r>
+        <w:t>(**</w:t>
+      </w:r>
+      <w:proofErr w:type="spellStart"/>
+      <w:r>
+        <w:t>kwargs</w:t>
+      </w:r>
+      <w:proofErr w:type="spellEnd"/>
+      <w:r>
+        <w:t>):</w:t>
+      </w:r>
+    </w:p>
+    <w:p>
+      <w:pPr>
+        <w:pStyle w:val="ListParagraph"/>
+        <w:ind w:left="2880"/>
+      </w:pPr>
+      <w:r>
+        <w:rPr>
+          <w:i/>
+          <w:iCs/>
+        </w:rPr>
+        <w:t>statements</w:t>
+      </w:r>
+    </w:p>
+    <w:p>
+      <w:pPr>
+        <w:pStyle w:val="ListParagraph"/>
+        <w:numPr>
+          <w:ilvl w:val="3"/>
+          <w:numId w:val="13"/>
+        </w:numPr>
+      </w:pPr>
+      <w:r>
+        <w:t xml:space="preserve">two ** allows you to name your </w:t>
+      </w:r>
+      <w:proofErr w:type="spellStart"/>
+      <w:r>
+        <w:t>args</w:t>
+      </w:r>
+      <w:proofErr w:type="spellEnd"/>
+      <w:r>
+        <w:t xml:space="preserve"> and passes </w:t>
+      </w:r>
+      <w:proofErr w:type="spellStart"/>
+      <w:r>
+        <w:t>args</w:t>
+      </w:r>
+      <w:proofErr w:type="spellEnd"/>
+      <w:r>
+        <w:t xml:space="preserve"> as a dictionary</w:t>
+      </w:r>
+    </w:p>
+    <w:p>
+      <w:pPr>
+        <w:pStyle w:val="ListParagraph"/>
+        <w:numPr>
+          <w:ilvl w:val="3"/>
+          <w:numId w:val="13"/>
+        </w:numPr>
+      </w:pPr>
+      <w:r>
+        <w:t>syntax</w:t>
+      </w:r>
+    </w:p>
+    <w:p>
+      <w:pPr>
+        <w:pStyle w:val="ListParagraph"/>
+        <w:numPr>
+          <w:ilvl w:val="4"/>
+          <w:numId w:val="13"/>
+        </w:numPr>
+      </w:pPr>
+      <w:r>
+        <w:t xml:space="preserve">for key, value in </w:t>
+      </w:r>
+      <w:proofErr w:type="spellStart"/>
+      <w:proofErr w:type="gramStart"/>
+      <w:r>
+        <w:t>kwargs.items</w:t>
+      </w:r>
+      <w:proofErr w:type="spellEnd"/>
+      <w:proofErr w:type="gramEnd"/>
+      <w:r>
+        <w:t>():</w:t>
+      </w:r>
+    </w:p>
+    <w:p>
+      <w:pPr>
+        <w:pStyle w:val="ListParagraph"/>
+        <w:numPr>
+          <w:ilvl w:val="1"/>
+          <w:numId w:val="13"/>
+        </w:numPr>
+      </w:pPr>
+      <w:r>
+        <w:rPr>
+          <w:b/>
+          <w:bCs/>
+        </w:rPr>
+        <w:t>*</w:t>
+      </w:r>
+      <w:proofErr w:type="spellStart"/>
+      <w:r>
+        <w:rPr>
+          <w:b/>
+          <w:bCs/>
+        </w:rPr>
+        <w:t>args</w:t>
+      </w:r>
+      <w:proofErr w:type="spellEnd"/>
+      <w:r>
+        <w:rPr>
+          <w:b/>
+          <w:bCs/>
+        </w:rPr>
+        <w:t xml:space="preserve"> &amp; **</w:t>
+      </w:r>
+      <w:proofErr w:type="spellStart"/>
+      <w:r>
+        <w:rPr>
+          <w:b/>
+          <w:bCs/>
+        </w:rPr>
+        <w:t>kwargs</w:t>
+      </w:r>
+      <w:proofErr w:type="spellEnd"/>
+    </w:p>
+    <w:p>
+      <w:pPr>
+        <w:pStyle w:val="ListParagraph"/>
+        <w:numPr>
+          <w:ilvl w:val="2"/>
+          <w:numId w:val="13"/>
+        </w:numPr>
+      </w:pPr>
+      <w:r>
+        <w:t xml:space="preserve">the names </w:t>
+      </w:r>
+      <w:proofErr w:type="spellStart"/>
+      <w:r>
+        <w:t>args</w:t>
+      </w:r>
+      <w:proofErr w:type="spellEnd"/>
+      <w:r>
+        <w:t>/</w:t>
+      </w:r>
+      <w:proofErr w:type="spellStart"/>
+      <w:r>
+        <w:t>kwargs</w:t>
+      </w:r>
+      <w:proofErr w:type="spellEnd"/>
+      <w:r>
+        <w:t xml:space="preserve"> are not important, the asterisks are</w:t>
+      </w:r>
+    </w:p>
+    <w:p>
+      <w:pPr>
+        <w:pStyle w:val="ListParagraph"/>
+        <w:numPr>
+          <w:ilvl w:val="2"/>
+          <w:numId w:val="13"/>
+        </w:numPr>
+      </w:pPr>
+      <w:r>
+        <w:t>can define function to accept other arguments first, with *</w:t>
+      </w:r>
+      <w:proofErr w:type="spellStart"/>
+      <w:r>
+        <w:t>args</w:t>
+      </w:r>
+      <w:proofErr w:type="spellEnd"/>
+      <w:r>
+        <w:t>/**</w:t>
+      </w:r>
+      <w:proofErr w:type="spellStart"/>
+      <w:r>
+        <w:t>kwargs</w:t>
+      </w:r>
+      <w:proofErr w:type="spellEnd"/>
+      <w:r>
+        <w:t xml:space="preserve"> as the final </w:t>
+      </w:r>
+      <w:proofErr w:type="spellStart"/>
+      <w:r>
+        <w:t>arg</w:t>
+      </w:r>
+      <w:proofErr w:type="spellEnd"/>
+      <w:r>
+        <w:t>(s)</w:t>
+      </w:r>
+    </w:p>
+    <w:p>
+      <w:pPr>
+        <w:pStyle w:val="ListParagraph"/>
+        <w:numPr>
+          <w:ilvl w:val="3"/>
+          <w:numId w:val="13"/>
+        </w:numPr>
+      </w:pPr>
+      <w:r>
+        <w:t xml:space="preserve">useful to pass a dataframe or </w:t>
+      </w:r>
+      <w:proofErr w:type="gramStart"/>
+      <w:r>
+        <w:t>other</w:t>
+      </w:r>
+      <w:proofErr w:type="gramEnd"/>
+      <w:r>
+        <w:t xml:space="preserve"> object first </w:t>
+      </w:r>
+    </w:p>
+    <w:p>
+      <w:pPr>
+        <w:pStyle w:val="ListParagraph"/>
+        <w:numPr>
           <w:ilvl w:val="0"/>
           <w:numId w:val="13"/>
         </w:numPr>
@@ -16526,6 +17345,62 @@
       <w:pPr>
         <w:pStyle w:val="ListParagraph"/>
         <w:numPr>
+          <w:ilvl w:val="1"/>
+          <w:numId w:val="13"/>
+        </w:numPr>
+      </w:pPr>
+      <w:r>
+        <w:t>Create and return a tuple to return multiple values</w:t>
+      </w:r>
+      <w:r>
+        <w:t xml:space="preserve"> (could do a list as well)</w:t>
+      </w:r>
+    </w:p>
+    <w:p>
+      <w:pPr>
+        <w:pStyle w:val="ListParagraph"/>
+        <w:numPr>
+          <w:ilvl w:val="2"/>
+          <w:numId w:val="13"/>
+        </w:numPr>
+      </w:pPr>
+      <w:r>
+        <w:t xml:space="preserve">return </w:t>
+      </w:r>
+      <w:proofErr w:type="spellStart"/>
+      <w:proofErr w:type="gramStart"/>
+      <w:r>
+        <w:t>x,y</w:t>
+      </w:r>
+      <w:proofErr w:type="gramEnd"/>
+      <w:r>
+        <w:t>,z</w:t>
+      </w:r>
+      <w:proofErr w:type="spellEnd"/>
+      <w:r>
+        <w:t xml:space="preserve"> </w:t>
+      </w:r>
+      <w:r>
+        <w:tab/>
+        <w:t># creates a tuple for output</w:t>
+      </w:r>
+    </w:p>
+    <w:p>
+      <w:pPr>
+        <w:pStyle w:val="ListParagraph"/>
+        <w:numPr>
+          <w:ilvl w:val="2"/>
+          <w:numId w:val="13"/>
+        </w:numPr>
+      </w:pPr>
+      <w:r>
+        <w:t>Then need to unpack the tuple upon returning it</w:t>
+      </w:r>
+    </w:p>
+    <w:p>
+      <w:pPr>
+        <w:pStyle w:val="ListParagraph"/>
+        <w:numPr>
           <w:ilvl w:val="0"/>
           <w:numId w:val="13"/>
         </w:numPr>
@@ -16724,19 +17599,770 @@
         <w:t>) function to test functions in the module rather than run a program</w:t>
       </w:r>
     </w:p>
-    <w:p/>
-    <w:p>
-      <w:pPr>
+    <w:p>
+      <w:pPr>
+        <w:pStyle w:val="ListParagraph"/>
+        <w:numPr>
+          <w:ilvl w:val="0"/>
+          <w:numId w:val="13"/>
+        </w:numPr>
+      </w:pPr>
+      <w:r>
         <w:rPr>
           <w:b/>
           <w:bCs/>
         </w:rPr>
+        <w:t>Nested Functions</w:t>
+      </w:r>
+    </w:p>
+    <w:p>
+      <w:pPr>
+        <w:pStyle w:val="ListParagraph"/>
+        <w:numPr>
+          <w:ilvl w:val="1"/>
+          <w:numId w:val="13"/>
+        </w:numPr>
+      </w:pPr>
+      <w:r>
+        <w:t>See variables section for more detail on nested functions (since variable use is the main concern here)</w:t>
+      </w:r>
+    </w:p>
+    <w:p>
+      <w:pPr>
+        <w:pStyle w:val="ListParagraph"/>
+        <w:numPr>
+          <w:ilvl w:val="0"/>
+          <w:numId w:val="13"/>
+        </w:numPr>
       </w:pPr>
       <w:r>
         <w:rPr>
           <w:b/>
           <w:bCs/>
         </w:rPr>
+        <w:t>Lambda Functions</w:t>
+      </w:r>
+    </w:p>
+    <w:p>
+      <w:pPr>
+        <w:pStyle w:val="ListParagraph"/>
+        <w:numPr>
+          <w:ilvl w:val="1"/>
+          <w:numId w:val="13"/>
+        </w:numPr>
+      </w:pPr>
+      <w:r>
+        <w:t>a quick and dirty way to write simple functions</w:t>
+      </w:r>
+    </w:p>
+    <w:p>
+      <w:pPr>
+        <w:pStyle w:val="ListParagraph"/>
+        <w:numPr>
+          <w:ilvl w:val="1"/>
+          <w:numId w:val="13"/>
+        </w:numPr>
+      </w:pPr>
+      <w:r>
+        <w:t>Syntax</w:t>
+      </w:r>
+    </w:p>
+    <w:p>
+      <w:pPr>
+        <w:pStyle w:val="ListParagraph"/>
+        <w:numPr>
+          <w:ilvl w:val="2"/>
+          <w:numId w:val="13"/>
+        </w:numPr>
+      </w:pPr>
+      <w:proofErr w:type="spellStart"/>
+      <w:r>
+        <w:rPr>
+          <w:i/>
+          <w:iCs/>
+        </w:rPr>
+        <w:t>function_name</w:t>
+      </w:r>
+      <w:proofErr w:type="spellEnd"/>
+      <w:r>
+        <w:t xml:space="preserve"> = lambda [</w:t>
+      </w:r>
+      <w:r>
+        <w:rPr>
+          <w:i/>
+          <w:iCs/>
+        </w:rPr>
+        <w:t>arg</w:t>
+      </w:r>
+      <w:proofErr w:type="gramStart"/>
+      <w:r>
+        <w:rPr>
+          <w:i/>
+          <w:iCs/>
+        </w:rPr>
+        <w:t>1</w:t>
+      </w:r>
+      <w:r>
+        <w:t>][</w:t>
+      </w:r>
+      <w:proofErr w:type="gramEnd"/>
+      <w:r>
+        <w:t xml:space="preserve">, </w:t>
+      </w:r>
+      <w:r>
+        <w:rPr>
+          <w:i/>
+          <w:iCs/>
+        </w:rPr>
+        <w:t>arg2</w:t>
+      </w:r>
+      <w:r>
+        <w:t xml:space="preserve">][, …]: </w:t>
+      </w:r>
+      <w:r>
+        <w:rPr>
+          <w:i/>
+          <w:iCs/>
+        </w:rPr>
+        <w:t>statements</w:t>
+      </w:r>
+    </w:p>
+    <w:p>
+      <w:pPr>
+        <w:pStyle w:val="ListParagraph"/>
+        <w:numPr>
+          <w:ilvl w:val="1"/>
+          <w:numId w:val="13"/>
+        </w:numPr>
+      </w:pPr>
+      <w:r>
+        <w:t>Use lambda functions…</w:t>
+      </w:r>
+    </w:p>
+    <w:p>
+      <w:pPr>
+        <w:pStyle w:val="ListParagraph"/>
+        <w:numPr>
+          <w:ilvl w:val="2"/>
+          <w:numId w:val="13"/>
+        </w:numPr>
+      </w:pPr>
+      <w:r>
+        <w:t xml:space="preserve">anonymous functions (where a function is used as an </w:t>
+      </w:r>
+      <w:proofErr w:type="spellStart"/>
+      <w:r>
+        <w:t>arg</w:t>
+      </w:r>
+      <w:proofErr w:type="spellEnd"/>
+      <w:r>
+        <w:t xml:space="preserve"> of another function)</w:t>
+      </w:r>
+    </w:p>
+    <w:p>
+      <w:pPr>
+        <w:pStyle w:val="ListParagraph"/>
+        <w:numPr>
+          <w:ilvl w:val="3"/>
+          <w:numId w:val="13"/>
+        </w:numPr>
+      </w:pPr>
+      <w:r>
+        <w:t>no need to assign result to a var here</w:t>
+      </w:r>
+      <w:r>
+        <w:tab/>
+        <w:t xml:space="preserve"># like in the </w:t>
+      </w:r>
+      <w:proofErr w:type="gramStart"/>
+      <w:r>
+        <w:t>map(</w:t>
+      </w:r>
+      <w:proofErr w:type="spellStart"/>
+      <w:proofErr w:type="gramEnd"/>
+      <w:r>
+        <w:rPr>
+          <w:i/>
+          <w:iCs/>
+        </w:rPr>
+        <w:t>func</w:t>
+      </w:r>
+      <w:proofErr w:type="spellEnd"/>
+      <w:r>
+        <w:rPr>
+          <w:i/>
+          <w:iCs/>
+        </w:rPr>
+        <w:t>, seq</w:t>
+      </w:r>
+      <w:r>
+        <w:t>) function</w:t>
+      </w:r>
+    </w:p>
+    <w:p>
+      <w:pPr>
+        <w:pStyle w:val="ListParagraph"/>
+        <w:numPr>
+          <w:ilvl w:val="3"/>
+          <w:numId w:val="13"/>
+        </w:numPr>
+      </w:pPr>
+      <w:r>
+        <w:t>Example:</w:t>
+      </w:r>
+    </w:p>
+    <w:p>
+      <w:pPr>
+        <w:pStyle w:val="ListParagraph"/>
+        <w:numPr>
+          <w:ilvl w:val="4"/>
+          <w:numId w:val="13"/>
+        </w:numPr>
+      </w:pPr>
+      <w:proofErr w:type="gramStart"/>
+      <w:r>
+        <w:t>map(</w:t>
+      </w:r>
+      <w:proofErr w:type="spellStart"/>
+      <w:proofErr w:type="gramEnd"/>
+      <w:r>
+        <w:rPr>
+          <w:i/>
+          <w:iCs/>
+        </w:rPr>
+        <w:t>func</w:t>
+      </w:r>
+      <w:proofErr w:type="spellEnd"/>
+      <w:r>
+        <w:t xml:space="preserve">, </w:t>
+      </w:r>
+      <w:r>
+        <w:rPr>
+          <w:i/>
+          <w:iCs/>
+        </w:rPr>
+        <w:t>list</w:t>
+      </w:r>
+      <w:r>
+        <w:t>)</w:t>
+      </w:r>
+    </w:p>
+    <w:p>
+      <w:pPr>
+        <w:pStyle w:val="ListParagraph"/>
+        <w:numPr>
+          <w:ilvl w:val="5"/>
+          <w:numId w:val="13"/>
+        </w:numPr>
+      </w:pPr>
+      <w:r>
+        <w:t xml:space="preserve">applies the </w:t>
+      </w:r>
+      <w:proofErr w:type="spellStart"/>
+      <w:r>
+        <w:rPr>
+          <w:i/>
+          <w:iCs/>
+        </w:rPr>
+        <w:t>func</w:t>
+      </w:r>
+      <w:proofErr w:type="spellEnd"/>
+      <w:r>
+        <w:t xml:space="preserve"> to the </w:t>
+      </w:r>
+      <w:r>
+        <w:rPr>
+          <w:i/>
+          <w:iCs/>
+        </w:rPr>
+        <w:t>list</w:t>
+      </w:r>
+    </w:p>
+    <w:p>
+      <w:pPr>
+        <w:pStyle w:val="ListParagraph"/>
+        <w:numPr>
+          <w:ilvl w:val="4"/>
+          <w:numId w:val="13"/>
+        </w:numPr>
+      </w:pPr>
+      <w:r>
+        <w:rPr>
+          <w:i/>
+          <w:iCs/>
+        </w:rPr>
+        <w:t xml:space="preserve">result </w:t>
+      </w:r>
+      <w:r>
+        <w:t xml:space="preserve">= </w:t>
+      </w:r>
+      <w:proofErr w:type="gramStart"/>
+      <w:r>
+        <w:t>map(</w:t>
+      </w:r>
+      <w:proofErr w:type="gramEnd"/>
+      <w:r>
+        <w:t xml:space="preserve">lambda </w:t>
+      </w:r>
+      <w:r>
+        <w:rPr>
+          <w:i/>
+          <w:iCs/>
+        </w:rPr>
+        <w:t>item</w:t>
+      </w:r>
+      <w:r>
+        <w:t xml:space="preserve">: </w:t>
+      </w:r>
+      <w:r>
+        <w:rPr>
+          <w:i/>
+          <w:iCs/>
+        </w:rPr>
+        <w:t>item</w:t>
+      </w:r>
+      <w:r>
+        <w:t xml:space="preserve"> + ‘!!!’, </w:t>
+      </w:r>
+      <w:r>
+        <w:rPr>
+          <w:i/>
+          <w:iCs/>
+        </w:rPr>
+        <w:t>list</w:t>
+      </w:r>
+      <w:r>
+        <w:t>)</w:t>
+      </w:r>
+    </w:p>
+    <w:p>
+      <w:pPr>
+        <w:pStyle w:val="ListParagraph"/>
+        <w:numPr>
+          <w:ilvl w:val="4"/>
+          <w:numId w:val="13"/>
+        </w:numPr>
+      </w:pPr>
+      <w:r>
+        <w:t>returns a map object containing each item in the list with ‘!!!’ at the end</w:t>
+      </w:r>
+    </w:p>
+    <w:p>
+      <w:pPr>
+        <w:pStyle w:val="ListParagraph"/>
+        <w:numPr>
+          <w:ilvl w:val="4"/>
+          <w:numId w:val="13"/>
+        </w:numPr>
+      </w:pPr>
+      <w:r>
+        <w:t>list(</w:t>
+      </w:r>
+      <w:r>
+        <w:rPr>
+          <w:i/>
+          <w:iCs/>
+        </w:rPr>
+        <w:t>result</w:t>
+      </w:r>
+      <w:r>
+        <w:t>)</w:t>
+      </w:r>
+      <w:r>
+        <w:tab/>
+        <w:t># accesses the actual list values that have been mapped</w:t>
+      </w:r>
+    </w:p>
+    <w:p>
+      <w:pPr>
+        <w:pStyle w:val="ListParagraph"/>
+        <w:numPr>
+          <w:ilvl w:val="3"/>
+          <w:numId w:val="13"/>
+        </w:numPr>
+      </w:pPr>
+      <w:r>
+        <w:t>Example 2:</w:t>
+      </w:r>
+    </w:p>
+    <w:p>
+      <w:pPr>
+        <w:pStyle w:val="ListParagraph"/>
+        <w:numPr>
+          <w:ilvl w:val="4"/>
+          <w:numId w:val="13"/>
+        </w:numPr>
+      </w:pPr>
+      <w:proofErr w:type="gramStart"/>
+      <w:r>
+        <w:t>filter(</w:t>
+      </w:r>
+      <w:proofErr w:type="spellStart"/>
+      <w:proofErr w:type="gramEnd"/>
+      <w:r>
+        <w:rPr>
+          <w:i/>
+          <w:iCs/>
+        </w:rPr>
+        <w:t>func</w:t>
+      </w:r>
+      <w:proofErr w:type="spellEnd"/>
+      <w:r>
+        <w:rPr>
+          <w:i/>
+          <w:iCs/>
+        </w:rPr>
+        <w:t>, list</w:t>
+      </w:r>
+      <w:r>
+        <w:t>)</w:t>
+      </w:r>
+    </w:p>
+    <w:p>
+      <w:pPr>
+        <w:pStyle w:val="ListParagraph"/>
+        <w:numPr>
+          <w:ilvl w:val="5"/>
+          <w:numId w:val="13"/>
+        </w:numPr>
+      </w:pPr>
+      <w:r>
+        <w:t xml:space="preserve">applies the conditional </w:t>
+      </w:r>
+      <w:proofErr w:type="spellStart"/>
+      <w:r>
+        <w:rPr>
+          <w:i/>
+          <w:iCs/>
+        </w:rPr>
+        <w:t>func</w:t>
+      </w:r>
+      <w:proofErr w:type="spellEnd"/>
+      <w:r>
+        <w:t xml:space="preserve"> to the </w:t>
+      </w:r>
+      <w:r>
+        <w:rPr>
+          <w:i/>
+          <w:iCs/>
+        </w:rPr>
+        <w:t>list</w:t>
+      </w:r>
+      <w:r>
+        <w:t xml:space="preserve"> and returns only True cases</w:t>
+      </w:r>
+    </w:p>
+    <w:p>
+      <w:pPr>
+        <w:pStyle w:val="ListParagraph"/>
+        <w:numPr>
+          <w:ilvl w:val="4"/>
+          <w:numId w:val="13"/>
+        </w:numPr>
+      </w:pPr>
+      <w:r>
+        <w:rPr>
+          <w:i/>
+          <w:iCs/>
+        </w:rPr>
+        <w:t xml:space="preserve">result </w:t>
+      </w:r>
+      <w:r>
+        <w:t xml:space="preserve">= </w:t>
+      </w:r>
+      <w:proofErr w:type="gramStart"/>
+      <w:r>
+        <w:t>filter(</w:t>
+      </w:r>
+      <w:proofErr w:type="gramEnd"/>
+      <w:r>
+        <w:t xml:space="preserve">lambda </w:t>
+      </w:r>
+      <w:r>
+        <w:rPr>
+          <w:i/>
+          <w:iCs/>
+        </w:rPr>
+        <w:t>item</w:t>
+      </w:r>
+      <w:r>
+        <w:t xml:space="preserve">: </w:t>
+      </w:r>
+      <w:proofErr w:type="spellStart"/>
+      <w:r>
+        <w:t>len</w:t>
+      </w:r>
+      <w:proofErr w:type="spellEnd"/>
+      <w:r>
+        <w:t>(</w:t>
+      </w:r>
+      <w:r>
+        <w:rPr>
+          <w:i/>
+          <w:iCs/>
+        </w:rPr>
+        <w:t>item</w:t>
+      </w:r>
+      <w:r>
+        <w:t xml:space="preserve">) &gt; 6, </w:t>
+      </w:r>
+      <w:r>
+        <w:rPr>
+          <w:i/>
+          <w:iCs/>
+        </w:rPr>
+        <w:t>list</w:t>
+      </w:r>
+      <w:r>
+        <w:t>)</w:t>
+      </w:r>
+    </w:p>
+    <w:p>
+      <w:pPr>
+        <w:pStyle w:val="ListParagraph"/>
+        <w:numPr>
+          <w:ilvl w:val="4"/>
+          <w:numId w:val="13"/>
+        </w:numPr>
+      </w:pPr>
+      <w:r>
+        <w:lastRenderedPageBreak/>
+        <w:t xml:space="preserve">returns an object containing </w:t>
+      </w:r>
+      <w:r>
+        <w:rPr>
+          <w:i/>
+          <w:iCs/>
+        </w:rPr>
+        <w:t>items</w:t>
+      </w:r>
+      <w:r>
+        <w:t xml:space="preserve"> from the </w:t>
+      </w:r>
+      <w:r>
+        <w:rPr>
+          <w:i/>
+          <w:iCs/>
+        </w:rPr>
+        <w:t xml:space="preserve">list </w:t>
+      </w:r>
+      <w:r>
+        <w:t>that are greater than 6 chars</w:t>
+      </w:r>
+    </w:p>
+    <w:p>
+      <w:pPr>
+        <w:pStyle w:val="ListParagraph"/>
+        <w:numPr>
+          <w:ilvl w:val="4"/>
+          <w:numId w:val="13"/>
+        </w:numPr>
+      </w:pPr>
+      <w:r>
+        <w:t>list(</w:t>
+      </w:r>
+      <w:r>
+        <w:rPr>
+          <w:i/>
+          <w:iCs/>
+        </w:rPr>
+        <w:t>result</w:t>
+      </w:r>
+      <w:r>
+        <w:t>)</w:t>
+      </w:r>
+      <w:r>
+        <w:tab/>
+        <w:t># accesses the list values that have been returned</w:t>
+      </w:r>
+    </w:p>
+    <w:p>
+      <w:pPr>
+        <w:pStyle w:val="ListParagraph"/>
+        <w:numPr>
+          <w:ilvl w:val="3"/>
+          <w:numId w:val="13"/>
+        </w:numPr>
+      </w:pPr>
+      <w:r>
+        <w:t>Example 3:</w:t>
+      </w:r>
+    </w:p>
+    <w:p>
+      <w:pPr>
+        <w:pStyle w:val="ListParagraph"/>
+        <w:numPr>
+          <w:ilvl w:val="4"/>
+          <w:numId w:val="13"/>
+        </w:numPr>
+      </w:pPr>
+      <w:r>
+        <w:t xml:space="preserve">from </w:t>
+      </w:r>
+      <w:proofErr w:type="spellStart"/>
+      <w:r>
+        <w:t>functools</w:t>
+      </w:r>
+      <w:proofErr w:type="spellEnd"/>
+      <w:r>
+        <w:t xml:space="preserve"> import reduce</w:t>
+      </w:r>
+    </w:p>
+    <w:p>
+      <w:pPr>
+        <w:pStyle w:val="ListParagraph"/>
+        <w:numPr>
+          <w:ilvl w:val="4"/>
+          <w:numId w:val="13"/>
+        </w:numPr>
+      </w:pPr>
+      <w:proofErr w:type="gramStart"/>
+      <w:r>
+        <w:t>reduce(</w:t>
+      </w:r>
+      <w:proofErr w:type="spellStart"/>
+      <w:proofErr w:type="gramEnd"/>
+      <w:r>
+        <w:rPr>
+          <w:i/>
+          <w:iCs/>
+        </w:rPr>
+        <w:t>func</w:t>
+      </w:r>
+      <w:proofErr w:type="spellEnd"/>
+      <w:r>
+        <w:rPr>
+          <w:i/>
+          <w:iCs/>
+        </w:rPr>
+        <w:t>, list</w:t>
+      </w:r>
+      <w:r>
+        <w:t>)</w:t>
+      </w:r>
+    </w:p>
+    <w:p>
+      <w:pPr>
+        <w:pStyle w:val="ListParagraph"/>
+        <w:numPr>
+          <w:ilvl w:val="5"/>
+          <w:numId w:val="13"/>
+        </w:numPr>
+      </w:pPr>
+      <w:r>
+        <w:t xml:space="preserve">applies </w:t>
+      </w:r>
+      <w:proofErr w:type="spellStart"/>
+      <w:r>
+        <w:rPr>
+          <w:i/>
+          <w:iCs/>
+        </w:rPr>
+        <w:t>func</w:t>
+      </w:r>
+      <w:proofErr w:type="spellEnd"/>
+      <w:r>
+        <w:t xml:space="preserve"> to the </w:t>
+      </w:r>
+      <w:r>
+        <w:rPr>
+          <w:i/>
+          <w:iCs/>
+        </w:rPr>
+        <w:t>list</w:t>
+      </w:r>
+      <w:r>
+        <w:t xml:space="preserve"> and returns a single value</w:t>
+      </w:r>
+    </w:p>
+    <w:p>
+      <w:pPr>
+        <w:pStyle w:val="ListParagraph"/>
+        <w:numPr>
+          <w:ilvl w:val="4"/>
+          <w:numId w:val="13"/>
+        </w:numPr>
+      </w:pPr>
+      <w:r>
+        <w:rPr>
+          <w:i/>
+          <w:iCs/>
+        </w:rPr>
+        <w:t xml:space="preserve">result = </w:t>
+      </w:r>
+      <w:proofErr w:type="gramStart"/>
+      <w:r>
+        <w:t>reduce(</w:t>
+      </w:r>
+      <w:proofErr w:type="gramEnd"/>
+      <w:r>
+        <w:t xml:space="preserve">lambda </w:t>
+      </w:r>
+      <w:r>
+        <w:rPr>
+          <w:i/>
+          <w:iCs/>
+        </w:rPr>
+        <w:t>item1, item2: item1 + item2, list</w:t>
+      </w:r>
+      <w:r>
+        <w:t>)</w:t>
+      </w:r>
+    </w:p>
+    <w:p>
+      <w:pPr>
+        <w:pStyle w:val="ListParagraph"/>
+        <w:numPr>
+          <w:ilvl w:val="4"/>
+          <w:numId w:val="13"/>
+        </w:numPr>
+      </w:pPr>
+      <w:r>
+        <w:t xml:space="preserve">returns a string that concatenates </w:t>
+      </w:r>
+      <w:proofErr w:type="gramStart"/>
+      <w:r>
+        <w:rPr>
+          <w:i/>
+          <w:iCs/>
+        </w:rPr>
+        <w:t>all</w:t>
+      </w:r>
+      <w:r>
+        <w:t xml:space="preserve"> of</w:t>
+      </w:r>
+      <w:proofErr w:type="gramEnd"/>
+      <w:r>
+        <w:t xml:space="preserve"> the list items together, not just two</w:t>
+      </w:r>
+    </w:p>
+    <w:p>
+      <w:pPr>
+        <w:pStyle w:val="ListParagraph"/>
+        <w:numPr>
+          <w:ilvl w:val="5"/>
+          <w:numId w:val="13"/>
+        </w:numPr>
+      </w:pPr>
+      <w:r>
+        <w:t>does not return a weird object like map/filter</w:t>
+      </w:r>
+      <w:bookmarkStart w:id="0" w:name="_GoBack"/>
+      <w:bookmarkEnd w:id="0"/>
+    </w:p>
+    <w:p/>
+    <w:p>
+      <w:pPr>
+        <w:rPr>
+          <w:b/>
+          <w:bCs/>
+        </w:rPr>
+      </w:pPr>
+      <w:r>
+        <w:rPr>
+          <w:b/>
+          <w:bCs/>
+        </w:rPr>
         <w:t>Regular Expressions</w:t>
       </w:r>
     </w:p>
@@ -16898,7 +18524,6 @@
         </w:numPr>
       </w:pPr>
       <w:r>
-        <w:lastRenderedPageBreak/>
         <w:t>“^</w:t>
       </w:r>
       <w:proofErr w:type="gramStart"/>
@@ -17597,6 +19222,7 @@
         </w:numPr>
       </w:pPr>
       <w:r>
+        <w:lastRenderedPageBreak/>
         <w:t xml:space="preserve">x = </w:t>
       </w:r>
       <w:proofErr w:type="spellStart"/>
@@ -17980,7 +19606,6 @@
         </w:numPr>
       </w:pPr>
       <w:r>
-        <w:lastRenderedPageBreak/>
         <w:t>.</w:t>
       </w:r>
       <w:r>
@@ -18670,6 +20295,7 @@
         </w:numPr>
       </w:pPr>
       <w:r>
+        <w:lastRenderedPageBreak/>
         <w:t xml:space="preserve">iterative functions (like while and for loops) only ever push onto the stack once, freeing up memory used when they complete, recursive functions keep pushing onto the stack and since they never end, the stack fills up until all memory is used and it stops, </w:t>
       </w:r>
       <w:r>
@@ -18933,7 +20559,6 @@
         </w:numPr>
       </w:pPr>
       <w:r>
-        <w:lastRenderedPageBreak/>
         <w:t>def factorial(num):</w:t>
       </w:r>
     </w:p>
@@ -19423,6 +21048,7 @@
         </w:numPr>
       </w:pPr>
       <w:r>
+        <w:lastRenderedPageBreak/>
         <w:t>n1 = 0</w:t>
       </w:r>
     </w:p>
@@ -19662,7 +21288,6 @@
         </w:numPr>
       </w:pPr>
       <w:r>
-        <w:lastRenderedPageBreak/>
         <w:t>Storage location for modules</w:t>
       </w:r>
     </w:p>
@@ -20327,6 +21952,7 @@
         </w:numPr>
       </w:pPr>
       <w:r>
+        <w:lastRenderedPageBreak/>
         <w:t>pickle</w:t>
       </w:r>
       <w:r>
@@ -20696,7 +22322,6 @@
           <w:b/>
           <w:bCs/>
         </w:rPr>
-        <w:lastRenderedPageBreak/>
         <w:t xml:space="preserve">File </w:t>
       </w:r>
       <w:proofErr w:type="spellStart"/>
@@ -21438,6 +23063,7 @@
           <w:i/>
           <w:iCs/>
         </w:rPr>
+        <w:lastRenderedPageBreak/>
         <w:t>list_name</w:t>
       </w:r>
       <w:proofErr w:type="spellEnd"/>
@@ -21832,7 +23458,6 @@
         </w:numPr>
       </w:pPr>
       <w:r>
-        <w:lastRenderedPageBreak/>
         <w:t>Python provides a CSV module</w:t>
       </w:r>
     </w:p>
@@ -22579,6 +24204,7 @@
         </w:numPr>
       </w:pPr>
       <w:r>
+        <w:lastRenderedPageBreak/>
         <w:t>quoting=</w:t>
       </w:r>
       <w:proofErr w:type="spellStart"/>
@@ -22896,7 +24522,6 @@
       <w:proofErr w:type="spellStart"/>
       <w:proofErr w:type="gramStart"/>
       <w:r>
-        <w:lastRenderedPageBreak/>
         <w:t>pickle.dump</w:t>
       </w:r>
       <w:proofErr w:type="spellEnd"/>
@@ -23653,6 +25278,7 @@
     </w:p>
     <w:p>
       <w:r>
+        <w:lastRenderedPageBreak/>
         <w:tab/>
       </w:r>
       <w:r>
@@ -24736,6 +26362,7 @@
         </w:numPr>
       </w:pPr>
       <w:r>
+        <w:lastRenderedPageBreak/>
         <w:t xml:space="preserve">Common to create a </w:t>
       </w:r>
       <w:proofErr w:type="spellStart"/>
@@ -25334,7 +26961,6 @@
         </w:numPr>
       </w:pPr>
       <w:r>
-        <w:lastRenderedPageBreak/>
         <w:t>Exception</w:t>
       </w:r>
     </w:p>
@@ -25977,6 +27603,7 @@
         </w:numPr>
       </w:pPr>
       <w:r>
+        <w:lastRenderedPageBreak/>
         <w:t>Unified Modeling Language (UML) class diagram is a graphic organizer used to show the attributes and methods of one or more classes</w:t>
       </w:r>
     </w:p>
@@ -26313,7 +27940,6 @@
         <w:ind w:left="2880"/>
       </w:pPr>
       <w:r>
-        <w:lastRenderedPageBreak/>
         <w:t xml:space="preserve"># this function is automatically called whenever </w:t>
       </w:r>
       <w:r>
@@ -27409,6 +29035,7 @@
         </w:numPr>
       </w:pPr>
       <w:r>
+        <w:lastRenderedPageBreak/>
         <w:t>Private Attributes</w:t>
       </w:r>
     </w:p>
@@ -27838,7 +29465,6 @@
         <w:ind w:left="2880"/>
       </w:pPr>
       <w:r>
-        <w:lastRenderedPageBreak/>
         <w:tab/>
         <w:t xml:space="preserve">raise </w:t>
       </w:r>
@@ -28595,6 +30221,7 @@
         </w:rPr>
       </w:pPr>
       <w:r>
+        <w:lastRenderedPageBreak/>
         <w:tab/>
       </w:r>
       <w:r>
@@ -29015,7 +30642,6 @@
         <w:ind w:left="2880"/>
       </w:pPr>
       <w:r>
-        <w:lastRenderedPageBreak/>
         <w:t># using and accessing the __price can be done by using it as a public attribute without changing the interface</w:t>
       </w:r>
     </w:p>
@@ -29627,6 +31253,7 @@
         </w:numPr>
       </w:pPr>
       <w:r>
+        <w:lastRenderedPageBreak/>
         <w:t>You can directly access the public attributes and call public methods within the subclass code</w:t>
       </w:r>
     </w:p>
@@ -29922,7 +31549,6 @@
         <w:ind w:left="5760"/>
       </w:pPr>
       <w:r>
-        <w:lastRenderedPageBreak/>
         <w:t xml:space="preserve"># </w:t>
       </w:r>
       <w:r>
@@ -30543,6 +32169,7 @@
         </w:numPr>
       </w:pPr>
       <w:r>
+        <w:lastRenderedPageBreak/>
         <w:t xml:space="preserve">See p. 420-421 </w:t>
       </w:r>
       <w:proofErr w:type="spellStart"/>
@@ -30861,7 +32488,6 @@
         </w:numPr>
       </w:pPr>
       <w:r>
-        <w:lastRenderedPageBreak/>
         <w:t xml:space="preserve">if </w:t>
       </w:r>
       <w:proofErr w:type="spellStart"/>
@@ -31668,6 +33294,7 @@
     </w:p>
     <w:p>
       <w:r>
+        <w:lastRenderedPageBreak/>
         <w:tab/>
       </w:r>
       <w:r>
@@ -31954,7 +33581,6 @@
         </w:numPr>
       </w:pPr>
       <w:r>
-        <w:lastRenderedPageBreak/>
         <w:t>evaluating comparable systems</w:t>
       </w:r>
     </w:p>
@@ -32422,6 +34048,7 @@
         </w:numPr>
       </w:pPr>
       <w:r>
+        <w:lastRenderedPageBreak/>
         <w:t>common to use classes/objects or just to use functions to provide this access</w:t>
       </w:r>
     </w:p>
@@ -32659,7 +34286,6 @@
         </w:numPr>
       </w:pPr>
       <w:r>
-        <w:lastRenderedPageBreak/>
         <w:t>import sqlite3</w:t>
       </w:r>
     </w:p>
@@ -33543,6 +35169,7 @@
         </w:rPr>
       </w:pPr>
       <w:r>
+        <w:lastRenderedPageBreak/>
         <w:t>the cursor object (c from the example above) contains the result set</w:t>
       </w:r>
     </w:p>
@@ -33848,7 +35475,6 @@
       </w:pPr>
       <w:proofErr w:type="spellStart"/>
       <w:r>
-        <w:lastRenderedPageBreak/>
         <w:t>conn.row_factory</w:t>
       </w:r>
       <w:proofErr w:type="spellEnd"/>
@@ -34863,6 +36489,7 @@
         </w:rPr>
       </w:pPr>
       <w:r>
+        <w:lastRenderedPageBreak/>
         <w:t>try:</w:t>
       </w:r>
     </w:p>
@@ -35352,7 +36979,6 @@
         <w:ind w:left="1440"/>
       </w:pPr>
       <w:r>
-        <w:lastRenderedPageBreak/>
         <w:t>WHERE</w:t>
       </w:r>
     </w:p>
@@ -36141,6 +37767,7 @@
         </w:numPr>
       </w:pPr>
       <w:r>
+        <w:lastRenderedPageBreak/>
         <w:t>need to</w:t>
       </w:r>
       <w:r>
@@ -36458,7 +38085,6 @@
         <w:ind w:left="3600"/>
       </w:pPr>
       <w:r>
-        <w:lastRenderedPageBreak/>
         <w:tab/>
       </w:r>
       <w:r>
@@ -37378,6 +39004,7 @@
           <w:i/>
           <w:iCs/>
         </w:rPr>
+        <w:lastRenderedPageBreak/>
         <w:t>state</w:t>
       </w:r>
       <w:r>
@@ -37718,7 +39345,6 @@
       <w:proofErr w:type="spellStart"/>
       <w:proofErr w:type="gramStart"/>
       <w:r>
-        <w:lastRenderedPageBreak/>
         <w:t>ttk.Label</w:t>
       </w:r>
       <w:proofErr w:type="spellEnd"/>
@@ -38640,6 +40266,7 @@
         </w:numPr>
       </w:pPr>
       <w:r>
+        <w:lastRenderedPageBreak/>
         <w:t>Common</w:t>
       </w:r>
       <w:r>
@@ -38834,7 +40461,6 @@
         </w:numPr>
       </w:pPr>
       <w:r>
-        <w:lastRenderedPageBreak/>
         <w:t>Test as you build and do it one piece at a time</w:t>
       </w:r>
     </w:p>
@@ -39333,6 +40959,7 @@
         <w:pStyle w:val="ListParagraph"/>
       </w:pPr>
       <w:r>
+        <w:lastRenderedPageBreak/>
         <w:t># these are coded prior to SELECT queries, because they are used in the function containing SELECT queries</w:t>
       </w:r>
     </w:p>
@@ -39662,7 +41289,6 @@
     </w:p>
     <w:p>
       <w:r>
-        <w:lastRenderedPageBreak/>
         <w:tab/>
       </w:r>
       <w:r>
@@ -40425,6 +42051,7 @@
         <w:ind w:left="720"/>
       </w:pPr>
       <w:r>
+        <w:lastRenderedPageBreak/>
         <w:tab/>
       </w:r>
       <w:proofErr w:type="spellStart"/>
@@ -40767,7 +42394,6 @@
         <w:ind w:left="720"/>
       </w:pPr>
       <w:r>
-        <w:lastRenderedPageBreak/>
         <w:t>if __name__ == “__main__”</w:t>
       </w:r>
     </w:p>
@@ -42444,7 +44070,7 @@
         <w:rFonts w:ascii="Symbol" w:hAnsi="Symbol" w:hint="default"/>
       </w:rPr>
     </w:lvl>
-    <w:lvl w:ilvl="4" w:tplc="04090003" w:tentative="1">
+    <w:lvl w:ilvl="4" w:tplc="04090003">
       <w:start w:val="1"/>
       <w:numFmt w:val="bullet"/>
       <w:lvlText w:val="o"/>
@@ -42456,7 +44082,7 @@
         <w:rFonts w:ascii="Courier New" w:hAnsi="Courier New" w:cs="Courier New" w:hint="default"/>
       </w:rPr>
     </w:lvl>
-    <w:lvl w:ilvl="5" w:tplc="04090005" w:tentative="1">
+    <w:lvl w:ilvl="5" w:tplc="04090005">
       <w:start w:val="1"/>
       <w:numFmt w:val="bullet"/>
       <w:lvlText w:val=""/>
@@ -42646,7 +44272,7 @@
         <w:rFonts w:ascii="Courier New" w:hAnsi="Courier New" w:cs="Courier New" w:hint="default"/>
       </w:rPr>
     </w:lvl>
-    <w:lvl w:ilvl="2" w:tplc="04090005" w:tentative="1">
+    <w:lvl w:ilvl="2" w:tplc="04090005">
       <w:start w:val="1"/>
       <w:numFmt w:val="bullet"/>
       <w:lvlText w:val=""/>
@@ -42658,7 +44284,7 @@
         <w:rFonts w:ascii="Wingdings" w:hAnsi="Wingdings" w:hint="default"/>
       </w:rPr>
     </w:lvl>
-    <w:lvl w:ilvl="3" w:tplc="04090001" w:tentative="1">
+    <w:lvl w:ilvl="3" w:tplc="04090001">
       <w:start w:val="1"/>
       <w:numFmt w:val="bullet"/>
       <w:lvlText w:val=""/>

</xml_diff>

<commit_message>
update files add Jup and IPy
</commit_message>
<xml_diff>
--- a/Python Library.docx
+++ b/Python Library.docx
@@ -7312,7 +7312,11 @@
         </w:numPr>
       </w:pPr>
       <w:r>
-        <w:t>Multidimensional lists</w:t>
+        <w:rPr>
+          <w:b/>
+          <w:bCs/>
+        </w:rPr>
+        <w:t>List Comprehensions</w:t>
       </w:r>
     </w:p>
     <w:p>
@@ -7324,15 +7328,10 @@
         </w:numPr>
       </w:pPr>
       <w:r>
-        <w:t xml:space="preserve">Can create a “list of </w:t>
-      </w:r>
-      <w:proofErr w:type="gramStart"/>
-      <w:r>
-        <w:t xml:space="preserve">lists”   </w:t>
-      </w:r>
-      <w:proofErr w:type="gramEnd"/>
-      <w:r>
-        <w:t xml:space="preserve"> # like a two dimensional array</w:t>
+        <w:t xml:space="preserve">Are a way to do </w:t>
+      </w:r>
+      <w:r>
+        <w:t>list processing without for loops (more efficient resource and code usage)</w:t>
       </w:r>
     </w:p>
     <w:p>
@@ -7344,7 +7343,27 @@
         </w:numPr>
       </w:pPr>
       <w:r>
-        <w:t>Accessing items is just like with JS or PHP</w:t>
+        <w:t xml:space="preserve">Works with any </w:t>
+      </w:r>
+      <w:proofErr w:type="spellStart"/>
+      <w:r>
+        <w:t>iterable</w:t>
+      </w:r>
+      <w:proofErr w:type="spellEnd"/>
+      <w:r>
+        <w:t>!</w:t>
+      </w:r>
+    </w:p>
+    <w:p>
+      <w:pPr>
+        <w:pStyle w:val="ListParagraph"/>
+        <w:numPr>
+          <w:ilvl w:val="1"/>
+          <w:numId w:val="19"/>
+        </w:numPr>
+      </w:pPr>
+      <w:r>
+        <w:t>Syntax</w:t>
       </w:r>
     </w:p>
     <w:p>
@@ -7361,63 +7380,192 @@
           <w:i/>
           <w:iCs/>
         </w:rPr>
-        <w:t>list_name</w:t>
-      </w:r>
-      <w:proofErr w:type="spellEnd"/>
-      <w:r>
-        <w:t>[</w:t>
-      </w:r>
-      <w:proofErr w:type="spellStart"/>
-      <w:r>
-        <w:rPr>
-          <w:i/>
-          <w:iCs/>
-        </w:rPr>
-        <w:t>first_</w:t>
-      </w:r>
-      <w:proofErr w:type="gramStart"/>
-      <w:r>
-        <w:rPr>
-          <w:i/>
-          <w:iCs/>
-        </w:rPr>
-        <w:t>index</w:t>
-      </w:r>
-      <w:proofErr w:type="spellEnd"/>
-      <w:r>
-        <w:t>][</w:t>
-      </w:r>
-      <w:proofErr w:type="spellStart"/>
-      <w:proofErr w:type="gramEnd"/>
-      <w:r>
-        <w:rPr>
-          <w:i/>
-          <w:iCs/>
-        </w:rPr>
-        <w:t>second_index</w:t>
+        <w:t>new_list</w:t>
+      </w:r>
+      <w:proofErr w:type="spellEnd"/>
+      <w:r>
+        <w:t xml:space="preserve"> = [</w:t>
+      </w:r>
+      <w:proofErr w:type="spellStart"/>
+      <w:r>
+        <w:rPr>
+          <w:i/>
+          <w:iCs/>
+        </w:rPr>
+        <w:t>var_statement</w:t>
+      </w:r>
+      <w:proofErr w:type="spellEnd"/>
+      <w:r>
+        <w:t xml:space="preserve"> for </w:t>
+      </w:r>
+      <w:r>
+        <w:rPr>
+          <w:i/>
+          <w:iCs/>
+        </w:rPr>
+        <w:t xml:space="preserve">var </w:t>
+      </w:r>
+      <w:r>
+        <w:t xml:space="preserve">in </w:t>
+      </w:r>
+      <w:proofErr w:type="spellStart"/>
+      <w:r>
+        <w:rPr>
+          <w:i/>
+          <w:iCs/>
+        </w:rPr>
+        <w:t>old_list</w:t>
       </w:r>
       <w:proofErr w:type="spellEnd"/>
       <w:r>
         <w:t>]</w:t>
       </w:r>
-      <w:r>
-        <w:t xml:space="preserve">    # </w:t>
-      </w:r>
-      <w:proofErr w:type="spellStart"/>
-      <w:r>
-        <w:t>etc</w:t>
-      </w:r>
-      <w:proofErr w:type="spellEnd"/>
-      <w:r>
-        <w:t xml:space="preserve"> to </w:t>
-      </w:r>
-      <w:proofErr w:type="spellStart"/>
-      <w:r>
-        <w:t>exend</w:t>
-      </w:r>
-      <w:proofErr w:type="spellEnd"/>
-      <w:r>
-        <w:t xml:space="preserve"> to more dimensions</w:t>
+    </w:p>
+    <w:p>
+      <w:pPr>
+        <w:pStyle w:val="ListParagraph"/>
+        <w:numPr>
+          <w:ilvl w:val="2"/>
+          <w:numId w:val="19"/>
+        </w:numPr>
+      </w:pPr>
+      <w:r>
+        <w:t>Example to add 1 to every list value</w:t>
+      </w:r>
+    </w:p>
+    <w:p>
+      <w:pPr>
+        <w:pStyle w:val="ListParagraph"/>
+        <w:numPr>
+          <w:ilvl w:val="3"/>
+          <w:numId w:val="19"/>
+        </w:numPr>
+      </w:pPr>
+      <w:proofErr w:type="spellStart"/>
+      <w:r>
+        <w:t>new_nums</w:t>
+      </w:r>
+      <w:proofErr w:type="spellEnd"/>
+      <w:r>
+        <w:t xml:space="preserve"> = [num + 1 for num in </w:t>
+      </w:r>
+      <w:proofErr w:type="spellStart"/>
+      <w:r>
+        <w:t>nums</w:t>
+      </w:r>
+      <w:proofErr w:type="spellEnd"/>
+      <w:r>
+        <w:t>]</w:t>
+      </w:r>
+    </w:p>
+    <w:p>
+      <w:pPr>
+        <w:pStyle w:val="ListParagraph"/>
+        <w:numPr>
+          <w:ilvl w:val="2"/>
+          <w:numId w:val="19"/>
+        </w:numPr>
+      </w:pPr>
+      <w:r>
+        <w:t>Example to populate a list with numbers</w:t>
+      </w:r>
+    </w:p>
+    <w:p>
+      <w:pPr>
+        <w:pStyle w:val="ListParagraph"/>
+        <w:numPr>
+          <w:ilvl w:val="3"/>
+          <w:numId w:val="19"/>
+        </w:numPr>
+      </w:pPr>
+      <w:proofErr w:type="spellStart"/>
+      <w:r>
+        <w:t>nums</w:t>
+      </w:r>
+      <w:proofErr w:type="spellEnd"/>
+      <w:r>
+        <w:t xml:space="preserve"> = [num for num in </w:t>
+      </w:r>
+      <w:proofErr w:type="gramStart"/>
+      <w:r>
+        <w:t>range(</w:t>
+      </w:r>
+      <w:proofErr w:type="gramEnd"/>
+      <w:r>
+        <w:t>11)]</w:t>
+      </w:r>
+    </w:p>
+    <w:p>
+      <w:pPr>
+        <w:pStyle w:val="ListParagraph"/>
+        <w:numPr>
+          <w:ilvl w:val="4"/>
+          <w:numId w:val="19"/>
+        </w:numPr>
+      </w:pPr>
+      <w:proofErr w:type="spellStart"/>
+      <w:r>
+        <w:t>nums</w:t>
+      </w:r>
+      <w:proofErr w:type="spellEnd"/>
+      <w:r>
+        <w:t xml:space="preserve"> = [0, 1, 2, 3, 4, 5, 6, 7, 8, 9, 10]</w:t>
+      </w:r>
+    </w:p>
+    <w:p>
+      <w:pPr>
+        <w:pStyle w:val="ListParagraph"/>
+        <w:numPr>
+          <w:ilvl w:val="1"/>
+          <w:numId w:val="19"/>
+        </w:numPr>
+      </w:pPr>
+      <w:r>
+        <w:t>Nested loop syntax</w:t>
+      </w:r>
+    </w:p>
+    <w:p>
+      <w:pPr>
+        <w:pStyle w:val="ListParagraph"/>
+        <w:numPr>
+          <w:ilvl w:val="2"/>
+          <w:numId w:val="19"/>
+        </w:numPr>
+      </w:pPr>
+      <w:proofErr w:type="spellStart"/>
+      <w:r>
+        <w:t>tuple_list</w:t>
+      </w:r>
+      <w:proofErr w:type="spellEnd"/>
+      <w:r>
+        <w:t xml:space="preserve"> =</w:t>
+      </w:r>
+      <w:r>
+        <w:t xml:space="preserve"> [(num1, num2) for num1 in </w:t>
+      </w:r>
+      <w:proofErr w:type="gramStart"/>
+      <w:r>
+        <w:t>range(</w:t>
+      </w:r>
+      <w:proofErr w:type="gramEnd"/>
+      <w:r>
+        <w:t>0, 2) for num2 in range(6,8)]</w:t>
+      </w:r>
+    </w:p>
+    <w:p>
+      <w:pPr>
+        <w:pStyle w:val="ListParagraph"/>
+        <w:numPr>
+          <w:ilvl w:val="3"/>
+          <w:numId w:val="19"/>
+        </w:numPr>
+      </w:pPr>
+      <w:r>
+        <w:t>tuple list = [(0, 6), (0, 7), (1, 6), (1, 7)]</w:t>
+      </w:r>
+      <w:r>
+        <w:tab/>
+        <w:t># every combo of 0-1 and 6-7</w:t>
       </w:r>
     </w:p>
     <w:p>
@@ -7429,7 +7577,7 @@
         </w:numPr>
       </w:pPr>
       <w:r>
-        <w:t>Created functions that accept list objects</w:t>
+        <w:t>Multidimensional lists</w:t>
       </w:r>
     </w:p>
     <w:p>
@@ -7441,7 +7589,15 @@
         </w:numPr>
       </w:pPr>
       <w:r>
-        <w:t xml:space="preserve">because lists are mutable (str, int, float, and bool are immutable) you do not have to return a list </w:t>
+        <w:t xml:space="preserve">Can create a “list of </w:t>
+      </w:r>
+      <w:proofErr w:type="gramStart"/>
+      <w:r>
+        <w:t xml:space="preserve">lists”   </w:t>
+      </w:r>
+      <w:proofErr w:type="gramEnd"/>
+      <w:r>
+        <w:t xml:space="preserve"> # like a two dimensional array</w:t>
       </w:r>
     </w:p>
     <w:p>
@@ -7453,7 +7609,80 @@
         </w:numPr>
       </w:pPr>
       <w:r>
-        <w:t>if you def a function that accepts a list argument and you append, pop, etc. the list is modified without having to return it</w:t>
+        <w:t>Accessing items is just like with JS or PHP</w:t>
+      </w:r>
+    </w:p>
+    <w:p>
+      <w:pPr>
+        <w:pStyle w:val="ListParagraph"/>
+        <w:numPr>
+          <w:ilvl w:val="2"/>
+          <w:numId w:val="19"/>
+        </w:numPr>
+      </w:pPr>
+      <w:proofErr w:type="spellStart"/>
+      <w:r>
+        <w:rPr>
+          <w:i/>
+          <w:iCs/>
+        </w:rPr>
+        <w:t>list_name</w:t>
+      </w:r>
+      <w:proofErr w:type="spellEnd"/>
+      <w:r>
+        <w:t>[</w:t>
+      </w:r>
+      <w:proofErr w:type="spellStart"/>
+      <w:r>
+        <w:rPr>
+          <w:i/>
+          <w:iCs/>
+        </w:rPr>
+        <w:t>first_</w:t>
+      </w:r>
+      <w:proofErr w:type="gramStart"/>
+      <w:r>
+        <w:rPr>
+          <w:i/>
+          <w:iCs/>
+        </w:rPr>
+        <w:t>index</w:t>
+      </w:r>
+      <w:proofErr w:type="spellEnd"/>
+      <w:r>
+        <w:t>][</w:t>
+      </w:r>
+      <w:proofErr w:type="spellStart"/>
+      <w:proofErr w:type="gramEnd"/>
+      <w:r>
+        <w:rPr>
+          <w:i/>
+          <w:iCs/>
+        </w:rPr>
+        <w:t>second_index</w:t>
+      </w:r>
+      <w:proofErr w:type="spellEnd"/>
+      <w:r>
+        <w:t>]</w:t>
+      </w:r>
+      <w:r>
+        <w:t xml:space="preserve">    # </w:t>
+      </w:r>
+      <w:proofErr w:type="spellStart"/>
+      <w:r>
+        <w:t>etc</w:t>
+      </w:r>
+      <w:proofErr w:type="spellEnd"/>
+      <w:r>
+        <w:t xml:space="preserve"> to </w:t>
+      </w:r>
+      <w:proofErr w:type="spellStart"/>
+      <w:r>
+        <w:t>exend</w:t>
+      </w:r>
+      <w:proofErr w:type="spellEnd"/>
+      <w:r>
+        <w:t xml:space="preserve"> to more dimensions</w:t>
       </w:r>
     </w:p>
     <w:p>
@@ -7465,7 +7694,7 @@
         </w:numPr>
       </w:pPr>
       <w:r>
-        <w:t>Slicing a list</w:t>
+        <w:t>Created functions that accept list objects</w:t>
       </w:r>
     </w:p>
     <w:p>
@@ -7476,6 +7705,42 @@
           <w:numId w:val="19"/>
         </w:numPr>
       </w:pPr>
+      <w:r>
+        <w:t xml:space="preserve">because lists are mutable (str, int, float, and bool are immutable) you do not have to return a list </w:t>
+      </w:r>
+    </w:p>
+    <w:p>
+      <w:pPr>
+        <w:pStyle w:val="ListParagraph"/>
+        <w:numPr>
+          <w:ilvl w:val="1"/>
+          <w:numId w:val="19"/>
+        </w:numPr>
+      </w:pPr>
+      <w:r>
+        <w:t>if you def a function that accepts a list argument and you append, pop, etc. the list is modified without having to return it</w:t>
+      </w:r>
+    </w:p>
+    <w:p>
+      <w:pPr>
+        <w:pStyle w:val="ListParagraph"/>
+        <w:numPr>
+          <w:ilvl w:val="0"/>
+          <w:numId w:val="19"/>
+        </w:numPr>
+      </w:pPr>
+      <w:r>
+        <w:t>Slicing a list</w:t>
+      </w:r>
+    </w:p>
+    <w:p>
+      <w:pPr>
+        <w:pStyle w:val="ListParagraph"/>
+        <w:numPr>
+          <w:ilvl w:val="1"/>
+          <w:numId w:val="19"/>
+        </w:numPr>
+      </w:pPr>
       <w:proofErr w:type="spellStart"/>
       <w:r>
         <w:rPr>
@@ -7801,6 +8066,7 @@
           <w:i/>
           <w:iCs/>
         </w:rPr>
+        <w:lastRenderedPageBreak/>
         <w:t>new_list</w:t>
       </w:r>
       <w:proofErr w:type="spellEnd"/>
@@ -8067,7 +8333,6 @@
         </w:numPr>
       </w:pPr>
       <w:r>
-        <w:lastRenderedPageBreak/>
         <w:t xml:space="preserve">key difference between this </w:t>
       </w:r>
       <w:proofErr w:type="gramStart"/>
@@ -8871,6 +9136,7 @@
         </w:numPr>
       </w:pPr>
       <w:r>
+        <w:lastRenderedPageBreak/>
         <w:t>Creating a tuple</w:t>
       </w:r>
       <w:r>
@@ -9124,7 +9390,6 @@
         <w:ind w:left="2160"/>
       </w:pPr>
       <w:r>
-        <w:lastRenderedPageBreak/>
         <w:t>return x, y, z</w:t>
       </w:r>
     </w:p>
@@ -9846,6 +10111,7 @@
         </w:numPr>
       </w:pPr>
       <w:r>
+        <w:lastRenderedPageBreak/>
         <w:t xml:space="preserve">doing </w:t>
       </w:r>
       <w:proofErr w:type="spellStart"/>
@@ -10156,7 +10422,6 @@
         </w:numPr>
       </w:pPr>
       <w:r>
-        <w:lastRenderedPageBreak/>
         <w:t>returns a view object that contains a tuple for each key/value pair in the dictionary</w:t>
       </w:r>
     </w:p>
@@ -11155,6 +11420,7 @@
         </w:numPr>
       </w:pPr>
       <w:r>
+        <w:lastRenderedPageBreak/>
         <w:t>returns the first value (</w:t>
       </w:r>
       <w:r>
@@ -11494,7 +11760,6 @@
         </w:numPr>
       </w:pPr>
       <w:r>
-        <w:lastRenderedPageBreak/>
         <w:t>key = “</w:t>
       </w:r>
       <w:proofErr w:type="spellStart"/>
@@ -12343,6 +12608,7 @@
         </w:numPr>
       </w:pPr>
       <w:r>
+        <w:lastRenderedPageBreak/>
         <w:t xml:space="preserve">creates a </w:t>
       </w:r>
       <w:proofErr w:type="spellStart"/>
@@ -12676,7 +12942,6 @@
         </w:numPr>
       </w:pPr>
       <w:r>
-        <w:lastRenderedPageBreak/>
         <w:t>date/time object attributes</w:t>
       </w:r>
     </w:p>
@@ -13424,6 +13689,7 @@
         </w:numPr>
       </w:pPr>
       <w:r>
+        <w:lastRenderedPageBreak/>
         <w:t>%Y</w:t>
       </w:r>
       <w:r>
@@ -13705,7 +13971,6 @@
       </w:pPr>
       <w:proofErr w:type="gramStart"/>
       <w:r>
-        <w:lastRenderedPageBreak/>
         <w:t>print(</w:t>
       </w:r>
       <w:proofErr w:type="gramEnd"/>
@@ -14358,6 +14623,7 @@
         </w:numPr>
       </w:pPr>
       <w:r>
+        <w:lastRenderedPageBreak/>
         <w:t xml:space="preserve">Sort order for &gt; or &lt; </w:t>
       </w:r>
     </w:p>
@@ -14620,7 +14886,6 @@
         </w:numPr>
       </w:pPr>
       <w:r>
-        <w:lastRenderedPageBreak/>
         <w:t xml:space="preserve">Can code a </w:t>
       </w:r>
       <w:r>
@@ -15168,11 +15433,13 @@
         </w:numPr>
       </w:pPr>
       <w:r>
-        <w:t xml:space="preserve">While </w:t>
-      </w:r>
-      <w:r>
-        <w:t>loops</w:t>
-      </w:r>
+        <w:t xml:space="preserve">Iterators and </w:t>
+      </w:r>
+      <w:proofErr w:type="spellStart"/>
+      <w:r>
+        <w:t>Iterables</w:t>
+      </w:r>
+      <w:proofErr w:type="spellEnd"/>
     </w:p>
     <w:p>
       <w:pPr>
@@ -15182,6 +15449,376 @@
           <w:numId w:val="11"/>
         </w:numPr>
       </w:pPr>
+      <w:proofErr w:type="spellStart"/>
+      <w:r>
+        <w:t>Iterables</w:t>
+      </w:r>
+      <w:proofErr w:type="spellEnd"/>
+      <w:r>
+        <w:t xml:space="preserve"> are any object with an </w:t>
+      </w:r>
+      <w:proofErr w:type="spellStart"/>
+      <w:proofErr w:type="gramStart"/>
+      <w:r>
+        <w:t>iter</w:t>
+      </w:r>
+      <w:proofErr w:type="spellEnd"/>
+      <w:r>
+        <w:t>(</w:t>
+      </w:r>
+      <w:proofErr w:type="gramEnd"/>
+      <w:r>
+        <w:t>) method</w:t>
+      </w:r>
+    </w:p>
+    <w:p>
+      <w:pPr>
+        <w:pStyle w:val="ListParagraph"/>
+        <w:numPr>
+          <w:ilvl w:val="2"/>
+          <w:numId w:val="11"/>
+        </w:numPr>
+      </w:pPr>
+      <w:r>
+        <w:t>lists, strings, dictionaries, file connections, etc.</w:t>
+      </w:r>
+    </w:p>
+    <w:p>
+      <w:pPr>
+        <w:pStyle w:val="ListParagraph"/>
+        <w:numPr>
+          <w:ilvl w:val="1"/>
+          <w:numId w:val="11"/>
+        </w:numPr>
+      </w:pPr>
+      <w:r>
+        <w:t xml:space="preserve">Iterators have associated </w:t>
+      </w:r>
+      <w:proofErr w:type="gramStart"/>
+      <w:r>
+        <w:t>next(</w:t>
+      </w:r>
+      <w:proofErr w:type="gramEnd"/>
+      <w:r>
+        <w:t>) methods to produce the next value</w:t>
+      </w:r>
+    </w:p>
+    <w:p>
+      <w:pPr>
+        <w:pStyle w:val="ListParagraph"/>
+        <w:numPr>
+          <w:ilvl w:val="0"/>
+          <w:numId w:val="11"/>
+        </w:numPr>
+      </w:pPr>
+      <w:r>
+        <w:t xml:space="preserve">Using </w:t>
+      </w:r>
+      <w:proofErr w:type="gramStart"/>
+      <w:r>
+        <w:t>next(</w:t>
+      </w:r>
+      <w:proofErr w:type="gramEnd"/>
+      <w:r>
+        <w:t>) to iterate</w:t>
+      </w:r>
+    </w:p>
+    <w:p>
+      <w:pPr>
+        <w:pStyle w:val="ListParagraph"/>
+        <w:numPr>
+          <w:ilvl w:val="1"/>
+          <w:numId w:val="11"/>
+        </w:numPr>
+      </w:pPr>
+      <w:r>
+        <w:t xml:space="preserve">create an </w:t>
+      </w:r>
+      <w:proofErr w:type="spellStart"/>
+      <w:r>
+        <w:t>iterable</w:t>
+      </w:r>
+      <w:proofErr w:type="spellEnd"/>
+      <w:r>
+        <w:t xml:space="preserve"> object</w:t>
+      </w:r>
+    </w:p>
+    <w:p>
+      <w:pPr>
+        <w:pStyle w:val="ListParagraph"/>
+        <w:numPr>
+          <w:ilvl w:val="2"/>
+          <w:numId w:val="11"/>
+        </w:numPr>
+      </w:pPr>
+      <w:r>
+        <w:rPr>
+          <w:i/>
+          <w:iCs/>
+        </w:rPr>
+        <w:t>var</w:t>
+      </w:r>
+      <w:r>
+        <w:t xml:space="preserve"> = </w:t>
+      </w:r>
+      <w:proofErr w:type="spellStart"/>
+      <w:r>
+        <w:t>iter</w:t>
+      </w:r>
+      <w:proofErr w:type="spellEnd"/>
+      <w:r>
+        <w:t>(</w:t>
+      </w:r>
+      <w:r>
+        <w:rPr>
+          <w:i/>
+          <w:iCs/>
+        </w:rPr>
+        <w:t>values</w:t>
+      </w:r>
+      <w:r>
+        <w:t>)</w:t>
+      </w:r>
+      <w:r>
+        <w:tab/>
+        <w:t># values could be a string (chars), list, etc.</w:t>
+      </w:r>
+    </w:p>
+    <w:p>
+      <w:pPr>
+        <w:pStyle w:val="ListParagraph"/>
+        <w:numPr>
+          <w:ilvl w:val="1"/>
+          <w:numId w:val="11"/>
+        </w:numPr>
+      </w:pPr>
+      <w:r>
+        <w:t>access the first entry</w:t>
+      </w:r>
+    </w:p>
+    <w:p>
+      <w:pPr>
+        <w:pStyle w:val="ListParagraph"/>
+        <w:numPr>
+          <w:ilvl w:val="2"/>
+          <w:numId w:val="11"/>
+        </w:numPr>
+      </w:pPr>
+      <w:r>
+        <w:t>next(</w:t>
+      </w:r>
+      <w:r>
+        <w:rPr>
+          <w:i/>
+          <w:iCs/>
+        </w:rPr>
+        <w:t>var</w:t>
+      </w:r>
+      <w:r>
+        <w:t>)</w:t>
+      </w:r>
+      <w:r>
+        <w:tab/>
+        <w:t># first letter of a string, first value of a list, etc.</w:t>
+      </w:r>
+    </w:p>
+    <w:p>
+      <w:pPr>
+        <w:pStyle w:val="ListParagraph"/>
+        <w:numPr>
+          <w:ilvl w:val="1"/>
+          <w:numId w:val="11"/>
+        </w:numPr>
+      </w:pPr>
+      <w:r>
+        <w:lastRenderedPageBreak/>
+        <w:t>access the next entry by calling next(</w:t>
+      </w:r>
+      <w:r>
+        <w:rPr>
+          <w:i/>
+          <w:iCs/>
+        </w:rPr>
+        <w:t>var</w:t>
+      </w:r>
+      <w:r>
+        <w:t>) again</w:t>
+      </w:r>
+    </w:p>
+    <w:p>
+      <w:pPr>
+        <w:pStyle w:val="ListParagraph"/>
+        <w:numPr>
+          <w:ilvl w:val="1"/>
+          <w:numId w:val="11"/>
+        </w:numPr>
+      </w:pPr>
+      <w:r>
+        <w:t xml:space="preserve">a </w:t>
+      </w:r>
+      <w:proofErr w:type="spellStart"/>
+      <w:r>
+        <w:t>StopIteration</w:t>
+      </w:r>
+      <w:proofErr w:type="spellEnd"/>
+      <w:r>
+        <w:t xml:space="preserve"> error is thrown when trying to access </w:t>
+      </w:r>
+      <w:proofErr w:type="gramStart"/>
+      <w:r>
+        <w:t>next(</w:t>
+      </w:r>
+      <w:proofErr w:type="gramEnd"/>
+      <w:r>
+        <w:t>) when there are no more values</w:t>
+      </w:r>
+    </w:p>
+    <w:p>
+      <w:pPr>
+        <w:pStyle w:val="ListParagraph"/>
+        <w:numPr>
+          <w:ilvl w:val="1"/>
+          <w:numId w:val="11"/>
+        </w:numPr>
+      </w:pPr>
+      <w:r>
+        <w:t>access all values one at a time</w:t>
+      </w:r>
+    </w:p>
+    <w:p>
+      <w:pPr>
+        <w:pStyle w:val="ListParagraph"/>
+        <w:numPr>
+          <w:ilvl w:val="2"/>
+          <w:numId w:val="11"/>
+        </w:numPr>
+      </w:pPr>
+      <w:r>
+        <w:t>next(*</w:t>
+      </w:r>
+      <w:r>
+        <w:rPr>
+          <w:i/>
+          <w:iCs/>
+        </w:rPr>
+        <w:t>var</w:t>
+      </w:r>
+      <w:r>
+        <w:t>)</w:t>
+      </w:r>
+    </w:p>
+    <w:p>
+      <w:pPr>
+        <w:pStyle w:val="ListParagraph"/>
+        <w:numPr>
+          <w:ilvl w:val="2"/>
+          <w:numId w:val="11"/>
+        </w:numPr>
+      </w:pPr>
+      <w:r>
+        <w:t>can only do this once, because then there are no more values to iterate through!</w:t>
+      </w:r>
+    </w:p>
+    <w:p>
+      <w:pPr>
+        <w:pStyle w:val="ListParagraph"/>
+        <w:numPr>
+          <w:ilvl w:val="2"/>
+          <w:numId w:val="11"/>
+        </w:numPr>
+      </w:pPr>
+      <w:r>
+        <w:t xml:space="preserve">works with zip objects and other </w:t>
+      </w:r>
+      <w:proofErr w:type="spellStart"/>
+      <w:r>
+        <w:t>iterables</w:t>
+      </w:r>
+      <w:proofErr w:type="spellEnd"/>
+    </w:p>
+    <w:p>
+      <w:pPr>
+        <w:pStyle w:val="ListParagraph"/>
+        <w:numPr>
+          <w:ilvl w:val="1"/>
+          <w:numId w:val="11"/>
+        </w:numPr>
+      </w:pPr>
+      <w:r>
+        <w:t>iterating through lines of a file</w:t>
+      </w:r>
+    </w:p>
+    <w:p>
+      <w:pPr>
+        <w:pStyle w:val="ListParagraph"/>
+        <w:numPr>
+          <w:ilvl w:val="2"/>
+          <w:numId w:val="11"/>
+        </w:numPr>
+      </w:pPr>
+      <w:r>
+        <w:t>file = open(‘file.txt’)</w:t>
+      </w:r>
+    </w:p>
+    <w:p>
+      <w:pPr>
+        <w:pStyle w:val="ListParagraph"/>
+        <w:numPr>
+          <w:ilvl w:val="2"/>
+          <w:numId w:val="11"/>
+        </w:numPr>
+      </w:pPr>
+      <w:r>
+        <w:t xml:space="preserve">it = </w:t>
+      </w:r>
+      <w:proofErr w:type="spellStart"/>
+      <w:r>
+        <w:t>iter</w:t>
+      </w:r>
+      <w:proofErr w:type="spellEnd"/>
+      <w:r>
+        <w:t>(file)</w:t>
+      </w:r>
+    </w:p>
+    <w:p>
+      <w:pPr>
+        <w:pStyle w:val="ListParagraph"/>
+        <w:numPr>
+          <w:ilvl w:val="2"/>
+          <w:numId w:val="11"/>
+        </w:numPr>
+      </w:pPr>
+      <w:r>
+        <w:t>print(next(it))</w:t>
+      </w:r>
+      <w:r>
+        <w:tab/>
+        <w:t># prints the first line of the file</w:t>
+      </w:r>
+    </w:p>
+    <w:p>
+      <w:pPr>
+        <w:pStyle w:val="ListParagraph"/>
+        <w:numPr>
+          <w:ilvl w:val="0"/>
+          <w:numId w:val="11"/>
+        </w:numPr>
+      </w:pPr>
+      <w:r>
+        <w:t xml:space="preserve">While </w:t>
+      </w:r>
+      <w:r>
+        <w:t>loops</w:t>
+      </w:r>
+    </w:p>
+    <w:p>
+      <w:pPr>
+        <w:pStyle w:val="ListParagraph"/>
+        <w:numPr>
+          <w:ilvl w:val="1"/>
+          <w:numId w:val="11"/>
+        </w:numPr>
+      </w:pPr>
       <w:r>
         <w:t>General syntax</w:t>
       </w:r>
@@ -15696,7 +16333,6 @@
         </w:numPr>
       </w:pPr>
       <w:r>
-        <w:lastRenderedPageBreak/>
         <w:t xml:space="preserve">for </w:t>
       </w:r>
       <w:proofErr w:type="spellStart"/>
@@ -16122,6 +16758,115 @@
           <w:numId w:val="10"/>
         </w:numPr>
       </w:pPr>
+      <w:proofErr w:type="gramStart"/>
+      <w:r>
+        <w:t>enumerate(</w:t>
+      </w:r>
+      <w:proofErr w:type="gramEnd"/>
+      <w:r>
+        <w:rPr>
+          <w:i/>
+          <w:iCs/>
+        </w:rPr>
+        <w:t>list</w:t>
+      </w:r>
+      <w:r>
+        <w:t xml:space="preserve">[, </w:t>
+      </w:r>
+      <w:r>
+        <w:rPr>
+          <w:i/>
+          <w:iCs/>
+        </w:rPr>
+        <w:t>start</w:t>
+      </w:r>
+      <w:r>
+        <w:t>]</w:t>
+      </w:r>
+      <w:r>
+        <w:t>)</w:t>
+      </w:r>
+    </w:p>
+    <w:p>
+      <w:pPr>
+        <w:pStyle w:val="ListParagraph"/>
+        <w:numPr>
+          <w:ilvl w:val="4"/>
+          <w:numId w:val="10"/>
+        </w:numPr>
+      </w:pPr>
+      <w:r>
+        <w:t>creates an enumerate object</w:t>
+      </w:r>
+    </w:p>
+    <w:p>
+      <w:pPr>
+        <w:pStyle w:val="ListParagraph"/>
+        <w:numPr>
+          <w:ilvl w:val="4"/>
+          <w:numId w:val="10"/>
+        </w:numPr>
+      </w:pPr>
+      <w:r>
+        <w:lastRenderedPageBreak/>
+        <w:t xml:space="preserve">if you store this in a variable, then convert back to a list and store in a variable, you get a list of tuples containing (index, </w:t>
+      </w:r>
+      <w:proofErr w:type="gramStart"/>
+      <w:r>
+        <w:t>value)…</w:t>
+      </w:r>
+      <w:proofErr w:type="gramEnd"/>
+    </w:p>
+    <w:p>
+      <w:pPr>
+        <w:pStyle w:val="ListParagraph"/>
+        <w:numPr>
+          <w:ilvl w:val="4"/>
+          <w:numId w:val="10"/>
+        </w:numPr>
+      </w:pPr>
+      <w:r>
+        <w:t xml:space="preserve">setting </w:t>
+      </w:r>
+      <w:r>
+        <w:rPr>
+          <w:i/>
+          <w:iCs/>
+        </w:rPr>
+        <w:t>start</w:t>
+      </w:r>
+      <w:r>
+        <w:t>=</w:t>
+      </w:r>
+      <w:r>
+        <w:rPr>
+          <w:i/>
+          <w:iCs/>
+        </w:rPr>
+        <w:t>num</w:t>
+      </w:r>
+      <w:r>
+        <w:t xml:space="preserve"> will start indexing at </w:t>
+      </w:r>
+      <w:r>
+        <w:rPr>
+          <w:i/>
+          <w:iCs/>
+        </w:rPr>
+        <w:t>num</w:t>
+      </w:r>
+      <w:r>
+        <w:t xml:space="preserve"> rather than with 0</w:t>
+      </w:r>
+    </w:p>
+    <w:p>
+      <w:pPr>
+        <w:pStyle w:val="ListParagraph"/>
+        <w:numPr>
+          <w:ilvl w:val="3"/>
+          <w:numId w:val="10"/>
+        </w:numPr>
+      </w:pPr>
       <w:r>
         <w:t xml:space="preserve">for </w:t>
       </w:r>
@@ -16196,7 +16941,7 @@
         </w:numPr>
       </w:pPr>
       <w:r>
-        <w:t>Dictionaries</w:t>
+        <w:t>Zip Objects</w:t>
       </w:r>
     </w:p>
     <w:p>
@@ -16208,75 +16953,159 @@
         </w:numPr>
       </w:pPr>
       <w:r>
-        <w:t xml:space="preserve">for </w:t>
-      </w:r>
-      <w:r>
-        <w:rPr>
-          <w:i/>
-          <w:iCs/>
-        </w:rPr>
-        <w:t>key, value</w:t>
-      </w:r>
+        <w:t>zip(</w:t>
+      </w:r>
+      <w:proofErr w:type="spellStart"/>
+      <w:r>
+        <w:rPr>
+          <w:i/>
+          <w:iCs/>
+        </w:rPr>
+        <w:t>iterables</w:t>
+      </w:r>
+      <w:proofErr w:type="spellEnd"/>
+      <w:r>
+        <w:t>)</w:t>
+      </w:r>
+    </w:p>
+    <w:p>
+      <w:pPr>
+        <w:pStyle w:val="ListParagraph"/>
+        <w:numPr>
+          <w:ilvl w:val="4"/>
+          <w:numId w:val="10"/>
+        </w:numPr>
+      </w:pPr>
+      <w:r>
+        <w:t xml:space="preserve">accepts an arbitrary number of </w:t>
+      </w:r>
+      <w:proofErr w:type="spellStart"/>
+      <w:r>
+        <w:rPr>
+          <w:i/>
+          <w:iCs/>
+        </w:rPr>
+        <w:t>iterables</w:t>
+      </w:r>
+      <w:proofErr w:type="spellEnd"/>
+      <w:r>
+        <w:t xml:space="preserve"> such as lists etc.</w:t>
+      </w:r>
+    </w:p>
+    <w:p>
+      <w:pPr>
+        <w:pStyle w:val="ListParagraph"/>
+        <w:numPr>
+          <w:ilvl w:val="4"/>
+          <w:numId w:val="10"/>
+        </w:numPr>
+      </w:pPr>
+      <w:r>
+        <w:t xml:space="preserve">separate </w:t>
+      </w:r>
+      <w:proofErr w:type="spellStart"/>
+      <w:r>
+        <w:rPr>
+          <w:i/>
+          <w:iCs/>
+        </w:rPr>
+        <w:t>iterables</w:t>
+      </w:r>
+      <w:proofErr w:type="spellEnd"/>
+      <w:r>
+        <w:t xml:space="preserve"> with commas</w:t>
+      </w:r>
+    </w:p>
+    <w:p>
+      <w:pPr>
+        <w:pStyle w:val="ListParagraph"/>
+        <w:numPr>
+          <w:ilvl w:val="4"/>
+          <w:numId w:val="10"/>
+        </w:numPr>
+      </w:pPr>
+      <w:r>
+        <w:t>produces a zip object that can be converted back to a list</w:t>
+      </w:r>
+      <w:r>
+        <w:t xml:space="preserve">, or used as the </w:t>
+      </w:r>
+      <w:proofErr w:type="spellStart"/>
+      <w:r>
+        <w:t>arg</w:t>
+      </w:r>
+      <w:proofErr w:type="spellEnd"/>
       <w:r>
         <w:t xml:space="preserve"> in </w:t>
       </w:r>
       <w:proofErr w:type="spellStart"/>
-      <w:proofErr w:type="gramStart"/>
-      <w:r>
-        <w:rPr>
-          <w:i/>
-          <w:iCs/>
-        </w:rPr>
-        <w:t>dictionary</w:t>
-      </w:r>
-      <w:r>
-        <w:t>.items</w:t>
-      </w:r>
-      <w:proofErr w:type="spellEnd"/>
-      <w:proofErr w:type="gramEnd"/>
-      <w:r>
-        <w:t>():</w:t>
-      </w:r>
-      <w:r>
-        <w:tab/>
-        <w:t># need the .items() method to loop dictionaries</w:t>
-      </w:r>
-    </w:p>
-    <w:p>
-      <w:pPr>
-        <w:pStyle w:val="ListParagraph"/>
-        <w:ind w:left="3600"/>
-        <w:rPr>
-          <w:i/>
-          <w:iCs/>
-        </w:rPr>
-      </w:pPr>
-      <w:r>
-        <w:rPr>
-          <w:i/>
-          <w:iCs/>
-        </w:rPr>
-        <w:t xml:space="preserve">statements </w:t>
-      </w:r>
-      <w:r>
-        <w:t xml:space="preserve">with </w:t>
-      </w:r>
-      <w:r>
-        <w:rPr>
-          <w:i/>
-          <w:iCs/>
-        </w:rPr>
-        <w:t>key</w:t>
-      </w:r>
-      <w:r>
-        <w:t xml:space="preserve"> and </w:t>
-      </w:r>
-      <w:r>
-        <w:rPr>
-          <w:i/>
-          <w:iCs/>
-        </w:rPr>
-        <w:t>value</w:t>
+      <w:r>
+        <w:t>dict</w:t>
+      </w:r>
+      <w:proofErr w:type="spellEnd"/>
+      <w:r>
+        <w:t>(</w:t>
+      </w:r>
+      <w:proofErr w:type="spellStart"/>
+      <w:r>
+        <w:t>arg</w:t>
+      </w:r>
+      <w:proofErr w:type="spellEnd"/>
+      <w:r>
+        <w:t>) to produce a dictionary</w:t>
+      </w:r>
+    </w:p>
+    <w:p>
+      <w:pPr>
+        <w:pStyle w:val="ListParagraph"/>
+        <w:numPr>
+          <w:ilvl w:val="4"/>
+          <w:numId w:val="10"/>
+        </w:numPr>
+      </w:pPr>
+      <w:r>
+        <w:t xml:space="preserve">this maps items with the same index from different </w:t>
+      </w:r>
+      <w:proofErr w:type="spellStart"/>
+      <w:r>
+        <w:rPr>
+          <w:i/>
+          <w:iCs/>
+        </w:rPr>
+        <w:t>iterables</w:t>
+      </w:r>
+      <w:proofErr w:type="spellEnd"/>
+      <w:r>
+        <w:t xml:space="preserve"> into tuples, that are entries in the list</w:t>
+      </w:r>
+    </w:p>
+    <w:p>
+      <w:pPr>
+        <w:pStyle w:val="ListParagraph"/>
+        <w:numPr>
+          <w:ilvl w:val="5"/>
+          <w:numId w:val="10"/>
+        </w:numPr>
+      </w:pPr>
+      <w:r>
+        <w:t xml:space="preserve">the tuple at index 0, contains all the index 0 values from your </w:t>
+      </w:r>
+      <w:proofErr w:type="spellStart"/>
+      <w:r>
+        <w:t>iterables</w:t>
+      </w:r>
+      <w:proofErr w:type="spellEnd"/>
+    </w:p>
+    <w:p>
+      <w:pPr>
+        <w:pStyle w:val="ListParagraph"/>
+        <w:numPr>
+          <w:ilvl w:val="2"/>
+          <w:numId w:val="10"/>
+        </w:numPr>
+      </w:pPr>
+      <w:r>
+        <w:t>Dictionaries</w:t>
       </w:r>
     </w:p>
     <w:p>
@@ -16288,6 +17117,86 @@
         </w:numPr>
       </w:pPr>
       <w:r>
+        <w:t xml:space="preserve">for </w:t>
+      </w:r>
+      <w:r>
+        <w:rPr>
+          <w:i/>
+          <w:iCs/>
+        </w:rPr>
+        <w:t>key, value</w:t>
+      </w:r>
+      <w:r>
+        <w:t xml:space="preserve"> in </w:t>
+      </w:r>
+      <w:proofErr w:type="spellStart"/>
+      <w:proofErr w:type="gramStart"/>
+      <w:r>
+        <w:rPr>
+          <w:i/>
+          <w:iCs/>
+        </w:rPr>
+        <w:t>dictionary</w:t>
+      </w:r>
+      <w:r>
+        <w:t>.items</w:t>
+      </w:r>
+      <w:proofErr w:type="spellEnd"/>
+      <w:proofErr w:type="gramEnd"/>
+      <w:r>
+        <w:t>():</w:t>
+      </w:r>
+      <w:r>
+        <w:tab/>
+        <w:t># need the .items() method to loop dictionaries</w:t>
+      </w:r>
+    </w:p>
+    <w:p>
+      <w:pPr>
+        <w:pStyle w:val="ListParagraph"/>
+        <w:ind w:left="3600"/>
+        <w:rPr>
+          <w:i/>
+          <w:iCs/>
+        </w:rPr>
+      </w:pPr>
+      <w:r>
+        <w:rPr>
+          <w:i/>
+          <w:iCs/>
+        </w:rPr>
+        <w:t xml:space="preserve">statements </w:t>
+      </w:r>
+      <w:r>
+        <w:t xml:space="preserve">with </w:t>
+      </w:r>
+      <w:r>
+        <w:rPr>
+          <w:i/>
+          <w:iCs/>
+        </w:rPr>
+        <w:t>key</w:t>
+      </w:r>
+      <w:r>
+        <w:t xml:space="preserve"> and </w:t>
+      </w:r>
+      <w:r>
+        <w:rPr>
+          <w:i/>
+          <w:iCs/>
+        </w:rPr>
+        <w:t>value</w:t>
+      </w:r>
+    </w:p>
+    <w:p>
+      <w:pPr>
+        <w:pStyle w:val="ListParagraph"/>
+        <w:numPr>
+          <w:ilvl w:val="3"/>
+          <w:numId w:val="10"/>
+        </w:numPr>
+      </w:pPr>
+      <w:r>
         <w:t>make sure you remember that dictionaries are unordered, so order may change!</w:t>
       </w:r>
     </w:p>
@@ -16379,6 +17288,1213 @@
           <w:iCs/>
         </w:rPr>
         <w:t>statements</w:t>
+      </w:r>
+    </w:p>
+    <w:p>
+      <w:pPr>
+        <w:pStyle w:val="ListParagraph"/>
+        <w:numPr>
+          <w:ilvl w:val="0"/>
+          <w:numId w:val="10"/>
+        </w:numPr>
+      </w:pPr>
+      <w:r>
+        <w:rPr>
+          <w:b/>
+          <w:bCs/>
+        </w:rPr>
+        <w:t>List Comprehensions</w:t>
+      </w:r>
+    </w:p>
+    <w:p>
+      <w:pPr>
+        <w:pStyle w:val="ListParagraph"/>
+        <w:numPr>
+          <w:ilvl w:val="1"/>
+          <w:numId w:val="10"/>
+        </w:numPr>
+      </w:pPr>
+      <w:r>
+        <w:t>Are a way to do list processing without for loops (more efficient resource and code usage)</w:t>
+      </w:r>
+    </w:p>
+    <w:p>
+      <w:pPr>
+        <w:pStyle w:val="ListParagraph"/>
+        <w:numPr>
+          <w:ilvl w:val="1"/>
+          <w:numId w:val="10"/>
+        </w:numPr>
+      </w:pPr>
+      <w:r>
+        <w:t xml:space="preserve">Works with any </w:t>
+      </w:r>
+      <w:proofErr w:type="spellStart"/>
+      <w:r>
+        <w:t>iterable</w:t>
+      </w:r>
+      <w:proofErr w:type="spellEnd"/>
+      <w:r>
+        <w:t>!</w:t>
+      </w:r>
+    </w:p>
+    <w:p>
+      <w:pPr>
+        <w:pStyle w:val="ListParagraph"/>
+        <w:numPr>
+          <w:ilvl w:val="1"/>
+          <w:numId w:val="10"/>
+        </w:numPr>
+      </w:pPr>
+      <w:r>
+        <w:t>Syntax</w:t>
+      </w:r>
+    </w:p>
+    <w:p>
+      <w:pPr>
+        <w:pStyle w:val="ListParagraph"/>
+        <w:numPr>
+          <w:ilvl w:val="2"/>
+          <w:numId w:val="10"/>
+        </w:numPr>
+      </w:pPr>
+      <w:proofErr w:type="spellStart"/>
+      <w:r>
+        <w:rPr>
+          <w:i/>
+          <w:iCs/>
+        </w:rPr>
+        <w:t>new_list</w:t>
+      </w:r>
+      <w:proofErr w:type="spellEnd"/>
+      <w:r>
+        <w:t xml:space="preserve"> = [</w:t>
+      </w:r>
+      <w:proofErr w:type="spellStart"/>
+      <w:r>
+        <w:rPr>
+          <w:i/>
+          <w:iCs/>
+        </w:rPr>
+        <w:t>var_statement</w:t>
+      </w:r>
+      <w:proofErr w:type="spellEnd"/>
+      <w:r>
+        <w:t xml:space="preserve"> for </w:t>
+      </w:r>
+      <w:r>
+        <w:rPr>
+          <w:i/>
+          <w:iCs/>
+        </w:rPr>
+        <w:t xml:space="preserve">var </w:t>
+      </w:r>
+      <w:r>
+        <w:t xml:space="preserve">in </w:t>
+      </w:r>
+      <w:proofErr w:type="spellStart"/>
+      <w:r>
+        <w:rPr>
+          <w:i/>
+          <w:iCs/>
+        </w:rPr>
+        <w:t>old_list</w:t>
+      </w:r>
+      <w:proofErr w:type="spellEnd"/>
+      <w:r>
+        <w:t>]</w:t>
+      </w:r>
+    </w:p>
+    <w:p>
+      <w:pPr>
+        <w:pStyle w:val="ListParagraph"/>
+        <w:numPr>
+          <w:ilvl w:val="3"/>
+          <w:numId w:val="10"/>
+        </w:numPr>
+      </w:pPr>
+      <w:r>
+        <w:rPr>
+          <w:i/>
+          <w:iCs/>
+        </w:rPr>
+        <w:t>or</w:t>
+      </w:r>
+    </w:p>
+    <w:p>
+      <w:pPr>
+        <w:pStyle w:val="ListParagraph"/>
+        <w:numPr>
+          <w:ilvl w:val="2"/>
+          <w:numId w:val="10"/>
+        </w:numPr>
+      </w:pPr>
+      <w:proofErr w:type="spellStart"/>
+      <w:r>
+        <w:rPr>
+          <w:i/>
+          <w:iCs/>
+        </w:rPr>
+        <w:t>new_list</w:t>
+      </w:r>
+      <w:proofErr w:type="spellEnd"/>
+      <w:r>
+        <w:rPr>
+          <w:i/>
+          <w:iCs/>
+        </w:rPr>
+        <w:t xml:space="preserve"> = </w:t>
+      </w:r>
+      <w:r>
+        <w:t>[</w:t>
+      </w:r>
+      <w:proofErr w:type="spellStart"/>
+      <w:r>
+        <w:rPr>
+          <w:i/>
+          <w:iCs/>
+        </w:rPr>
+        <w:t>output_expression</w:t>
+      </w:r>
+      <w:proofErr w:type="spellEnd"/>
+      <w:r>
+        <w:t xml:space="preserve"> for </w:t>
+      </w:r>
+      <w:proofErr w:type="spellStart"/>
+      <w:r>
+        <w:rPr>
+          <w:i/>
+          <w:iCs/>
+        </w:rPr>
+        <w:t>iterator_var</w:t>
+      </w:r>
+      <w:proofErr w:type="spellEnd"/>
+      <w:r>
+        <w:t xml:space="preserve"> in </w:t>
+      </w:r>
+      <w:proofErr w:type="spellStart"/>
+      <w:r>
+        <w:rPr>
+          <w:i/>
+          <w:iCs/>
+        </w:rPr>
+        <w:t>iterable</w:t>
+      </w:r>
+      <w:proofErr w:type="spellEnd"/>
+      <w:r>
+        <w:t>]</w:t>
+      </w:r>
+    </w:p>
+    <w:p>
+      <w:pPr>
+        <w:pStyle w:val="ListParagraph"/>
+        <w:numPr>
+          <w:ilvl w:val="3"/>
+          <w:numId w:val="10"/>
+        </w:numPr>
+      </w:pPr>
+      <w:r>
+        <w:t xml:space="preserve">your </w:t>
+      </w:r>
+      <w:proofErr w:type="spellStart"/>
+      <w:r>
+        <w:rPr>
+          <w:i/>
+          <w:iCs/>
+        </w:rPr>
+        <w:t>output</w:t>
+      </w:r>
+      <w:r>
+        <w:rPr>
+          <w:i/>
+          <w:iCs/>
+        </w:rPr>
+        <w:softHyphen/>
+        <w:t>_expression</w:t>
+      </w:r>
+      <w:proofErr w:type="spellEnd"/>
+      <w:r>
+        <w:t xml:space="preserve"> can be a list comprehension!</w:t>
+      </w:r>
+    </w:p>
+    <w:p>
+      <w:pPr>
+        <w:pStyle w:val="ListParagraph"/>
+        <w:numPr>
+          <w:ilvl w:val="2"/>
+          <w:numId w:val="10"/>
+        </w:numPr>
+      </w:pPr>
+      <w:r>
+        <w:t>Example to add 1 to every list value</w:t>
+      </w:r>
+    </w:p>
+    <w:p>
+      <w:pPr>
+        <w:pStyle w:val="ListParagraph"/>
+        <w:numPr>
+          <w:ilvl w:val="3"/>
+          <w:numId w:val="10"/>
+        </w:numPr>
+      </w:pPr>
+      <w:proofErr w:type="spellStart"/>
+      <w:r>
+        <w:t>new_nums</w:t>
+      </w:r>
+      <w:proofErr w:type="spellEnd"/>
+      <w:r>
+        <w:t xml:space="preserve"> = [num + 1 for num in </w:t>
+      </w:r>
+      <w:proofErr w:type="spellStart"/>
+      <w:r>
+        <w:t>nums</w:t>
+      </w:r>
+      <w:proofErr w:type="spellEnd"/>
+      <w:r>
+        <w:t>]</w:t>
+      </w:r>
+    </w:p>
+    <w:p>
+      <w:pPr>
+        <w:pStyle w:val="ListParagraph"/>
+        <w:numPr>
+          <w:ilvl w:val="2"/>
+          <w:numId w:val="10"/>
+        </w:numPr>
+      </w:pPr>
+      <w:r>
+        <w:t>Example to populate a list with numbers</w:t>
+      </w:r>
+    </w:p>
+    <w:p>
+      <w:pPr>
+        <w:pStyle w:val="ListParagraph"/>
+        <w:numPr>
+          <w:ilvl w:val="3"/>
+          <w:numId w:val="10"/>
+        </w:numPr>
+      </w:pPr>
+      <w:proofErr w:type="spellStart"/>
+      <w:r>
+        <w:t>nums</w:t>
+      </w:r>
+      <w:proofErr w:type="spellEnd"/>
+      <w:r>
+        <w:t xml:space="preserve"> = [num for num in </w:t>
+      </w:r>
+      <w:proofErr w:type="gramStart"/>
+      <w:r>
+        <w:t>range(</w:t>
+      </w:r>
+      <w:proofErr w:type="gramEnd"/>
+      <w:r>
+        <w:t>11)]</w:t>
+      </w:r>
+    </w:p>
+    <w:p>
+      <w:pPr>
+        <w:pStyle w:val="ListParagraph"/>
+        <w:numPr>
+          <w:ilvl w:val="4"/>
+          <w:numId w:val="10"/>
+        </w:numPr>
+      </w:pPr>
+      <w:proofErr w:type="spellStart"/>
+      <w:r>
+        <w:t>nums</w:t>
+      </w:r>
+      <w:proofErr w:type="spellEnd"/>
+      <w:r>
+        <w:t xml:space="preserve"> = [0, 1, 2, 3, 4, 5, 6, 7, 8, 9, 10]</w:t>
+      </w:r>
+    </w:p>
+    <w:p>
+      <w:pPr>
+        <w:pStyle w:val="ListParagraph"/>
+        <w:numPr>
+          <w:ilvl w:val="2"/>
+          <w:numId w:val="10"/>
+        </w:numPr>
+      </w:pPr>
+      <w:r>
+        <w:t>Example to get the first index from each entry</w:t>
+      </w:r>
+    </w:p>
+    <w:p>
+      <w:pPr>
+        <w:pStyle w:val="ListParagraph"/>
+        <w:numPr>
+          <w:ilvl w:val="3"/>
+          <w:numId w:val="10"/>
+        </w:numPr>
+      </w:pPr>
+      <w:proofErr w:type="spellStart"/>
+      <w:r>
+        <w:rPr>
+          <w:i/>
+          <w:iCs/>
+        </w:rPr>
+        <w:t>new_list</w:t>
+      </w:r>
+      <w:proofErr w:type="spellEnd"/>
+      <w:r>
+        <w:rPr>
+          <w:i/>
+          <w:iCs/>
+        </w:rPr>
+        <w:t xml:space="preserve"> = </w:t>
+      </w:r>
+      <w:r>
+        <w:t>[</w:t>
+      </w:r>
+      <w:proofErr w:type="gramStart"/>
+      <w:r>
+        <w:rPr>
+          <w:i/>
+          <w:iCs/>
+        </w:rPr>
+        <w:t>entry</w:t>
+      </w:r>
+      <w:r>
+        <w:t>[</w:t>
+      </w:r>
+      <w:proofErr w:type="gramEnd"/>
+      <w:r>
+        <w:t xml:space="preserve">0] for </w:t>
+      </w:r>
+      <w:r>
+        <w:rPr>
+          <w:i/>
+          <w:iCs/>
+        </w:rPr>
+        <w:t>entry</w:t>
+      </w:r>
+      <w:r>
+        <w:t xml:space="preserve"> in </w:t>
+      </w:r>
+      <w:r>
+        <w:rPr>
+          <w:i/>
+          <w:iCs/>
+        </w:rPr>
+        <w:t>list</w:t>
+      </w:r>
+      <w:r>
+        <w:t>]</w:t>
+      </w:r>
+    </w:p>
+    <w:p>
+      <w:pPr>
+        <w:pStyle w:val="ListParagraph"/>
+        <w:numPr>
+          <w:ilvl w:val="2"/>
+          <w:numId w:val="10"/>
+        </w:numPr>
+      </w:pPr>
+      <w:r>
+        <w:t>Example of nested list comprehensions to produce a 5x5 matrix</w:t>
+      </w:r>
+    </w:p>
+    <w:p>
+      <w:pPr>
+        <w:pStyle w:val="ListParagraph"/>
+        <w:numPr>
+          <w:ilvl w:val="3"/>
+          <w:numId w:val="10"/>
+        </w:numPr>
+      </w:pPr>
+      <w:r>
+        <w:t xml:space="preserve">matrix = [[col for col in </w:t>
+      </w:r>
+      <w:proofErr w:type="gramStart"/>
+      <w:r>
+        <w:t>range(</w:t>
+      </w:r>
+      <w:proofErr w:type="gramEnd"/>
+      <w:r>
+        <w:t>0,5)] for row in range(0,5)]</w:t>
+      </w:r>
+    </w:p>
+    <w:p>
+      <w:pPr>
+        <w:pStyle w:val="ListParagraph"/>
+        <w:numPr>
+          <w:ilvl w:val="3"/>
+          <w:numId w:val="10"/>
+        </w:numPr>
+      </w:pPr>
+      <w:r>
+        <w:t>matrix output is 5 rows each containing values 0-4! (</w:t>
+      </w:r>
+      <w:proofErr w:type="spellStart"/>
+      <w:r>
+        <w:t>unfomatted</w:t>
+      </w:r>
+      <w:proofErr w:type="spellEnd"/>
+      <w:r>
+        <w:t xml:space="preserve"> of course, so it’s just a list of lists)</w:t>
+      </w:r>
+    </w:p>
+    <w:p>
+      <w:pPr>
+        <w:pStyle w:val="ListParagraph"/>
+        <w:numPr>
+          <w:ilvl w:val="1"/>
+          <w:numId w:val="10"/>
+        </w:numPr>
+      </w:pPr>
+      <w:r>
+        <w:t>Nested loop syntax</w:t>
+      </w:r>
+    </w:p>
+    <w:p>
+      <w:pPr>
+        <w:pStyle w:val="ListParagraph"/>
+        <w:numPr>
+          <w:ilvl w:val="2"/>
+          <w:numId w:val="10"/>
+        </w:numPr>
+      </w:pPr>
+      <w:proofErr w:type="spellStart"/>
+      <w:r>
+        <w:t>tuple_list</w:t>
+      </w:r>
+      <w:proofErr w:type="spellEnd"/>
+      <w:r>
+        <w:t xml:space="preserve"> =</w:t>
+      </w:r>
+      <w:r>
+        <w:t xml:space="preserve"> [(num1, num2) for num1 in </w:t>
+      </w:r>
+      <w:proofErr w:type="gramStart"/>
+      <w:r>
+        <w:t>range(</w:t>
+      </w:r>
+      <w:proofErr w:type="gramEnd"/>
+      <w:r>
+        <w:t>0, 2) for num2 in range(6,8)]</w:t>
+      </w:r>
+    </w:p>
+    <w:p>
+      <w:pPr>
+        <w:pStyle w:val="ListParagraph"/>
+        <w:numPr>
+          <w:ilvl w:val="3"/>
+          <w:numId w:val="10"/>
+        </w:numPr>
+      </w:pPr>
+      <w:r>
+        <w:t>tuple list = [(0, 6), (0, 7), (1, 6), (1, 7)]</w:t>
+      </w:r>
+      <w:r>
+        <w:tab/>
+        <w:t># every combo of 0-1 and 6-7</w:t>
+      </w:r>
+    </w:p>
+    <w:p>
+      <w:pPr>
+        <w:pStyle w:val="ListParagraph"/>
+        <w:numPr>
+          <w:ilvl w:val="1"/>
+          <w:numId w:val="10"/>
+        </w:numPr>
+        <w:rPr>
+          <w:b/>
+          <w:bCs/>
+        </w:rPr>
+      </w:pPr>
+      <w:r>
+        <w:rPr>
+          <w:b/>
+          <w:bCs/>
+        </w:rPr>
+        <w:t>Conditionals with List Comprehensions</w:t>
+      </w:r>
+    </w:p>
+    <w:p>
+      <w:pPr>
+        <w:pStyle w:val="ListParagraph"/>
+        <w:numPr>
+          <w:ilvl w:val="2"/>
+          <w:numId w:val="10"/>
+        </w:numPr>
+        <w:rPr>
+          <w:b/>
+          <w:bCs/>
+        </w:rPr>
+      </w:pPr>
+      <w:r>
+        <w:t xml:space="preserve">conditional expression can be placed on the </w:t>
+      </w:r>
+      <w:proofErr w:type="spellStart"/>
+      <w:r>
+        <w:t>iterable</w:t>
+      </w:r>
+      <w:proofErr w:type="spellEnd"/>
+      <w:r>
+        <w:t xml:space="preserve"> or the output expression</w:t>
+      </w:r>
+    </w:p>
+    <w:p>
+      <w:pPr>
+        <w:pStyle w:val="ListParagraph"/>
+        <w:numPr>
+          <w:ilvl w:val="2"/>
+          <w:numId w:val="10"/>
+        </w:numPr>
+        <w:rPr>
+          <w:b/>
+          <w:bCs/>
+        </w:rPr>
+      </w:pPr>
+      <w:r>
+        <w:t>Example</w:t>
+      </w:r>
+      <w:r>
+        <w:t xml:space="preserve"> using the </w:t>
+      </w:r>
+      <w:proofErr w:type="spellStart"/>
+      <w:r>
+        <w:t>iterable</w:t>
+      </w:r>
+      <w:proofErr w:type="spellEnd"/>
+    </w:p>
+    <w:p>
+      <w:pPr>
+        <w:pStyle w:val="ListParagraph"/>
+        <w:numPr>
+          <w:ilvl w:val="3"/>
+          <w:numId w:val="10"/>
+        </w:numPr>
+        <w:rPr>
+          <w:b/>
+          <w:bCs/>
+        </w:rPr>
+      </w:pPr>
+      <w:proofErr w:type="spellStart"/>
+      <w:r>
+        <w:t>even_squares</w:t>
+      </w:r>
+      <w:proofErr w:type="spellEnd"/>
+      <w:r>
+        <w:t xml:space="preserve"> = [num ** 2 for num in </w:t>
+      </w:r>
+      <w:proofErr w:type="gramStart"/>
+      <w:r>
+        <w:t>range(</w:t>
+      </w:r>
+      <w:proofErr w:type="gramEnd"/>
+      <w:r>
+        <w:t>0,11) if num % 2 == 0]</w:t>
+      </w:r>
+    </w:p>
+    <w:p>
+      <w:pPr>
+        <w:pStyle w:val="ListParagraph"/>
+        <w:numPr>
+          <w:ilvl w:val="3"/>
+          <w:numId w:val="10"/>
+        </w:numPr>
+        <w:rPr>
+          <w:b/>
+          <w:bCs/>
+        </w:rPr>
+      </w:pPr>
+      <w:proofErr w:type="spellStart"/>
+      <w:r>
+        <w:t>even_squares</w:t>
+      </w:r>
+      <w:proofErr w:type="spellEnd"/>
+      <w:r>
+        <w:t xml:space="preserve"> = [0, 4, 16, 36, 64, 100]</w:t>
+      </w:r>
+    </w:p>
+    <w:p>
+      <w:pPr>
+        <w:pStyle w:val="ListParagraph"/>
+        <w:numPr>
+          <w:ilvl w:val="2"/>
+          <w:numId w:val="10"/>
+        </w:numPr>
+        <w:rPr>
+          <w:b/>
+          <w:bCs/>
+        </w:rPr>
+      </w:pPr>
+      <w:r>
+        <w:t>Example using the output expression</w:t>
+      </w:r>
+    </w:p>
+    <w:p>
+      <w:pPr>
+        <w:pStyle w:val="ListParagraph"/>
+        <w:numPr>
+          <w:ilvl w:val="3"/>
+          <w:numId w:val="10"/>
+        </w:numPr>
+        <w:rPr>
+          <w:b/>
+          <w:bCs/>
+        </w:rPr>
+      </w:pPr>
+      <w:proofErr w:type="spellStart"/>
+      <w:r>
+        <w:t>some_squares</w:t>
+      </w:r>
+      <w:proofErr w:type="spellEnd"/>
+      <w:r>
+        <w:t xml:space="preserve"> = [num ** 2 if num % 2 == 0 else 0 for num in </w:t>
+      </w:r>
+      <w:proofErr w:type="gramStart"/>
+      <w:r>
+        <w:t>range(</w:t>
+      </w:r>
+      <w:proofErr w:type="gramEnd"/>
+      <w:r>
+        <w:t>0,11)]</w:t>
+      </w:r>
+    </w:p>
+    <w:p>
+      <w:pPr>
+        <w:pStyle w:val="ListParagraph"/>
+        <w:numPr>
+          <w:ilvl w:val="4"/>
+          <w:numId w:val="10"/>
+        </w:numPr>
+        <w:rPr>
+          <w:b/>
+          <w:bCs/>
+        </w:rPr>
+      </w:pPr>
+      <w:r>
+        <w:lastRenderedPageBreak/>
+        <w:t xml:space="preserve">this code will square every even number, and </w:t>
+      </w:r>
+      <w:r>
+        <w:t>output</w:t>
+      </w:r>
+      <w:r>
+        <w:t xml:space="preserve"> 0 for all odd numbers</w:t>
+      </w:r>
+    </w:p>
+    <w:p>
+      <w:pPr>
+        <w:pStyle w:val="ListParagraph"/>
+        <w:numPr>
+          <w:ilvl w:val="0"/>
+          <w:numId w:val="10"/>
+        </w:numPr>
+        <w:rPr>
+          <w:b/>
+          <w:bCs/>
+        </w:rPr>
+      </w:pPr>
+      <w:r>
+        <w:rPr>
+          <w:b/>
+          <w:bCs/>
+        </w:rPr>
+        <w:t>Dictionary Comprehensions</w:t>
+      </w:r>
+    </w:p>
+    <w:p>
+      <w:pPr>
+        <w:pStyle w:val="ListParagraph"/>
+        <w:numPr>
+          <w:ilvl w:val="1"/>
+          <w:numId w:val="10"/>
+        </w:numPr>
+        <w:rPr>
+          <w:b/>
+          <w:bCs/>
+        </w:rPr>
+      </w:pPr>
+      <w:r>
+        <w:t>like list comprehensions with two differences</w:t>
+      </w:r>
+    </w:p>
+    <w:p>
+      <w:pPr>
+        <w:pStyle w:val="ListParagraph"/>
+        <w:numPr>
+          <w:ilvl w:val="2"/>
+          <w:numId w:val="10"/>
+        </w:numPr>
+        <w:rPr>
+          <w:b/>
+          <w:bCs/>
+        </w:rPr>
+      </w:pPr>
+      <w:r>
+        <w:t>use {} instead of []</w:t>
+      </w:r>
+    </w:p>
+    <w:p>
+      <w:pPr>
+        <w:pStyle w:val="ListParagraph"/>
+        <w:numPr>
+          <w:ilvl w:val="2"/>
+          <w:numId w:val="10"/>
+        </w:numPr>
+        <w:rPr>
+          <w:b/>
+          <w:bCs/>
+        </w:rPr>
+      </w:pPr>
+      <w:r>
+        <w:t>separate key/value pairs with a colon</w:t>
+      </w:r>
+    </w:p>
+    <w:p>
+      <w:pPr>
+        <w:pStyle w:val="ListParagraph"/>
+        <w:numPr>
+          <w:ilvl w:val="3"/>
+          <w:numId w:val="10"/>
+        </w:numPr>
+        <w:rPr>
+          <w:b/>
+          <w:bCs/>
+        </w:rPr>
+      </w:pPr>
+      <w:r>
+        <w:t>[</w:t>
+      </w:r>
+      <w:r>
+        <w:rPr>
+          <w:i/>
+          <w:iCs/>
+        </w:rPr>
+        <w:t>key</w:t>
+      </w:r>
+      <w:r>
+        <w:t xml:space="preserve">: </w:t>
+      </w:r>
+      <w:r>
+        <w:rPr>
+          <w:i/>
+          <w:iCs/>
+        </w:rPr>
+        <w:t>value</w:t>
+      </w:r>
+      <w:r>
+        <w:t>…]</w:t>
+      </w:r>
+      <w:r>
+        <w:tab/>
+      </w:r>
+      <w:r>
+        <w:tab/>
+        <w:t xml:space="preserve"># you specify code to generate the </w:t>
+      </w:r>
+      <w:r>
+        <w:rPr>
+          <w:i/>
+          <w:iCs/>
+        </w:rPr>
+        <w:t>key</w:t>
+      </w:r>
+      <w:r>
+        <w:t xml:space="preserve"> and </w:t>
+      </w:r>
+      <w:r>
+        <w:rPr>
+          <w:i/>
+          <w:iCs/>
+        </w:rPr>
+        <w:t>value</w:t>
+      </w:r>
+    </w:p>
+    <w:p>
+      <w:pPr>
+        <w:pStyle w:val="ListParagraph"/>
+        <w:numPr>
+          <w:ilvl w:val="0"/>
+          <w:numId w:val="10"/>
+        </w:numPr>
+        <w:rPr>
+          <w:b/>
+          <w:bCs/>
+        </w:rPr>
+      </w:pPr>
+      <w:r>
+        <w:rPr>
+          <w:b/>
+          <w:bCs/>
+        </w:rPr>
+        <w:t>Generators</w:t>
+      </w:r>
+    </w:p>
+    <w:p>
+      <w:pPr>
+        <w:pStyle w:val="ListParagraph"/>
+        <w:numPr>
+          <w:ilvl w:val="1"/>
+          <w:numId w:val="10"/>
+        </w:numPr>
+        <w:rPr>
+          <w:b/>
+          <w:bCs/>
+        </w:rPr>
+      </w:pPr>
+      <w:r>
+        <w:t>are a way to do lazy evaluation, where data is not stored in memory and only called on when needed</w:t>
+      </w:r>
+    </w:p>
+    <w:p>
+      <w:pPr>
+        <w:pStyle w:val="ListParagraph"/>
+        <w:numPr>
+          <w:ilvl w:val="1"/>
+          <w:numId w:val="10"/>
+        </w:numPr>
+        <w:rPr>
+          <w:b/>
+          <w:bCs/>
+        </w:rPr>
+      </w:pPr>
+      <w:r>
+        <w:t>defined like list comprehensions, but use () instead of []</w:t>
+      </w:r>
+    </w:p>
+    <w:p>
+      <w:pPr>
+        <w:pStyle w:val="ListParagraph"/>
+        <w:numPr>
+          <w:ilvl w:val="1"/>
+          <w:numId w:val="10"/>
+        </w:numPr>
+        <w:rPr>
+          <w:b/>
+          <w:bCs/>
+        </w:rPr>
+      </w:pPr>
+      <w:r>
+        <w:t xml:space="preserve">creates a generator object that is an </w:t>
+      </w:r>
+      <w:proofErr w:type="spellStart"/>
+      <w:r>
+        <w:t>iterable</w:t>
+      </w:r>
+      <w:proofErr w:type="spellEnd"/>
+      <w:r>
+        <w:t xml:space="preserve">, can loop over it or pass it to the </w:t>
+      </w:r>
+      <w:proofErr w:type="gramStart"/>
+      <w:r>
+        <w:t>next(</w:t>
+      </w:r>
+      <w:proofErr w:type="gramEnd"/>
+      <w:r>
+        <w:t>) function, create a list() from it etc.</w:t>
+      </w:r>
+    </w:p>
+    <w:p>
+      <w:pPr>
+        <w:pStyle w:val="ListParagraph"/>
+        <w:numPr>
+          <w:ilvl w:val="1"/>
+          <w:numId w:val="10"/>
+        </w:numPr>
+        <w:rPr>
+          <w:b/>
+          <w:bCs/>
+        </w:rPr>
+      </w:pPr>
+      <w:r>
+        <w:t>saves memory if needing a very large amount of data</w:t>
+      </w:r>
+    </w:p>
+    <w:p>
+      <w:pPr>
+        <w:pStyle w:val="ListParagraph"/>
+        <w:numPr>
+          <w:ilvl w:val="1"/>
+          <w:numId w:val="10"/>
+        </w:numPr>
+        <w:rPr>
+          <w:b/>
+          <w:bCs/>
+        </w:rPr>
+      </w:pPr>
+      <w:r>
+        <w:t xml:space="preserve">can use all techniques with list comprehensions including conditionals </w:t>
+      </w:r>
+      <w:proofErr w:type="spellStart"/>
+      <w:r>
+        <w:t>here</w:t>
+      </w:r>
+      <w:r>
+        <w:t>u</w:t>
+      </w:r>
+      <w:proofErr w:type="spellEnd"/>
+    </w:p>
+    <w:p>
+      <w:pPr>
+        <w:pStyle w:val="ListParagraph"/>
+        <w:numPr>
+          <w:ilvl w:val="1"/>
+          <w:numId w:val="10"/>
+        </w:numPr>
+        <w:rPr>
+          <w:b/>
+          <w:bCs/>
+        </w:rPr>
+      </w:pPr>
+      <w:r>
+        <w:t>Syntax</w:t>
+      </w:r>
+      <w:r>
+        <w:t xml:space="preserve"> Example</w:t>
+      </w:r>
+    </w:p>
+    <w:p>
+      <w:pPr>
+        <w:pStyle w:val="ListParagraph"/>
+        <w:numPr>
+          <w:ilvl w:val="2"/>
+          <w:numId w:val="10"/>
+        </w:numPr>
+        <w:rPr>
+          <w:b/>
+          <w:bCs/>
+        </w:rPr>
+      </w:pPr>
+      <w:proofErr w:type="spellStart"/>
+      <w:r>
+        <w:rPr>
+          <w:i/>
+          <w:iCs/>
+        </w:rPr>
+        <w:t>gen_object</w:t>
+      </w:r>
+      <w:proofErr w:type="spellEnd"/>
+      <w:r>
+        <w:t xml:space="preserve"> = (num for num in </w:t>
+      </w:r>
+      <w:proofErr w:type="gramStart"/>
+      <w:r>
+        <w:t>range(</w:t>
+      </w:r>
+      <w:proofErr w:type="gramEnd"/>
+      <w:r>
+        <w:t>0, 10 ** 1000000) if num % 2 == 0)</w:t>
+      </w:r>
+    </w:p>
+    <w:p>
+      <w:pPr>
+        <w:pStyle w:val="ListParagraph"/>
+        <w:numPr>
+          <w:ilvl w:val="3"/>
+          <w:numId w:val="10"/>
+        </w:numPr>
+        <w:rPr>
+          <w:b/>
+          <w:bCs/>
+        </w:rPr>
+      </w:pPr>
+      <w:r>
+        <w:t xml:space="preserve">creates a huge </w:t>
+      </w:r>
+      <w:proofErr w:type="spellStart"/>
+      <w:r>
+        <w:t>iterable</w:t>
+      </w:r>
+      <w:proofErr w:type="spellEnd"/>
+      <w:r>
+        <w:t xml:space="preserve"> of even </w:t>
+      </w:r>
+      <w:proofErr w:type="gramStart"/>
+      <w:r>
+        <w:t>numbers, but</w:t>
+      </w:r>
+      <w:proofErr w:type="gramEnd"/>
+      <w:r>
+        <w:t xml:space="preserve"> doesn’t store them in memory!</w:t>
+      </w:r>
+    </w:p>
+    <w:p>
+      <w:pPr>
+        <w:pStyle w:val="ListParagraph"/>
+        <w:numPr>
+          <w:ilvl w:val="1"/>
+          <w:numId w:val="10"/>
+        </w:numPr>
+        <w:rPr>
+          <w:b/>
+          <w:bCs/>
+        </w:rPr>
+      </w:pPr>
+      <w:r>
+        <w:t xml:space="preserve">Generator objects can only be iterated through once! just like with </w:t>
+      </w:r>
+      <w:proofErr w:type="spellStart"/>
+      <w:r>
+        <w:t>iterable</w:t>
+      </w:r>
+      <w:proofErr w:type="spellEnd"/>
+      <w:r>
+        <w:t xml:space="preserve"> objects</w:t>
+      </w:r>
+    </w:p>
+    <w:p>
+      <w:pPr>
+        <w:pStyle w:val="ListParagraph"/>
+        <w:numPr>
+          <w:ilvl w:val="2"/>
+          <w:numId w:val="10"/>
+        </w:numPr>
+        <w:rPr>
+          <w:b/>
+          <w:bCs/>
+        </w:rPr>
+      </w:pPr>
+      <w:r>
+        <w:t>can write a generator function and call it whenever you need a generator object</w:t>
+      </w:r>
+    </w:p>
+    <w:p>
+      <w:pPr>
+        <w:pStyle w:val="ListParagraph"/>
+        <w:numPr>
+          <w:ilvl w:val="1"/>
+          <w:numId w:val="10"/>
+        </w:numPr>
+        <w:rPr>
+          <w:b/>
+          <w:bCs/>
+        </w:rPr>
+      </w:pPr>
+      <w:r>
+        <w:t>Generator functions</w:t>
+      </w:r>
+    </w:p>
+    <w:p>
+      <w:pPr>
+        <w:pStyle w:val="ListParagraph"/>
+        <w:numPr>
+          <w:ilvl w:val="2"/>
+          <w:numId w:val="10"/>
+        </w:numPr>
+        <w:rPr>
+          <w:b/>
+          <w:bCs/>
+        </w:rPr>
+      </w:pPr>
+      <w:r>
+        <w:t>use “yield” instead of “return” in the function</w:t>
+      </w:r>
+    </w:p>
+    <w:p>
+      <w:pPr>
+        <w:pStyle w:val="ListParagraph"/>
+        <w:numPr>
+          <w:ilvl w:val="2"/>
+          <w:numId w:val="10"/>
+        </w:numPr>
+        <w:rPr>
+          <w:b/>
+          <w:bCs/>
+        </w:rPr>
+      </w:pPr>
+      <w:r>
+        <w:t>Example to produce a generator object with values from 0 to n</w:t>
+      </w:r>
+    </w:p>
+    <w:p>
+      <w:pPr>
+        <w:pStyle w:val="ListParagraph"/>
+        <w:numPr>
+          <w:ilvl w:val="3"/>
+          <w:numId w:val="10"/>
+        </w:numPr>
+        <w:rPr>
+          <w:b/>
+          <w:bCs/>
+        </w:rPr>
+      </w:pPr>
+      <w:r>
+        <w:t>def gen(n):</w:t>
+      </w:r>
+    </w:p>
+    <w:p>
+      <w:pPr>
+        <w:pStyle w:val="ListParagraph"/>
+        <w:ind w:left="3600"/>
+      </w:pPr>
+      <w:r>
+        <w:t>“</w:t>
+      </w:r>
+      <w:proofErr w:type="gramStart"/>
+      <w:r>
+        <w:t>””Generate</w:t>
+      </w:r>
+      <w:proofErr w:type="gramEnd"/>
+      <w:r>
+        <w:t xml:space="preserve"> values from 0 to n.”””</w:t>
+      </w:r>
+    </w:p>
+    <w:p>
+      <w:pPr>
+        <w:pStyle w:val="ListParagraph"/>
+        <w:ind w:left="3600"/>
+      </w:pPr>
+      <w:proofErr w:type="spellStart"/>
+      <w:r>
+        <w:t>i</w:t>
+      </w:r>
+      <w:proofErr w:type="spellEnd"/>
+      <w:r>
+        <w:t xml:space="preserve"> = 0</w:t>
+      </w:r>
+    </w:p>
+    <w:p>
+      <w:pPr>
+        <w:pStyle w:val="ListParagraph"/>
+        <w:ind w:left="3600"/>
+      </w:pPr>
+      <w:r>
+        <w:t xml:space="preserve">while </w:t>
+      </w:r>
+      <w:proofErr w:type="spellStart"/>
+      <w:r>
+        <w:t>i</w:t>
+      </w:r>
+      <w:proofErr w:type="spellEnd"/>
+      <w:r>
+        <w:t xml:space="preserve"> &lt; n:</w:t>
+      </w:r>
+    </w:p>
+    <w:p>
+      <w:pPr>
+        <w:pStyle w:val="ListParagraph"/>
+        <w:ind w:left="3600"/>
+      </w:pPr>
+      <w:r>
+        <w:tab/>
+        <w:t xml:space="preserve">yield </w:t>
+      </w:r>
+      <w:proofErr w:type="spellStart"/>
+      <w:r>
+        <w:t>i</w:t>
+      </w:r>
+      <w:proofErr w:type="spellEnd"/>
+    </w:p>
+    <w:p>
+      <w:pPr>
+        <w:pStyle w:val="ListParagraph"/>
+        <w:ind w:left="3600"/>
+      </w:pPr>
+      <w:r>
+        <w:tab/>
+      </w:r>
+      <w:proofErr w:type="spellStart"/>
+      <w:r>
+        <w:t>i</w:t>
+      </w:r>
+      <w:proofErr w:type="spellEnd"/>
+      <w:r>
+        <w:t xml:space="preserve"> += 1</w:t>
       </w:r>
     </w:p>
     <w:p>
@@ -16862,7 +18978,6 @@
         </w:numPr>
       </w:pPr>
       <w:r>
-        <w:lastRenderedPageBreak/>
         <w:t xml:space="preserve">Accept key/value pairs or </w:t>
       </w:r>
       <w:proofErr w:type="spellStart"/>
@@ -16894,6 +19009,7 @@
         </w:numPr>
       </w:pPr>
       <w:r>
+        <w:lastRenderedPageBreak/>
         <w:t xml:space="preserve">def </w:t>
       </w:r>
       <w:proofErr w:type="spellStart"/>
@@ -18126,7 +20242,6 @@
         </w:numPr>
       </w:pPr>
       <w:r>
-        <w:lastRenderedPageBreak/>
         <w:t xml:space="preserve">returns an object containing </w:t>
       </w:r>
       <w:r>
@@ -18159,6 +20274,7 @@
         </w:numPr>
       </w:pPr>
       <w:r>
+        <w:lastRenderedPageBreak/>
         <w:t>list(</w:t>
       </w:r>
       <w:r>
@@ -18347,8 +20463,6 @@
       <w:r>
         <w:t>does not return a weird object like map/filter</w:t>
       </w:r>
-      <w:bookmarkStart w:id="0" w:name="_GoBack"/>
-      <w:bookmarkEnd w:id="0"/>
     </w:p>
     <w:p/>
     <w:p>
@@ -19222,7 +21336,6 @@
         </w:numPr>
       </w:pPr>
       <w:r>
-        <w:lastRenderedPageBreak/>
         <w:t xml:space="preserve">x = </w:t>
       </w:r>
       <w:proofErr w:type="spellStart"/>
@@ -19249,6 +21362,7 @@
         </w:numPr>
       </w:pPr>
       <w:r>
+        <w:lastRenderedPageBreak/>
         <w:t>print(x)</w:t>
       </w:r>
       <w:r>
@@ -42416,14 +44530,758 @@
     <w:p/>
     <w:p>
       <w:pPr>
+        <w:rPr>
+          <w:b/>
+          <w:bCs/>
+        </w:rPr>
+      </w:pPr>
+      <w:proofErr w:type="spellStart"/>
+      <w:r>
+        <w:rPr>
+          <w:b/>
+          <w:bCs/>
+        </w:rPr>
+        <w:t>DataCamp</w:t>
+      </w:r>
+      <w:proofErr w:type="spellEnd"/>
+      <w:r>
+        <w:rPr>
+          <w:b/>
+          <w:bCs/>
+        </w:rPr>
+        <w:t xml:space="preserve"> Example</w:t>
+      </w:r>
+    </w:p>
+    <w:p>
+      <w:pPr>
         <w:pStyle w:val="ListParagraph"/>
         <w:numPr>
           <w:ilvl w:val="0"/>
           <w:numId w:val="30"/>
         </w:numPr>
       </w:pPr>
+      <w:r>
+        <w:t>Using data from world bank that is an extremely large file</w:t>
+      </w:r>
+      <w:r>
+        <w:t xml:space="preserve"> containing many columns of data</w:t>
+      </w:r>
+    </w:p>
+    <w:p>
+      <w:pPr>
+        <w:pStyle w:val="ListParagraph"/>
+        <w:numPr>
+          <w:ilvl w:val="0"/>
+          <w:numId w:val="30"/>
+        </w:numPr>
+      </w:pPr>
+      <w:r>
+        <w:t>Using iterators and functions to crunch the data in small chunks</w:t>
+      </w:r>
+      <w:r>
+        <w:t xml:space="preserve"> to create two different plots</w:t>
+      </w:r>
+    </w:p>
+    <w:p>
+      <w:pPr>
+        <w:pStyle w:val="ListParagraph"/>
+        <w:numPr>
+          <w:ilvl w:val="0"/>
+          <w:numId w:val="30"/>
+        </w:numPr>
+      </w:pPr>
+      <w:r>
+        <w:t>This function only focuses on extracting the data needed from the file</w:t>
+      </w:r>
+      <w:bookmarkStart w:id="0" w:name="_GoBack"/>
+      <w:bookmarkEnd w:id="0"/>
+    </w:p>
+    <w:p>
+      <w:pPr>
+        <w:pStyle w:val="ListParagraph"/>
+        <w:numPr>
+          <w:ilvl w:val="0"/>
+          <w:numId w:val="30"/>
+        </w:numPr>
+      </w:pPr>
+      <w:r>
+        <w:t xml:space="preserve">The function is reusable allowing the input of a filename and a country code to </w:t>
+      </w:r>
+      <w:proofErr w:type="spellStart"/>
+      <w:r>
+        <w:t>genertate</w:t>
+      </w:r>
+      <w:proofErr w:type="spellEnd"/>
+      <w:r>
+        <w:t xml:space="preserve"> the plot</w:t>
+      </w:r>
+    </w:p>
+    <w:p>
+      <w:pPr>
+        <w:pStyle w:val="ListParagraph"/>
+        <w:numPr>
+          <w:ilvl w:val="1"/>
+          <w:numId w:val="30"/>
+        </w:numPr>
+      </w:pPr>
+      <w:proofErr w:type="gramStart"/>
+      <w:r>
+        <w:t>as long as</w:t>
+      </w:r>
+      <w:proofErr w:type="gramEnd"/>
+      <w:r>
+        <w:t xml:space="preserve"> the file/data are in the correct format</w:t>
+      </w:r>
     </w:p>
     <w:p/>
+    <w:p>
+      <w:r>
+        <w:t xml:space="preserve"># Import pandas and matplotlib </w:t>
+      </w:r>
+      <w:proofErr w:type="spellStart"/>
+      <w:r>
+        <w:t>pyplot</w:t>
+      </w:r>
+      <w:proofErr w:type="spellEnd"/>
+    </w:p>
+    <w:p>
+      <w:r>
+        <w:t>import pandas as pd</w:t>
+      </w:r>
+    </w:p>
+    <w:p>
+      <w:r>
+        <w:t xml:space="preserve">import </w:t>
+      </w:r>
+      <w:proofErr w:type="spellStart"/>
+      <w:proofErr w:type="gramStart"/>
+      <w:r>
+        <w:t>matplotlib.pyplot</w:t>
+      </w:r>
+      <w:proofErr w:type="spellEnd"/>
+      <w:proofErr w:type="gramEnd"/>
+      <w:r>
+        <w:t xml:space="preserve"> as </w:t>
+      </w:r>
+      <w:proofErr w:type="spellStart"/>
+      <w:r>
+        <w:t>plt</w:t>
+      </w:r>
+      <w:proofErr w:type="spellEnd"/>
+    </w:p>
+    <w:p/>
+    <w:p>
+      <w:r>
+        <w:t xml:space="preserve"># Define </w:t>
+      </w:r>
+      <w:proofErr w:type="spellStart"/>
+      <w:r>
+        <w:t>plot_</w:t>
+      </w:r>
+      <w:proofErr w:type="gramStart"/>
+      <w:r>
+        <w:t>pop</w:t>
+      </w:r>
+      <w:proofErr w:type="spellEnd"/>
+      <w:r>
+        <w:t>(</w:t>
+      </w:r>
+      <w:proofErr w:type="gramEnd"/>
+      <w:r>
+        <w:t>)</w:t>
+      </w:r>
+    </w:p>
+    <w:p>
+      <w:r>
+        <w:t xml:space="preserve">def </w:t>
+      </w:r>
+      <w:proofErr w:type="spellStart"/>
+      <w:r>
+        <w:t>plot_</w:t>
+      </w:r>
+      <w:proofErr w:type="gramStart"/>
+      <w:r>
+        <w:t>pop</w:t>
+      </w:r>
+      <w:proofErr w:type="spellEnd"/>
+      <w:r>
+        <w:t>(</w:t>
+      </w:r>
+      <w:proofErr w:type="gramEnd"/>
+      <w:r>
+        <w:t xml:space="preserve">filename, </w:t>
+      </w:r>
+      <w:proofErr w:type="spellStart"/>
+      <w:r>
+        <w:t>country_code</w:t>
+      </w:r>
+      <w:proofErr w:type="spellEnd"/>
+      <w:r>
+        <w:t>):</w:t>
+      </w:r>
+    </w:p>
+    <w:p/>
+    <w:p>
+      <w:r>
+        <w:t xml:space="preserve">    # Initialize </w:t>
+      </w:r>
+      <w:r>
+        <w:rPr>
+          <w:b/>
+          <w:bCs/>
+        </w:rPr>
+        <w:t>reader object</w:t>
+      </w:r>
+      <w:r>
+        <w:t xml:space="preserve">: </w:t>
+      </w:r>
+      <w:proofErr w:type="spellStart"/>
+      <w:r>
+        <w:t>urb_pop_reader</w:t>
+      </w:r>
+      <w:proofErr w:type="spellEnd"/>
+    </w:p>
+    <w:p>
+      <w:r>
+        <w:t xml:space="preserve">    # This uses </w:t>
+      </w:r>
+      <w:r>
+        <w:t xml:space="preserve">pandas </w:t>
+      </w:r>
+      <w:proofErr w:type="gramStart"/>
+      <w:r>
+        <w:t>method .</w:t>
+      </w:r>
+      <w:proofErr w:type="spellStart"/>
+      <w:r>
+        <w:t>read</w:t>
+      </w:r>
+      <w:proofErr w:type="gramEnd"/>
+      <w:r>
+        <w:t>_csv</w:t>
+      </w:r>
+      <w:proofErr w:type="spellEnd"/>
+      <w:r>
+        <w:t xml:space="preserve"> to read the file 1000 lines at a time</w:t>
+      </w:r>
+    </w:p>
+    <w:p>
+      <w:r>
+        <w:t xml:space="preserve">    </w:t>
+      </w:r>
+      <w:proofErr w:type="spellStart"/>
+      <w:r>
+        <w:t>urb_pop_reader</w:t>
+      </w:r>
+      <w:proofErr w:type="spellEnd"/>
+      <w:r>
+        <w:t xml:space="preserve"> = </w:t>
+      </w:r>
+      <w:proofErr w:type="spellStart"/>
+      <w:proofErr w:type="gramStart"/>
+      <w:r>
+        <w:t>pd.read</w:t>
+      </w:r>
+      <w:proofErr w:type="gramEnd"/>
+      <w:r>
+        <w:t>_csv</w:t>
+      </w:r>
+      <w:proofErr w:type="spellEnd"/>
+      <w:r>
+        <w:t xml:space="preserve">(filename, </w:t>
+      </w:r>
+      <w:proofErr w:type="spellStart"/>
+      <w:r>
+        <w:t>chunksize</w:t>
+      </w:r>
+      <w:proofErr w:type="spellEnd"/>
+      <w:r>
+        <w:t>=1000)</w:t>
+      </w:r>
+    </w:p>
+    <w:p/>
+    <w:p>
+      <w:r>
+        <w:t xml:space="preserve">    # Initialize empty </w:t>
+      </w:r>
+      <w:r>
+        <w:t xml:space="preserve">pandas </w:t>
+      </w:r>
+      <w:proofErr w:type="spellStart"/>
+      <w:r>
+        <w:t>DataFrame</w:t>
+      </w:r>
+      <w:proofErr w:type="spellEnd"/>
+      <w:r>
+        <w:t>: data</w:t>
+      </w:r>
+    </w:p>
+    <w:p>
+      <w:r>
+        <w:t xml:space="preserve">    data = </w:t>
+      </w:r>
+      <w:proofErr w:type="spellStart"/>
+      <w:proofErr w:type="gramStart"/>
+      <w:r>
+        <w:t>pd.DataFrame</w:t>
+      </w:r>
+      <w:proofErr w:type="spellEnd"/>
+      <w:proofErr w:type="gramEnd"/>
+      <w:r>
+        <w:t>()</w:t>
+      </w:r>
+    </w:p>
+    <w:p>
+      <w:r>
+        <w:t xml:space="preserve">    </w:t>
+      </w:r>
+    </w:p>
+    <w:p>
+      <w:r>
+        <w:t xml:space="preserve">    # Iterate over each </w:t>
+      </w:r>
+      <w:proofErr w:type="spellStart"/>
+      <w:r>
+        <w:t>DataFrame</w:t>
+      </w:r>
+      <w:proofErr w:type="spellEnd"/>
+      <w:r>
+        <w:t xml:space="preserve"> chunk</w:t>
+      </w:r>
+    </w:p>
+    <w:p>
+      <w:r>
+        <w:t xml:space="preserve">    for </w:t>
+      </w:r>
+      <w:proofErr w:type="spellStart"/>
+      <w:r>
+        <w:t>df_urb_pop</w:t>
+      </w:r>
+      <w:proofErr w:type="spellEnd"/>
+      <w:r>
+        <w:t xml:space="preserve"> in </w:t>
+      </w:r>
+      <w:proofErr w:type="spellStart"/>
+      <w:r>
+        <w:t>urb_pop_reader</w:t>
+      </w:r>
+      <w:proofErr w:type="spellEnd"/>
+      <w:r>
+        <w:t>:</w:t>
+      </w:r>
+    </w:p>
+    <w:p>
+      <w:r>
+        <w:t xml:space="preserve">        # </w:t>
+      </w:r>
+      <w:r>
+        <w:t>Filter data to only specified</w:t>
+      </w:r>
+      <w:r>
+        <w:t xml:space="preserve"> country: </w:t>
+      </w:r>
+      <w:proofErr w:type="spellStart"/>
+      <w:r>
+        <w:t>df_pop_</w:t>
+      </w:r>
+      <w:r>
+        <w:t>ctry</w:t>
+      </w:r>
+      <w:proofErr w:type="spellEnd"/>
+    </w:p>
+    <w:p>
+      <w:r>
+        <w:t xml:space="preserve">        </w:t>
+      </w:r>
+      <w:proofErr w:type="spellStart"/>
+      <w:r>
+        <w:t>df_pop_</w:t>
+      </w:r>
+      <w:r>
+        <w:t>ctry</w:t>
+      </w:r>
+      <w:proofErr w:type="spellEnd"/>
+      <w:r>
+        <w:t xml:space="preserve"> = </w:t>
+      </w:r>
+      <w:proofErr w:type="spellStart"/>
+      <w:r>
+        <w:t>df_urb_pop</w:t>
+      </w:r>
+      <w:proofErr w:type="spellEnd"/>
+      <w:r>
+        <w:t>[</w:t>
+      </w:r>
+      <w:proofErr w:type="spellStart"/>
+      <w:r>
+        <w:t>df_urb_pop</w:t>
+      </w:r>
+      <w:proofErr w:type="spellEnd"/>
+      <w:r>
+        <w:t>['</w:t>
+      </w:r>
+      <w:proofErr w:type="spellStart"/>
+      <w:r>
+        <w:t>CountryCode</w:t>
+      </w:r>
+      <w:proofErr w:type="spellEnd"/>
+      <w:r>
+        <w:t xml:space="preserve">'] == </w:t>
+      </w:r>
+      <w:proofErr w:type="spellStart"/>
+      <w:r>
+        <w:t>country_code</w:t>
+      </w:r>
+      <w:proofErr w:type="spellEnd"/>
+      <w:r>
+        <w:t>]</w:t>
+      </w:r>
+    </w:p>
+    <w:p/>
+    <w:p>
+      <w:r>
+        <w:t xml:space="preserve">        # Zip </w:t>
+      </w:r>
+      <w:proofErr w:type="spellStart"/>
+      <w:r>
+        <w:t>DataFrame</w:t>
+      </w:r>
+      <w:proofErr w:type="spellEnd"/>
+      <w:r>
+        <w:t xml:space="preserve"> columns of interest: pops</w:t>
+      </w:r>
+    </w:p>
+    <w:p>
+      <w:r>
+        <w:t xml:space="preserve">        pops = </w:t>
+      </w:r>
+      <w:proofErr w:type="gramStart"/>
+      <w:r>
+        <w:t>zip(</w:t>
+      </w:r>
+      <w:proofErr w:type="spellStart"/>
+      <w:proofErr w:type="gramEnd"/>
+      <w:r>
+        <w:t>df_pop_</w:t>
+      </w:r>
+      <w:r>
+        <w:t>ctry</w:t>
+      </w:r>
+      <w:proofErr w:type="spellEnd"/>
+      <w:r>
+        <w:t>['Total Population'],</w:t>
+      </w:r>
+    </w:p>
+    <w:p>
+      <w:r>
+        <w:t xml:space="preserve">                    </w:t>
+      </w:r>
+      <w:proofErr w:type="spellStart"/>
+      <w:r>
+        <w:t>df_pop_</w:t>
+      </w:r>
+      <w:proofErr w:type="gramStart"/>
+      <w:r>
+        <w:t>ctry</w:t>
+      </w:r>
+      <w:proofErr w:type="spellEnd"/>
+      <w:r>
+        <w:t>[</w:t>
+      </w:r>
+      <w:proofErr w:type="gramEnd"/>
+      <w:r>
+        <w:t>'Urban population (% of total)'])</w:t>
+      </w:r>
+    </w:p>
+    <w:p/>
+    <w:p>
+      <w:r>
+        <w:t xml:space="preserve">        # Turn zip object into list: </w:t>
+      </w:r>
+      <w:proofErr w:type="spellStart"/>
+      <w:r>
+        <w:t>pops_list</w:t>
+      </w:r>
+      <w:proofErr w:type="spellEnd"/>
+    </w:p>
+    <w:p>
+      <w:r>
+        <w:t xml:space="preserve">        </w:t>
+      </w:r>
+      <w:proofErr w:type="spellStart"/>
+      <w:r>
+        <w:t>pops_list</w:t>
+      </w:r>
+      <w:proofErr w:type="spellEnd"/>
+      <w:r>
+        <w:t xml:space="preserve"> = list(pops)</w:t>
+      </w:r>
+    </w:p>
+    <w:p/>
+    <w:p>
+      <w:r>
+        <w:t xml:space="preserve">        # Use list comprehension to create new </w:t>
+      </w:r>
+      <w:proofErr w:type="spellStart"/>
+      <w:r>
+        <w:t>DataFrame</w:t>
+      </w:r>
+      <w:proofErr w:type="spellEnd"/>
+      <w:r>
+        <w:t xml:space="preserve"> column 'Total Urban Population'</w:t>
+      </w:r>
+    </w:p>
+    <w:p>
+      <w:r>
+        <w:lastRenderedPageBreak/>
+        <w:t xml:space="preserve">        </w:t>
+      </w:r>
+      <w:proofErr w:type="spellStart"/>
+      <w:r>
+        <w:t>df_pop_</w:t>
+      </w:r>
+      <w:proofErr w:type="gramStart"/>
+      <w:r>
+        <w:t>ctry</w:t>
+      </w:r>
+      <w:proofErr w:type="spellEnd"/>
+      <w:r>
+        <w:t>[</w:t>
+      </w:r>
+      <w:proofErr w:type="gramEnd"/>
+      <w:r>
+        <w:t>'Total Urban Population'] = [int(</w:t>
+      </w:r>
+      <w:proofErr w:type="spellStart"/>
+      <w:r>
+        <w:t>tup</w:t>
+      </w:r>
+      <w:proofErr w:type="spellEnd"/>
+      <w:r>
+        <w:t xml:space="preserve">[0] * </w:t>
+      </w:r>
+      <w:proofErr w:type="spellStart"/>
+      <w:r>
+        <w:t>tup</w:t>
+      </w:r>
+      <w:proofErr w:type="spellEnd"/>
+      <w:r>
+        <w:t xml:space="preserve">[1] * 0.01) for </w:t>
+      </w:r>
+      <w:proofErr w:type="spellStart"/>
+      <w:r>
+        <w:t>tup</w:t>
+      </w:r>
+      <w:proofErr w:type="spellEnd"/>
+      <w:r>
+        <w:t xml:space="preserve"> in </w:t>
+      </w:r>
+      <w:proofErr w:type="spellStart"/>
+      <w:r>
+        <w:t>pops_list</w:t>
+      </w:r>
+      <w:proofErr w:type="spellEnd"/>
+      <w:r>
+        <w:t>]</w:t>
+      </w:r>
+    </w:p>
+    <w:p>
+      <w:r>
+        <w:t xml:space="preserve">    </w:t>
+      </w:r>
+    </w:p>
+    <w:p>
+      <w:r>
+        <w:t xml:space="preserve">        # Append </w:t>
+      </w:r>
+      <w:proofErr w:type="spellStart"/>
+      <w:r>
+        <w:t>DataFrame</w:t>
+      </w:r>
+      <w:proofErr w:type="spellEnd"/>
+      <w:r>
+        <w:t xml:space="preserve"> chunk to data: data</w:t>
+      </w:r>
+    </w:p>
+    <w:p>
+      <w:r>
+        <w:t xml:space="preserve">        data = </w:t>
+      </w:r>
+      <w:proofErr w:type="spellStart"/>
+      <w:proofErr w:type="gramStart"/>
+      <w:r>
+        <w:t>data.append</w:t>
+      </w:r>
+      <w:proofErr w:type="spellEnd"/>
+      <w:proofErr w:type="gramEnd"/>
+      <w:r>
+        <w:t>(</w:t>
+      </w:r>
+      <w:proofErr w:type="spellStart"/>
+      <w:r>
+        <w:t>df_pop_</w:t>
+      </w:r>
+      <w:r>
+        <w:t>ctry</w:t>
+      </w:r>
+      <w:proofErr w:type="spellEnd"/>
+      <w:r>
+        <w:t>)</w:t>
+      </w:r>
+    </w:p>
+    <w:p/>
+    <w:p>
+      <w:r>
+        <w:t xml:space="preserve">    # Plot urban population data</w:t>
+      </w:r>
+    </w:p>
+    <w:p>
+      <w:r>
+        <w:t xml:space="preserve">    </w:t>
+      </w:r>
+      <w:proofErr w:type="spellStart"/>
+      <w:proofErr w:type="gramStart"/>
+      <w:r>
+        <w:t>data.plot</w:t>
+      </w:r>
+      <w:proofErr w:type="spellEnd"/>
+      <w:proofErr w:type="gramEnd"/>
+      <w:r>
+        <w:t>(kind='scatter', x='Year', y='Total Urban Population')</w:t>
+      </w:r>
+    </w:p>
+    <w:p>
+      <w:r>
+        <w:t xml:space="preserve">    </w:t>
+      </w:r>
+      <w:proofErr w:type="spellStart"/>
+      <w:proofErr w:type="gramStart"/>
+      <w:r>
+        <w:t>plt.show</w:t>
+      </w:r>
+      <w:proofErr w:type="spellEnd"/>
+      <w:proofErr w:type="gramEnd"/>
+      <w:r>
+        <w:t>()</w:t>
+      </w:r>
+    </w:p>
+    <w:p/>
+    <w:p>
+      <w:r>
+        <w:t xml:space="preserve">    # End </w:t>
+      </w:r>
+      <w:proofErr w:type="spellStart"/>
+      <w:r>
+        <w:t>plot_</w:t>
+      </w:r>
+      <w:proofErr w:type="gramStart"/>
+      <w:r>
+        <w:t>pop</w:t>
+      </w:r>
+      <w:proofErr w:type="spellEnd"/>
+      <w:r>
+        <w:t>(</w:t>
+      </w:r>
+      <w:proofErr w:type="gramEnd"/>
+      <w:r>
+        <w:t>) function</w:t>
+      </w:r>
+    </w:p>
+    <w:p/>
+    <w:p>
+      <w:r>
+        <w:t xml:space="preserve"># Set the filename: </w:t>
+      </w:r>
+      <w:proofErr w:type="spellStart"/>
+      <w:r>
+        <w:t>fn</w:t>
+      </w:r>
+      <w:proofErr w:type="spellEnd"/>
+    </w:p>
+    <w:p>
+      <w:proofErr w:type="spellStart"/>
+      <w:r>
+        <w:t>fn</w:t>
+      </w:r>
+      <w:proofErr w:type="spellEnd"/>
+      <w:r>
+        <w:t xml:space="preserve"> = 'ind_pop_data.csv'</w:t>
+      </w:r>
+    </w:p>
+    <w:p/>
+    <w:p>
+      <w:r>
+        <w:t xml:space="preserve"># Call </w:t>
+      </w:r>
+      <w:proofErr w:type="spellStart"/>
+      <w:r>
+        <w:t>plot_pop</w:t>
+      </w:r>
+      <w:proofErr w:type="spellEnd"/>
+      <w:r>
+        <w:t xml:space="preserve"> for country code 'CEB'</w:t>
+      </w:r>
+    </w:p>
+    <w:p>
+      <w:proofErr w:type="spellStart"/>
+      <w:r>
+        <w:t>plot_</w:t>
+      </w:r>
+      <w:proofErr w:type="gramStart"/>
+      <w:r>
+        <w:t>pop</w:t>
+      </w:r>
+      <w:proofErr w:type="spellEnd"/>
+      <w:r>
+        <w:t>(</w:t>
+      </w:r>
+      <w:proofErr w:type="spellStart"/>
+      <w:proofErr w:type="gramEnd"/>
+      <w:r>
+        <w:t>fn</w:t>
+      </w:r>
+      <w:proofErr w:type="spellEnd"/>
+      <w:r>
+        <w:t>, 'CEB')</w:t>
+      </w:r>
+    </w:p>
+    <w:p/>
+    <w:p>
+      <w:r>
+        <w:t xml:space="preserve"># Call </w:t>
+      </w:r>
+      <w:proofErr w:type="spellStart"/>
+      <w:r>
+        <w:t>plot_pop</w:t>
+      </w:r>
+      <w:proofErr w:type="spellEnd"/>
+      <w:r>
+        <w:t xml:space="preserve"> for country code 'ARB'</w:t>
+      </w:r>
+    </w:p>
+    <w:p>
+      <w:proofErr w:type="spellStart"/>
+      <w:r>
+        <w:t>plot_</w:t>
+      </w:r>
+      <w:proofErr w:type="gramStart"/>
+      <w:r>
+        <w:t>pop</w:t>
+      </w:r>
+      <w:proofErr w:type="spellEnd"/>
+      <w:r>
+        <w:t>(</w:t>
+      </w:r>
+      <w:proofErr w:type="spellStart"/>
+      <w:proofErr w:type="gramEnd"/>
+      <w:r>
+        <w:t>fn</w:t>
+      </w:r>
+      <w:proofErr w:type="spellEnd"/>
+      <w:r>
+        <w:t>, 'ARB')</w:t>
+      </w:r>
+    </w:p>
     <w:sectPr>
       <w:pgSz w:w="12240" w:h="15840"/>
       <w:pgMar w:top="720" w:right="720" w:bottom="720" w:left="720" w:header="720" w:footer="720" w:gutter="0"/>
@@ -43004,7 +45862,7 @@
   <w:abstractNum w:abstractNumId="5" w15:restartNumberingAfterBreak="0">
     <w:nsid w:val="161E26EA"/>
     <w:multiLevelType w:val="hybridMultilevel"/>
-    <w:tmpl w:val="1D84C200"/>
+    <w:tmpl w:val="AAF4F328"/>
     <w:lvl w:ilvl="0" w:tplc="04090001">
       <w:start w:val="1"/>
       <w:numFmt w:val="bullet"/>
@@ -43017,7 +45875,7 @@
         <w:rFonts w:ascii="Symbol" w:hAnsi="Symbol" w:hint="default"/>
       </w:rPr>
     </w:lvl>
-    <w:lvl w:ilvl="1" w:tplc="04090003" w:tentative="1">
+    <w:lvl w:ilvl="1" w:tplc="04090003">
       <w:start w:val="1"/>
       <w:numFmt w:val="bullet"/>
       <w:lvlText w:val="o"/>

</xml_diff>

<commit_message>
update numpy add pandas jup
</commit_message>
<xml_diff>
--- a/Python Library.docx
+++ b/Python Library.docx
@@ -7328,10 +7328,7 @@
         </w:numPr>
       </w:pPr>
       <w:r>
-        <w:t xml:space="preserve">Are a way to do </w:t>
-      </w:r>
-      <w:r>
-        <w:t>list processing without for loops (more efficient resource and code usage)</w:t>
+        <w:t>Are a way to do list processing without for loops (more efficient resource and code usage)</w:t>
       </w:r>
     </w:p>
     <w:p>
@@ -24533,7 +24530,27 @@
         </w:numPr>
       </w:pPr>
       <w:r>
-        <w:t>modes</w:t>
+        <w:t>mode</w:t>
+      </w:r>
+      <w:r>
+        <w:t xml:space="preserve"> </w:t>
+      </w:r>
+      <w:proofErr w:type="spellStart"/>
+      <w:r>
+        <w:t>args</w:t>
+      </w:r>
+      <w:proofErr w:type="spellEnd"/>
+      <w:r>
+        <w:tab/>
+        <w:t xml:space="preserve"># mode </w:t>
+      </w:r>
+      <w:proofErr w:type="spellStart"/>
+      <w:r>
+        <w:t>arg</w:t>
+      </w:r>
+      <w:proofErr w:type="spellEnd"/>
+      <w:r>
+        <w:t xml:space="preserve"> is passed as a string</w:t>
       </w:r>
     </w:p>
     <w:p>
@@ -24742,19 +24759,28 @@
     <w:p>
       <w:pPr>
         <w:pStyle w:val="ListParagraph"/>
-        <w:ind w:left="1440"/>
-      </w:pPr>
-    </w:p>
-    <w:p>
-      <w:pPr>
-        <w:pStyle w:val="ListParagraph"/>
         <w:numPr>
           <w:ilvl w:val="0"/>
           <w:numId w:val="21"/>
         </w:numPr>
-      </w:pPr>
-      <w:r>
+        <w:rPr>
+          <w:b/>
+          <w:bCs/>
+        </w:rPr>
+      </w:pPr>
+      <w:r>
+        <w:rPr>
+          <w:b/>
+          <w:bCs/>
+        </w:rPr>
         <w:t>With Statements</w:t>
+      </w:r>
+      <w:r>
+        <w:rPr>
+          <w:b/>
+          <w:bCs/>
+        </w:rPr>
+        <w:t xml:space="preserve"> for Opening/Closing File Connections</w:t>
       </w:r>
     </w:p>
     <w:p>
@@ -25148,19 +25174,7 @@
         </w:numPr>
       </w:pPr>
       <w:r>
-        <w:t>Reading</w:t>
-      </w:r>
-      <w:r>
-        <w:t xml:space="preserve"> </w:t>
-      </w:r>
-      <w:r>
-        <w:t>Strings from a file</w:t>
-      </w:r>
-      <w:r>
-        <w:t xml:space="preserve"> (containing a list) and storing into</w:t>
-      </w:r>
-      <w:r>
-        <w:t xml:space="preserve"> a list</w:t>
+        <w:t>Read Contents of a file to a variable</w:t>
       </w:r>
     </w:p>
     <w:p>
@@ -25171,113 +25185,71 @@
           <w:numId w:val="21"/>
         </w:numPr>
       </w:pPr>
-      <w:proofErr w:type="spellStart"/>
+      <w:r>
+        <w:t xml:space="preserve">with </w:t>
+      </w:r>
+      <w:proofErr w:type="gramStart"/>
+      <w:r>
+        <w:t>open(</w:t>
+      </w:r>
+      <w:proofErr w:type="gramEnd"/>
+      <w:r>
+        <w:t>“</w:t>
+      </w:r>
+      <w:r>
+        <w:rPr>
+          <w:i/>
+          <w:iCs/>
+        </w:rPr>
+        <w:t>file_name.</w:t>
+      </w:r>
+      <w:r>
+        <w:rPr>
+          <w:i/>
+          <w:iCs/>
+        </w:rPr>
+        <w:t>txt</w:t>
+      </w:r>
+      <w:r>
+        <w:rPr>
+          <w:i/>
+          <w:iCs/>
+        </w:rPr>
+        <w:t xml:space="preserve">” </w:t>
+      </w:r>
+      <w:r>
+        <w:t>as file:</w:t>
+      </w:r>
+    </w:p>
+    <w:p>
+      <w:pPr>
+        <w:pStyle w:val="ListParagraph"/>
+        <w:ind w:left="2160" w:firstLine="720"/>
+      </w:pPr>
       <w:r>
         <w:rPr>
           <w:i/>
           <w:iCs/>
         </w:rPr>
         <w:lastRenderedPageBreak/>
-        <w:t>list_name</w:t>
-      </w:r>
-      <w:proofErr w:type="spellEnd"/>
-      <w:r>
-        <w:t xml:space="preserve"> = []</w:t>
-      </w:r>
-    </w:p>
-    <w:p>
-      <w:pPr>
-        <w:pStyle w:val="ListParagraph"/>
-        <w:ind w:left="2160"/>
-      </w:pPr>
-      <w:r>
-        <w:t>with open(“</w:t>
-      </w:r>
-      <w:r>
-        <w:rPr>
-          <w:i/>
-          <w:iCs/>
-        </w:rPr>
-        <w:t>file_name.txt”</w:t>
-      </w:r>
-      <w:r>
-        <w:t>) as file:</w:t>
-      </w:r>
-    </w:p>
-    <w:p>
-      <w:pPr>
-        <w:pStyle w:val="ListParagraph"/>
-        <w:ind w:left="2160"/>
-      </w:pPr>
-      <w:r>
-        <w:tab/>
-        <w:t>for line in file:</w:t>
-      </w:r>
-    </w:p>
-    <w:p>
-      <w:pPr>
-        <w:pStyle w:val="ListParagraph"/>
-        <w:ind w:left="2160"/>
-      </w:pPr>
-      <w:r>
-        <w:tab/>
-      </w:r>
-      <w:r>
-        <w:tab/>
-        <w:t xml:space="preserve">line = </w:t>
-      </w:r>
-      <w:proofErr w:type="spellStart"/>
-      <w:proofErr w:type="gramStart"/>
-      <w:r>
-        <w:t>line.replace</w:t>
-      </w:r>
-      <w:proofErr w:type="spellEnd"/>
-      <w:proofErr w:type="gramEnd"/>
-      <w:r>
-        <w:t>(“\n”, “”)</w:t>
-      </w:r>
-      <w:r>
-        <w:tab/>
-        <w:t># removes new line char</w:t>
-      </w:r>
-      <w:r>
-        <w:t>, if items on new lines</w:t>
-      </w:r>
-    </w:p>
-    <w:p>
-      <w:pPr>
-        <w:pStyle w:val="ListParagraph"/>
-        <w:ind w:left="2160"/>
-      </w:pPr>
-      <w:r>
-        <w:tab/>
-      </w:r>
-      <w:r>
-        <w:tab/>
-      </w:r>
-      <w:proofErr w:type="spellStart"/>
-      <w:r>
-        <w:rPr>
-          <w:i/>
-          <w:iCs/>
-        </w:rPr>
-        <w:t>list_</w:t>
-      </w:r>
-      <w:proofErr w:type="gramStart"/>
-      <w:r>
-        <w:rPr>
-          <w:i/>
-          <w:iCs/>
-        </w:rPr>
-        <w:t>name</w:t>
-      </w:r>
-      <w:r>
-        <w:t>.append</w:t>
-      </w:r>
-      <w:proofErr w:type="spellEnd"/>
-      <w:proofErr w:type="gramEnd"/>
-      <w:r>
-        <w:t>(line)</w:t>
+        <w:t>var</w:t>
+      </w:r>
+      <w:r>
+        <w:rPr>
+          <w:i/>
+          <w:iCs/>
+        </w:rPr>
+        <w:t xml:space="preserve"> = </w:t>
+      </w:r>
+      <w:proofErr w:type="spellStart"/>
+      <w:proofErr w:type="gramStart"/>
+      <w:r>
+        <w:t>file.read</w:t>
+      </w:r>
+      <w:proofErr w:type="spellEnd"/>
+      <w:proofErr w:type="gramEnd"/>
+      <w:r>
+        <w:t>()</w:t>
       </w:r>
     </w:p>
     <w:p>
@@ -25289,7 +25261,19 @@
         </w:numPr>
       </w:pPr>
       <w:r>
-        <w:t>Writing Numbers to a text file</w:t>
+        <w:t>Reading</w:t>
+      </w:r>
+      <w:r>
+        <w:t xml:space="preserve"> </w:t>
+      </w:r>
+      <w:r>
+        <w:t>Strings from a file</w:t>
+      </w:r>
+      <w:r>
+        <w:t xml:space="preserve"> (containing a list) and storing into</w:t>
+      </w:r>
+      <w:r>
+        <w:t xml:space="preserve"> a list</w:t>
       </w:r>
     </w:p>
     <w:p>
@@ -25310,14 +25294,7 @@
       </w:r>
       <w:proofErr w:type="spellEnd"/>
       <w:r>
-        <w:rPr>
-          <w:i/>
-          <w:iCs/>
-        </w:rPr>
-        <w:t xml:space="preserve"> </w:t>
-      </w:r>
-      <w:r>
-        <w:t>= […list contents…]</w:t>
+        <w:t xml:space="preserve"> = []</w:t>
       </w:r>
     </w:p>
     <w:p>
@@ -25326,15 +25303,7 @@
         <w:ind w:left="2160"/>
       </w:pPr>
       <w:r>
-        <w:t xml:space="preserve">with </w:t>
-      </w:r>
-      <w:proofErr w:type="gramStart"/>
-      <w:r>
-        <w:t>open(</w:t>
-      </w:r>
-      <w:proofErr w:type="gramEnd"/>
-      <w:r>
-        <w:t>“</w:t>
+        <w:t>with open(“</w:t>
       </w:r>
       <w:r>
         <w:rPr>
@@ -25344,7 +25313,7 @@
         <w:t>file_name.txt”</w:t>
       </w:r>
       <w:r>
-        <w:t>, “w”) as file:</w:t>
+        <w:t>) as file:</w:t>
       </w:r>
     </w:p>
     <w:p>
@@ -25354,27 +25323,7 @@
       </w:pPr>
       <w:r>
         <w:tab/>
-        <w:t xml:space="preserve">for </w:t>
-      </w:r>
-      <w:proofErr w:type="spellStart"/>
-      <w:r>
-        <w:t>i</w:t>
-      </w:r>
-      <w:proofErr w:type="spellEnd"/>
-      <w:r>
-        <w:t xml:space="preserve"> in </w:t>
-      </w:r>
-      <w:proofErr w:type="spellStart"/>
-      <w:r>
-        <w:rPr>
-          <w:i/>
-          <w:iCs/>
-        </w:rPr>
-        <w:t>list_name</w:t>
-      </w:r>
-      <w:proofErr w:type="spellEnd"/>
-      <w:r>
-        <w:t>:</w:t>
+        <w:t>for line in file:</w:t>
       </w:r>
     </w:p>
     <w:p>
@@ -25387,31 +25336,60 @@
       </w:r>
       <w:r>
         <w:tab/>
-      </w:r>
-      <w:proofErr w:type="spellStart"/>
-      <w:proofErr w:type="gramStart"/>
-      <w:r>
-        <w:t>file.write</w:t>
-      </w:r>
-      <w:proofErr w:type="spellEnd"/>
-      <w:proofErr w:type="gramEnd"/>
-      <w:r>
-        <w:t>(str(</w:t>
-      </w:r>
-      <w:proofErr w:type="spellStart"/>
-      <w:r>
-        <w:t>i</w:t>
-      </w:r>
-      <w:proofErr w:type="spellEnd"/>
-      <w:r>
-        <w:t>) + “\n”)</w:t>
-      </w:r>
-      <w:r>
-        <w:tab/>
-      </w:r>
-      <w:r>
-        <w:tab/>
-        <w:t># converts to strings</w:t>
+        <w:t xml:space="preserve">line = </w:t>
+      </w:r>
+      <w:proofErr w:type="spellStart"/>
+      <w:proofErr w:type="gramStart"/>
+      <w:r>
+        <w:t>line.replace</w:t>
+      </w:r>
+      <w:proofErr w:type="spellEnd"/>
+      <w:proofErr w:type="gramEnd"/>
+      <w:r>
+        <w:t>(“\n”, “”)</w:t>
+      </w:r>
+      <w:r>
+        <w:tab/>
+        <w:t># removes new line char</w:t>
+      </w:r>
+      <w:r>
+        <w:t>, if items on new lines</w:t>
+      </w:r>
+    </w:p>
+    <w:p>
+      <w:pPr>
+        <w:pStyle w:val="ListParagraph"/>
+        <w:ind w:left="2160"/>
+      </w:pPr>
+      <w:r>
+        <w:tab/>
+      </w:r>
+      <w:r>
+        <w:tab/>
+      </w:r>
+      <w:proofErr w:type="spellStart"/>
+      <w:r>
+        <w:rPr>
+          <w:i/>
+          <w:iCs/>
+        </w:rPr>
+        <w:t>list_</w:t>
+      </w:r>
+      <w:proofErr w:type="gramStart"/>
+      <w:r>
+        <w:rPr>
+          <w:i/>
+          <w:iCs/>
+        </w:rPr>
+        <w:t>name</w:t>
+      </w:r>
+      <w:r>
+        <w:t>.append</w:t>
+      </w:r>
+      <w:proofErr w:type="spellEnd"/>
+      <w:proofErr w:type="gramEnd"/>
+      <w:r>
+        <w:t>(line)</w:t>
       </w:r>
     </w:p>
     <w:p>
@@ -25423,7 +25401,7 @@
         </w:numPr>
       </w:pPr>
       <w:r>
-        <w:t>Reading Integer Numbers from a file (containing a list) and storing into a list</w:t>
+        <w:t>Writing Numbers to a text file</w:t>
       </w:r>
     </w:p>
     <w:p>
@@ -25444,6 +25422,140 @@
       </w:r>
       <w:proofErr w:type="spellEnd"/>
       <w:r>
+        <w:rPr>
+          <w:i/>
+          <w:iCs/>
+        </w:rPr>
+        <w:t xml:space="preserve"> </w:t>
+      </w:r>
+      <w:r>
+        <w:t>= […list contents…]</w:t>
+      </w:r>
+    </w:p>
+    <w:p>
+      <w:pPr>
+        <w:pStyle w:val="ListParagraph"/>
+        <w:ind w:left="2160"/>
+      </w:pPr>
+      <w:r>
+        <w:t xml:space="preserve">with </w:t>
+      </w:r>
+      <w:proofErr w:type="gramStart"/>
+      <w:r>
+        <w:t>open(</w:t>
+      </w:r>
+      <w:proofErr w:type="gramEnd"/>
+      <w:r>
+        <w:t>“</w:t>
+      </w:r>
+      <w:r>
+        <w:rPr>
+          <w:i/>
+          <w:iCs/>
+        </w:rPr>
+        <w:t>file_name.txt”</w:t>
+      </w:r>
+      <w:r>
+        <w:t>, “w”) as file:</w:t>
+      </w:r>
+    </w:p>
+    <w:p>
+      <w:pPr>
+        <w:pStyle w:val="ListParagraph"/>
+        <w:ind w:left="2160"/>
+      </w:pPr>
+      <w:r>
+        <w:tab/>
+        <w:t xml:space="preserve">for </w:t>
+      </w:r>
+      <w:proofErr w:type="spellStart"/>
+      <w:r>
+        <w:t>i</w:t>
+      </w:r>
+      <w:proofErr w:type="spellEnd"/>
+      <w:r>
+        <w:t xml:space="preserve"> in </w:t>
+      </w:r>
+      <w:proofErr w:type="spellStart"/>
+      <w:r>
+        <w:rPr>
+          <w:i/>
+          <w:iCs/>
+        </w:rPr>
+        <w:t>list_name</w:t>
+      </w:r>
+      <w:proofErr w:type="spellEnd"/>
+      <w:r>
+        <w:t>:</w:t>
+      </w:r>
+    </w:p>
+    <w:p>
+      <w:pPr>
+        <w:pStyle w:val="ListParagraph"/>
+        <w:ind w:left="2160"/>
+      </w:pPr>
+      <w:r>
+        <w:tab/>
+      </w:r>
+      <w:r>
+        <w:tab/>
+      </w:r>
+      <w:proofErr w:type="spellStart"/>
+      <w:proofErr w:type="gramStart"/>
+      <w:r>
+        <w:t>file.write</w:t>
+      </w:r>
+      <w:proofErr w:type="spellEnd"/>
+      <w:proofErr w:type="gramEnd"/>
+      <w:r>
+        <w:t>(str(</w:t>
+      </w:r>
+      <w:proofErr w:type="spellStart"/>
+      <w:r>
+        <w:t>i</w:t>
+      </w:r>
+      <w:proofErr w:type="spellEnd"/>
+      <w:r>
+        <w:t>) + “\n”)</w:t>
+      </w:r>
+      <w:r>
+        <w:tab/>
+      </w:r>
+      <w:r>
+        <w:tab/>
+        <w:t># converts to strings</w:t>
+      </w:r>
+    </w:p>
+    <w:p>
+      <w:pPr>
+        <w:pStyle w:val="ListParagraph"/>
+        <w:numPr>
+          <w:ilvl w:val="1"/>
+          <w:numId w:val="21"/>
+        </w:numPr>
+      </w:pPr>
+      <w:r>
+        <w:t>Reading Integer Numbers from a file (containing a list) and storing into a list</w:t>
+      </w:r>
+    </w:p>
+    <w:p>
+      <w:pPr>
+        <w:pStyle w:val="ListParagraph"/>
+        <w:numPr>
+          <w:ilvl w:val="2"/>
+          <w:numId w:val="21"/>
+        </w:numPr>
+      </w:pPr>
+      <w:proofErr w:type="spellStart"/>
+      <w:r>
+        <w:rPr>
+          <w:i/>
+          <w:iCs/>
+        </w:rPr>
+        <w:t>list_name</w:t>
+      </w:r>
+      <w:proofErr w:type="spellEnd"/>
+      <w:r>
         <w:t xml:space="preserve"> = []</w:t>
       </w:r>
     </w:p>
@@ -25596,7 +25708,17 @@
         </w:numPr>
       </w:pPr>
       <w:r>
-        <w:t>Writing CSV Files</w:t>
+        <w:t xml:space="preserve">CSV files are </w:t>
+      </w:r>
+      <w:r>
+        <w:rPr>
+          <w:b/>
+          <w:bCs/>
+        </w:rPr>
+        <w:t>flat files</w:t>
+      </w:r>
+      <w:r>
+        <w:t xml:space="preserve"> that contain columns (features/attributes) and rows (records)</w:t>
       </w:r>
     </w:p>
     <w:p>
@@ -25608,6 +25730,38 @@
         </w:numPr>
       </w:pPr>
       <w:r>
+        <w:t xml:space="preserve">this </w:t>
+      </w:r>
+      <w:proofErr w:type="gramStart"/>
+      <w:r>
+        <w:t>is in contrast to</w:t>
+      </w:r>
+      <w:proofErr w:type="gramEnd"/>
+      <w:r>
+        <w:t xml:space="preserve"> database files with related tables</w:t>
+      </w:r>
+    </w:p>
+    <w:p>
+      <w:pPr>
+        <w:pStyle w:val="ListParagraph"/>
+        <w:numPr>
+          <w:ilvl w:val="1"/>
+          <w:numId w:val="21"/>
+        </w:numPr>
+      </w:pPr>
+      <w:r>
+        <w:t>Writing CSV Files</w:t>
+      </w:r>
+    </w:p>
+    <w:p>
+      <w:pPr>
+        <w:pStyle w:val="ListParagraph"/>
+        <w:numPr>
+          <w:ilvl w:val="2"/>
+          <w:numId w:val="21"/>
+        </w:numPr>
+      </w:pPr>
+      <w:r>
         <w:rPr>
           <w:b/>
           <w:bCs/>
@@ -25919,7 +26073,14 @@
         </w:numPr>
       </w:pPr>
       <w:r>
-        <w:t>Reading CSV Files</w:t>
+        <w:rPr>
+          <w:b/>
+          <w:bCs/>
+        </w:rPr>
+        <w:t xml:space="preserve">Importing Flat Files </w:t>
+      </w:r>
+      <w:r>
+        <w:t>(csv and txt style files with rows/columns)</w:t>
       </w:r>
     </w:p>
     <w:p>
@@ -25930,18 +26091,17 @@
           <w:numId w:val="21"/>
         </w:numPr>
       </w:pPr>
-      <w:r>
-        <w:t>reader(</w:t>
-      </w:r>
-      <w:r>
-        <w:rPr>
-          <w:i/>
-          <w:iCs/>
-        </w:rPr>
-        <w:t>file</w:t>
-      </w:r>
-      <w:r>
-        <w:t>)</w:t>
+      <w:proofErr w:type="spellStart"/>
+      <w:r>
+        <w:t>Numpy</w:t>
+      </w:r>
+      <w:proofErr w:type="spellEnd"/>
+      <w:r>
+        <w:tab/>
+      </w:r>
+      <w:r>
+        <w:tab/>
+        <w:t># one data type</w:t>
       </w:r>
     </w:p>
     <w:p>
@@ -25953,8 +26113,21 @@
         </w:numPr>
       </w:pPr>
       <w:r>
-        <w:t>returns a CSV reader object with the csv data from the file</w:t>
-      </w:r>
+        <w:t xml:space="preserve">See </w:t>
+      </w:r>
+      <w:proofErr w:type="spellStart"/>
+      <w:r>
+        <w:t>Jupyter</w:t>
+      </w:r>
+      <w:proofErr w:type="spellEnd"/>
+      <w:r>
+        <w:t xml:space="preserve"> notebook on </w:t>
+      </w:r>
+      <w:proofErr w:type="spellStart"/>
+      <w:r>
+        <w:t>Numpy</w:t>
+      </w:r>
+      <w:proofErr w:type="spellEnd"/>
     </w:p>
     <w:p>
       <w:pPr>
@@ -25965,8 +26138,25 @@
         </w:numPr>
       </w:pPr>
       <w:r>
-        <w:t>Example</w:t>
-      </w:r>
+        <w:t>Pandas</w:t>
+      </w:r>
+      <w:r>
+        <w:tab/>
+      </w:r>
+      <w:r>
+        <w:tab/>
+        <w:t xml:space="preserve"># </w:t>
+      </w:r>
+      <w:proofErr w:type="spellStart"/>
+      <w:r>
+        <w:t>dataframes</w:t>
+      </w:r>
+      <w:proofErr w:type="spellEnd"/>
+      <w:r>
+        <w:t xml:space="preserve"> with different data types</w:t>
+      </w:r>
+      <w:bookmarkStart w:id="0" w:name="_GoBack"/>
+      <w:bookmarkEnd w:id="0"/>
     </w:p>
     <w:p>
       <w:pPr>
@@ -25977,45 +26167,52 @@
         </w:numPr>
       </w:pPr>
       <w:r>
-        <w:t xml:space="preserve">with </w:t>
-      </w:r>
-      <w:proofErr w:type="gramStart"/>
-      <w:r>
-        <w:t>open(</w:t>
-      </w:r>
-      <w:proofErr w:type="gramEnd"/>
-      <w:r>
-        <w:rPr>
-          <w:i/>
-          <w:iCs/>
-        </w:rPr>
-        <w:t>“file_name.csv”</w:t>
-      </w:r>
-      <w:r>
-        <w:t>, “r”, newline=””) as file</w:t>
-      </w:r>
-    </w:p>
-    <w:p>
-      <w:pPr>
-        <w:pStyle w:val="ListParagraph"/>
-        <w:ind w:left="3600"/>
-      </w:pPr>
-      <w:r>
-        <w:rPr>
-          <w:i/>
-          <w:iCs/>
-        </w:rPr>
-        <w:t xml:space="preserve">reader = </w:t>
-      </w:r>
-      <w:proofErr w:type="spellStart"/>
-      <w:proofErr w:type="gramStart"/>
-      <w:r>
-        <w:t>csv.reader</w:t>
-      </w:r>
-      <w:proofErr w:type="spellEnd"/>
-      <w:proofErr w:type="gramEnd"/>
-      <w:r>
-        <w:t>(file)</w:t>
+        <w:t xml:space="preserve">See </w:t>
+      </w:r>
+      <w:proofErr w:type="spellStart"/>
+      <w:r>
+        <w:t>Jupyter</w:t>
+      </w:r>
+      <w:proofErr w:type="spellEnd"/>
+      <w:r>
+        <w:t xml:space="preserve"> notebook on Pandas</w:t>
+      </w:r>
+    </w:p>
+    <w:p>
+      <w:pPr>
+        <w:pStyle w:val="ListParagraph"/>
+        <w:numPr>
+          <w:ilvl w:val="1"/>
+          <w:numId w:val="21"/>
+        </w:numPr>
+      </w:pPr>
+      <w:r>
+        <w:t>Reading CSV Files</w:t>
+      </w:r>
+      <w:r>
+        <w:t xml:space="preserve"> (see importing flat files for more details)</w:t>
+      </w:r>
+    </w:p>
+    <w:p>
+      <w:pPr>
+        <w:pStyle w:val="ListParagraph"/>
+        <w:numPr>
+          <w:ilvl w:val="2"/>
+          <w:numId w:val="21"/>
+        </w:numPr>
+      </w:pPr>
+      <w:r>
+        <w:t>reader(</w:t>
+      </w:r>
+      <w:r>
+        <w:rPr>
+          <w:i/>
+          <w:iCs/>
+        </w:rPr>
+        <w:t>file</w:t>
+      </w:r>
+      <w:r>
+        <w:t>)</w:t>
       </w:r>
     </w:p>
     <w:p>
@@ -26027,6 +26224,80 @@
         </w:numPr>
       </w:pPr>
       <w:r>
+        <w:t>returns a CSV reader object with the csv data from the file</w:t>
+      </w:r>
+    </w:p>
+    <w:p>
+      <w:pPr>
+        <w:pStyle w:val="ListParagraph"/>
+        <w:numPr>
+          <w:ilvl w:val="2"/>
+          <w:numId w:val="21"/>
+        </w:numPr>
+      </w:pPr>
+      <w:r>
+        <w:t>Example</w:t>
+      </w:r>
+    </w:p>
+    <w:p>
+      <w:pPr>
+        <w:pStyle w:val="ListParagraph"/>
+        <w:numPr>
+          <w:ilvl w:val="3"/>
+          <w:numId w:val="21"/>
+        </w:numPr>
+      </w:pPr>
+      <w:r>
+        <w:t xml:space="preserve">with </w:t>
+      </w:r>
+      <w:proofErr w:type="gramStart"/>
+      <w:r>
+        <w:t>open(</w:t>
+      </w:r>
+      <w:proofErr w:type="gramEnd"/>
+      <w:r>
+        <w:rPr>
+          <w:i/>
+          <w:iCs/>
+        </w:rPr>
+        <w:t>“file_name.csv”</w:t>
+      </w:r>
+      <w:r>
+        <w:t>, “r”, newline=””) as file</w:t>
+      </w:r>
+    </w:p>
+    <w:p>
+      <w:pPr>
+        <w:pStyle w:val="ListParagraph"/>
+        <w:ind w:left="3600"/>
+      </w:pPr>
+      <w:r>
+        <w:rPr>
+          <w:i/>
+          <w:iCs/>
+        </w:rPr>
+        <w:t xml:space="preserve">reader = </w:t>
+      </w:r>
+      <w:proofErr w:type="spellStart"/>
+      <w:proofErr w:type="gramStart"/>
+      <w:r>
+        <w:t>csv.reader</w:t>
+      </w:r>
+      <w:proofErr w:type="spellEnd"/>
+      <w:proofErr w:type="gramEnd"/>
+      <w:r>
+        <w:t>(file)</w:t>
+      </w:r>
+    </w:p>
+    <w:p>
+      <w:pPr>
+        <w:pStyle w:val="ListParagraph"/>
+        <w:numPr>
+          <w:ilvl w:val="3"/>
+          <w:numId w:val="21"/>
+        </w:numPr>
+      </w:pPr>
+      <w:r>
         <w:t>Best practice to include this in a function</w:t>
       </w:r>
     </w:p>
@@ -26149,6 +26420,7 @@
         </w:numPr>
       </w:pPr>
       <w:r>
+        <w:lastRenderedPageBreak/>
         <w:t>The data are stored in a list that can be processed using for statements etc.</w:t>
       </w:r>
     </w:p>
@@ -26318,7 +26590,6 @@
         </w:numPr>
       </w:pPr>
       <w:r>
-        <w:lastRenderedPageBreak/>
         <w:t>quoting=</w:t>
       </w:r>
       <w:proofErr w:type="spellStart"/>
@@ -27207,6 +27478,7 @@
     </w:p>
     <w:p>
       <w:r>
+        <w:lastRenderedPageBreak/>
         <w:tab/>
       </w:r>
       <w:r>
@@ -27392,7 +27664,6 @@
     </w:p>
     <w:p>
       <w:r>
-        <w:lastRenderedPageBreak/>
         <w:tab/>
       </w:r>
       <w:r>
@@ -28257,6 +28528,7 @@
         </w:numPr>
       </w:pPr>
       <w:r>
+        <w:lastRenderedPageBreak/>
         <w:t>forcing an exception to occur</w:t>
       </w:r>
     </w:p>
@@ -28476,7 +28748,6 @@
         </w:numPr>
       </w:pPr>
       <w:r>
-        <w:lastRenderedPageBreak/>
         <w:t xml:space="preserve">Common to create a </w:t>
       </w:r>
       <w:proofErr w:type="spellStart"/>
@@ -29598,6 +29869,7 @@
     </w:p>
     <w:p>
       <w:r>
+        <w:lastRenderedPageBreak/>
         <w:tab/>
       </w:r>
       <w:r>
@@ -29717,7 +29989,6 @@
         </w:numPr>
       </w:pPr>
       <w:r>
-        <w:lastRenderedPageBreak/>
         <w:t>Unified Modeling Language (UML) class diagram is a graphic organizer used to show the attributes and methods of one or more classes</w:t>
       </w:r>
     </w:p>
@@ -30976,6 +31247,7 @@
         </w:numPr>
       </w:pPr>
       <w:r>
+        <w:lastRenderedPageBreak/>
         <w:t>Public Attributes and Methods</w:t>
       </w:r>
     </w:p>
@@ -31149,7 +31421,6 @@
         </w:numPr>
       </w:pPr>
       <w:r>
-        <w:lastRenderedPageBreak/>
         <w:t>Private Attributes</w:t>
       </w:r>
     </w:p>
@@ -32335,7 +32606,6 @@
         </w:rPr>
       </w:pPr>
       <w:r>
-        <w:lastRenderedPageBreak/>
         <w:tab/>
       </w:r>
       <w:r>
@@ -33153,6 +33423,7 @@
         </w:numPr>
       </w:pPr>
       <w:r>
+        <w:lastRenderedPageBreak/>
         <w:t xml:space="preserve">additions or changes in the subclasses are shown there (p. 407 </w:t>
       </w:r>
       <w:proofErr w:type="spellStart"/>
@@ -33367,7 +33638,6 @@
         </w:numPr>
       </w:pPr>
       <w:r>
-        <w:lastRenderedPageBreak/>
         <w:t>You can directly access the public attributes and call public methods within the subclass code</w:t>
       </w:r>
     </w:p>
@@ -34134,6 +34404,7 @@
         </w:numPr>
       </w:pPr>
       <w:r>
+        <w:lastRenderedPageBreak/>
         <w:t xml:space="preserve">Info should be concise, </w:t>
       </w:r>
       <w:r>
@@ -34283,7 +34554,6 @@
         </w:numPr>
       </w:pPr>
       <w:r>
-        <w:lastRenderedPageBreak/>
         <w:t xml:space="preserve">See p. 420-421 </w:t>
       </w:r>
       <w:proofErr w:type="spellStart"/>
@@ -35217,6 +35487,7 @@
         </w:numPr>
       </w:pPr>
       <w:r>
+        <w:lastRenderedPageBreak/>
         <w:t xml:space="preserve">Using a custom exception (see p. 425 </w:t>
       </w:r>
       <w:proofErr w:type="spellStart"/>
@@ -35408,7 +35679,6 @@
     </w:p>
     <w:p>
       <w:r>
-        <w:lastRenderedPageBreak/>
         <w:tab/>
       </w:r>
       <w:r>
@@ -36078,6 +36348,7 @@
         </w:numPr>
       </w:pPr>
       <w:r>
+        <w:lastRenderedPageBreak/>
         <w:t>interface between the database tier and presentation tier</w:t>
       </w:r>
     </w:p>
@@ -36162,7 +36433,6 @@
         </w:numPr>
       </w:pPr>
       <w:r>
-        <w:lastRenderedPageBreak/>
         <w:t>common to use classes/objects or just to use functions to provide this access</w:t>
       </w:r>
     </w:p>
@@ -37083,6 +37353,7 @@
           <w:b/>
           <w:bCs/>
         </w:rPr>
+        <w:lastRenderedPageBreak/>
         <w:t xml:space="preserve">from </w:t>
       </w:r>
       <w:proofErr w:type="spellStart"/>
@@ -37283,7 +37554,6 @@
         </w:rPr>
       </w:pPr>
       <w:r>
-        <w:lastRenderedPageBreak/>
         <w:t>the cursor object (c from the example above) contains the result set</w:t>
       </w:r>
     </w:p>
@@ -38352,6 +38622,7 @@
           <w:b/>
           <w:bCs/>
         </w:rPr>
+        <w:lastRenderedPageBreak/>
         <w:tab/>
       </w:r>
       <w:proofErr w:type="spellStart"/>
@@ -38603,7 +38874,6 @@
         </w:rPr>
       </w:pPr>
       <w:r>
-        <w:lastRenderedPageBreak/>
         <w:t>try:</w:t>
       </w:r>
     </w:p>
@@ -39815,6 +40085,7 @@
         </w:numPr>
       </w:pPr>
       <w:r>
+        <w:lastRenderedPageBreak/>
         <w:t>creates a frame object and adds it to the specified parent component with optional padding</w:t>
       </w:r>
     </w:p>
@@ -39881,7 +40152,6 @@
         </w:numPr>
       </w:pPr>
       <w:r>
-        <w:lastRenderedPageBreak/>
         <w:t>need to</w:t>
       </w:r>
       <w:r>
@@ -40908,6 +41178,7 @@
           <w:b/>
           <w:bCs/>
         </w:rPr>
+        <w:lastRenderedPageBreak/>
         <w:t xml:space="preserve">Create </w:t>
       </w:r>
       <w:proofErr w:type="spellStart"/>
@@ -41118,7 +41389,6 @@
           <w:i/>
           <w:iCs/>
         </w:rPr>
-        <w:lastRenderedPageBreak/>
         <w:t>state</w:t>
       </w:r>
       <w:r>
@@ -42287,6 +42557,7 @@
           <w:i/>
           <w:iCs/>
         </w:rPr>
+        <w:lastRenderedPageBreak/>
         <w:t>ClassName</w:t>
       </w:r>
       <w:proofErr w:type="spellEnd"/>
@@ -42380,7 +42651,6 @@
         </w:numPr>
       </w:pPr>
       <w:r>
-        <w:lastRenderedPageBreak/>
         <w:t>Common</w:t>
       </w:r>
       <w:r>
@@ -43014,6 +43284,7 @@
         <w:pStyle w:val="ListParagraph"/>
       </w:pPr>
       <w:r>
+        <w:lastRenderedPageBreak/>
         <w:t># closing function, no need to use global, because only accessing conn variable, not changing it</w:t>
       </w:r>
     </w:p>
@@ -43073,7 +43344,6 @@
         <w:pStyle w:val="ListParagraph"/>
       </w:pPr>
       <w:r>
-        <w:lastRenderedPageBreak/>
         <w:t># these are coded prior to SELECT queries, because they are used in the function containing SELECT queries</w:t>
       </w:r>
     </w:p>
@@ -44071,6 +44341,7 @@
         <w:ind w:left="720"/>
       </w:pPr>
       <w:r>
+        <w:lastRenderedPageBreak/>
         <w:tab/>
         <w:t xml:space="preserve"># if </w:t>
       </w:r>
@@ -44165,7 +44436,6 @@
         <w:ind w:left="720"/>
       </w:pPr>
       <w:r>
-        <w:lastRenderedPageBreak/>
         <w:tab/>
       </w:r>
       <w:proofErr w:type="spellStart"/>
@@ -44593,8 +44863,6 @@
       <w:r>
         <w:t>This function only focuses on extracting the data needed from the file</w:t>
       </w:r>
-      <w:bookmarkStart w:id="0" w:name="_GoBack"/>
-      <w:bookmarkEnd w:id="0"/>
     </w:p>
     <w:p>
       <w:pPr>
@@ -44974,6 +45242,7 @@
     </w:p>
     <w:p>
       <w:r>
+        <w:lastRenderedPageBreak/>
         <w:t xml:space="preserve">                    </w:t>
       </w:r>
       <w:proofErr w:type="spellStart"/>
@@ -45033,7 +45302,6 @@
     </w:p>
     <w:p>
       <w:r>
-        <w:lastRenderedPageBreak/>
         <w:t xml:space="preserve">        </w:t>
       </w:r>
       <w:proofErr w:type="spellStart"/>

</xml_diff>

<commit_message>
create scipy update pandas numpy
</commit_message>
<xml_diff>
--- a/Python Library.docx
+++ b/Python Library.docx
@@ -26155,27 +26155,563 @@
       <w:r>
         <w:t xml:space="preserve"> with different data types</w:t>
       </w:r>
+    </w:p>
+    <w:p>
+      <w:pPr>
+        <w:pStyle w:val="ListParagraph"/>
+        <w:numPr>
+          <w:ilvl w:val="3"/>
+          <w:numId w:val="21"/>
+        </w:numPr>
+      </w:pPr>
+      <w:r>
+        <w:t xml:space="preserve">See </w:t>
+      </w:r>
+      <w:proofErr w:type="spellStart"/>
+      <w:r>
+        <w:t>Jupyter</w:t>
+      </w:r>
+      <w:proofErr w:type="spellEnd"/>
+      <w:r>
+        <w:t xml:space="preserve"> notebook on Pandas</w:t>
+      </w:r>
+    </w:p>
+    <w:p>
+      <w:pPr>
+        <w:pStyle w:val="ListParagraph"/>
+        <w:numPr>
+          <w:ilvl w:val="1"/>
+          <w:numId w:val="21"/>
+        </w:numPr>
+        <w:rPr>
+          <w:b/>
+          <w:bCs/>
+        </w:rPr>
+      </w:pPr>
+      <w:r>
+        <w:rPr>
+          <w:b/>
+          <w:bCs/>
+        </w:rPr>
+        <w:t>Importing Pickled Files</w:t>
+      </w:r>
+    </w:p>
+    <w:p>
+      <w:pPr>
+        <w:pStyle w:val="ListParagraph"/>
+        <w:numPr>
+          <w:ilvl w:val="2"/>
+          <w:numId w:val="21"/>
+        </w:numPr>
+      </w:pPr>
+      <w:r>
+        <w:t>pickled files have been serialized</w:t>
+      </w:r>
+    </w:p>
+    <w:p>
+      <w:pPr>
+        <w:pStyle w:val="ListParagraph"/>
+        <w:numPr>
+          <w:ilvl w:val="2"/>
+          <w:numId w:val="21"/>
+        </w:numPr>
+      </w:pPr>
+      <w:r>
+        <w:t>native file format to python</w:t>
+      </w:r>
+    </w:p>
+    <w:p>
+      <w:pPr>
+        <w:pStyle w:val="ListParagraph"/>
+        <w:numPr>
+          <w:ilvl w:val="2"/>
+          <w:numId w:val="21"/>
+        </w:numPr>
+      </w:pPr>
+      <w:r>
+        <w:t>not good for viewing data in the file, but good for storing data objects to import later</w:t>
+      </w:r>
+    </w:p>
+    <w:p>
+      <w:pPr>
+        <w:pStyle w:val="ListParagraph"/>
+        <w:numPr>
+          <w:ilvl w:val="3"/>
+          <w:numId w:val="21"/>
+        </w:numPr>
+      </w:pPr>
+      <w:r>
+        <w:t>dictionaries, etc.</w:t>
+      </w:r>
+    </w:p>
+    <w:p>
+      <w:pPr>
+        <w:pStyle w:val="ListParagraph"/>
+        <w:numPr>
+          <w:ilvl w:val="2"/>
+          <w:numId w:val="21"/>
+        </w:numPr>
+      </w:pPr>
+      <w:r>
+        <w:t>import pickle</w:t>
+      </w:r>
+    </w:p>
+    <w:p>
+      <w:pPr>
+        <w:pStyle w:val="ListParagraph"/>
+        <w:ind w:left="2160"/>
+      </w:pPr>
+      <w:r>
+        <w:t xml:space="preserve">with </w:t>
+      </w:r>
+      <w:proofErr w:type="gramStart"/>
+      <w:r>
+        <w:t>open(</w:t>
+      </w:r>
+      <w:proofErr w:type="gramEnd"/>
+      <w:r>
+        <w:t>‘</w:t>
+      </w:r>
+      <w:proofErr w:type="spellStart"/>
+      <w:r>
+        <w:rPr>
+          <w:i/>
+          <w:iCs/>
+        </w:rPr>
+        <w:t>pickled_file.pkl</w:t>
+      </w:r>
+      <w:proofErr w:type="spellEnd"/>
+      <w:r>
+        <w:t>’, ‘</w:t>
+      </w:r>
+      <w:proofErr w:type="spellStart"/>
+      <w:r>
+        <w:t>rb</w:t>
+      </w:r>
+      <w:proofErr w:type="spellEnd"/>
+      <w:r>
+        <w:t xml:space="preserve">’) as </w:t>
+      </w:r>
+      <w:r>
+        <w:rPr>
+          <w:i/>
+          <w:iCs/>
+        </w:rPr>
+        <w:t>file</w:t>
+      </w:r>
+      <w:r>
+        <w:t>:</w:t>
+      </w:r>
+      <w:r>
+        <w:tab/>
+      </w:r>
+      <w:r>
+        <w:tab/>
+        <w:t># ‘</w:t>
+      </w:r>
+      <w:proofErr w:type="spellStart"/>
+      <w:r>
+        <w:t>rb</w:t>
+      </w:r>
+      <w:proofErr w:type="spellEnd"/>
+      <w:r>
+        <w:t>’ is read only and binary</w:t>
+      </w:r>
       <w:bookmarkStart w:id="0" w:name="_GoBack"/>
       <w:bookmarkEnd w:id="0"/>
     </w:p>
     <w:p>
       <w:pPr>
         <w:pStyle w:val="ListParagraph"/>
+        <w:ind w:left="2160"/>
+      </w:pPr>
+      <w:r>
+        <w:tab/>
+      </w:r>
+      <w:r>
+        <w:rPr>
+          <w:i/>
+          <w:iCs/>
+        </w:rPr>
+        <w:t>data</w:t>
+      </w:r>
+      <w:r>
+        <w:t xml:space="preserve"> = </w:t>
+      </w:r>
+      <w:proofErr w:type="spellStart"/>
+      <w:proofErr w:type="gramStart"/>
+      <w:r>
+        <w:t>pickle.load</w:t>
+      </w:r>
+      <w:proofErr w:type="spellEnd"/>
+      <w:proofErr w:type="gramEnd"/>
+      <w:r>
+        <w:t>(</w:t>
+      </w:r>
+      <w:r>
+        <w:rPr>
+          <w:i/>
+          <w:iCs/>
+        </w:rPr>
+        <w:t>file</w:t>
+      </w:r>
+      <w:r>
+        <w:t>)</w:t>
+      </w:r>
+    </w:p>
+    <w:p>
+      <w:pPr>
+        <w:pStyle w:val="ListParagraph"/>
+        <w:numPr>
+          <w:ilvl w:val="1"/>
+          <w:numId w:val="21"/>
+        </w:numPr>
+      </w:pPr>
+      <w:r>
+        <w:t>Reading CSV Files</w:t>
+      </w:r>
+      <w:r>
+        <w:t xml:space="preserve"> (see importing flat files for more details)</w:t>
+      </w:r>
+    </w:p>
+    <w:p>
+      <w:pPr>
+        <w:pStyle w:val="ListParagraph"/>
+        <w:numPr>
+          <w:ilvl w:val="2"/>
+          <w:numId w:val="21"/>
+        </w:numPr>
+      </w:pPr>
+      <w:r>
+        <w:t>reader(</w:t>
+      </w:r>
+      <w:r>
+        <w:rPr>
+          <w:i/>
+          <w:iCs/>
+        </w:rPr>
+        <w:t>file</w:t>
+      </w:r>
+      <w:r>
+        <w:t>)</w:t>
+      </w:r>
+    </w:p>
+    <w:p>
+      <w:pPr>
+        <w:pStyle w:val="ListParagraph"/>
         <w:numPr>
           <w:ilvl w:val="3"/>
           <w:numId w:val="21"/>
         </w:numPr>
       </w:pPr>
       <w:r>
-        <w:t xml:space="preserve">See </w:t>
-      </w:r>
-      <w:proofErr w:type="spellStart"/>
-      <w:r>
-        <w:t>Jupyter</w:t>
-      </w:r>
-      <w:proofErr w:type="spellEnd"/>
-      <w:r>
-        <w:t xml:space="preserve"> notebook on Pandas</w:t>
+        <w:t>returns a CSV reader object with the csv data from the file</w:t>
+      </w:r>
+    </w:p>
+    <w:p>
+      <w:pPr>
+        <w:pStyle w:val="ListParagraph"/>
+        <w:numPr>
+          <w:ilvl w:val="2"/>
+          <w:numId w:val="21"/>
+        </w:numPr>
+      </w:pPr>
+      <w:r>
+        <w:t>Example</w:t>
+      </w:r>
+    </w:p>
+    <w:p>
+      <w:pPr>
+        <w:pStyle w:val="ListParagraph"/>
+        <w:numPr>
+          <w:ilvl w:val="3"/>
+          <w:numId w:val="21"/>
+        </w:numPr>
+      </w:pPr>
+      <w:r>
+        <w:t xml:space="preserve">with </w:t>
+      </w:r>
+      <w:proofErr w:type="gramStart"/>
+      <w:r>
+        <w:t>open(</w:t>
+      </w:r>
+      <w:proofErr w:type="gramEnd"/>
+      <w:r>
+        <w:rPr>
+          <w:i/>
+          <w:iCs/>
+        </w:rPr>
+        <w:t>“file_name.csv”</w:t>
+      </w:r>
+      <w:r>
+        <w:t>, “r”, newline=””) as file</w:t>
+      </w:r>
+    </w:p>
+    <w:p>
+      <w:pPr>
+        <w:pStyle w:val="ListParagraph"/>
+        <w:ind w:left="3600"/>
+      </w:pPr>
+      <w:r>
+        <w:rPr>
+          <w:i/>
+          <w:iCs/>
+        </w:rPr>
+        <w:lastRenderedPageBreak/>
+        <w:t xml:space="preserve">reader = </w:t>
+      </w:r>
+      <w:proofErr w:type="spellStart"/>
+      <w:proofErr w:type="gramStart"/>
+      <w:r>
+        <w:t>csv.reader</w:t>
+      </w:r>
+      <w:proofErr w:type="spellEnd"/>
+      <w:proofErr w:type="gramEnd"/>
+      <w:r>
+        <w:t>(file)</w:t>
+      </w:r>
+    </w:p>
+    <w:p>
+      <w:pPr>
+        <w:pStyle w:val="ListParagraph"/>
+        <w:numPr>
+          <w:ilvl w:val="3"/>
+          <w:numId w:val="21"/>
+        </w:numPr>
+      </w:pPr>
+      <w:r>
+        <w:t>Best practice to include this in a function</w:t>
+      </w:r>
+    </w:p>
+    <w:p>
+      <w:pPr>
+        <w:pStyle w:val="ListParagraph"/>
+        <w:numPr>
+          <w:ilvl w:val="4"/>
+          <w:numId w:val="21"/>
+        </w:numPr>
+      </w:pPr>
+      <w:r>
+        <w:t>in the function, create a new empty list</w:t>
+      </w:r>
+    </w:p>
+    <w:p>
+      <w:pPr>
+        <w:pStyle w:val="ListParagraph"/>
+        <w:numPr>
+          <w:ilvl w:val="4"/>
+          <w:numId w:val="21"/>
+        </w:numPr>
+      </w:pPr>
+      <w:r>
+        <w:t>in the “with statement”</w:t>
+      </w:r>
+    </w:p>
+    <w:p>
+      <w:pPr>
+        <w:pStyle w:val="ListParagraph"/>
+        <w:numPr>
+          <w:ilvl w:val="5"/>
+          <w:numId w:val="21"/>
+        </w:numPr>
+      </w:pPr>
+      <w:r>
+        <w:t>create the reader object</w:t>
+      </w:r>
+    </w:p>
+    <w:p>
+      <w:pPr>
+        <w:pStyle w:val="ListParagraph"/>
+        <w:numPr>
+          <w:ilvl w:val="5"/>
+          <w:numId w:val="21"/>
+        </w:numPr>
+        <w:rPr>
+          <w:b/>
+          <w:bCs/>
+        </w:rPr>
+      </w:pPr>
+      <w:r>
+        <w:rPr>
+          <w:b/>
+          <w:bCs/>
+        </w:rPr>
+        <w:t>use to generate your list</w:t>
+      </w:r>
+    </w:p>
+    <w:p>
+      <w:pPr>
+        <w:pStyle w:val="ListParagraph"/>
+        <w:numPr>
+          <w:ilvl w:val="6"/>
+          <w:numId w:val="21"/>
+        </w:numPr>
+      </w:pPr>
+      <w:r>
+        <w:t xml:space="preserve">for row in </w:t>
+      </w:r>
+      <w:proofErr w:type="spellStart"/>
+      <w:r>
+        <w:rPr>
+          <w:i/>
+          <w:iCs/>
+        </w:rPr>
+        <w:t>reader_object</w:t>
+      </w:r>
+      <w:proofErr w:type="spellEnd"/>
+      <w:r>
+        <w:t>:</w:t>
+      </w:r>
+    </w:p>
+    <w:p>
+      <w:pPr>
+        <w:pStyle w:val="ListParagraph"/>
+        <w:ind w:left="5760"/>
+      </w:pPr>
+      <w:proofErr w:type="spellStart"/>
+      <w:r>
+        <w:rPr>
+          <w:i/>
+          <w:iCs/>
+        </w:rPr>
+        <w:t>list_</w:t>
+      </w:r>
+      <w:proofErr w:type="gramStart"/>
+      <w:r>
+        <w:rPr>
+          <w:i/>
+          <w:iCs/>
+        </w:rPr>
+        <w:t>name</w:t>
+      </w:r>
+      <w:r>
+        <w:t>.append</w:t>
+      </w:r>
+      <w:proofErr w:type="spellEnd"/>
+      <w:proofErr w:type="gramEnd"/>
+      <w:r>
+        <w:t>(row)</w:t>
+      </w:r>
+    </w:p>
+    <w:p>
+      <w:pPr>
+        <w:pStyle w:val="ListParagraph"/>
+        <w:numPr>
+          <w:ilvl w:val="3"/>
+          <w:numId w:val="21"/>
+        </w:numPr>
+      </w:pPr>
+      <w:r>
+        <w:t>The data are stored in a list that can be processed using for statements etc.</w:t>
+      </w:r>
+    </w:p>
+    <w:p>
+      <w:pPr>
+        <w:pStyle w:val="ListParagraph"/>
+        <w:numPr>
+          <w:ilvl w:val="4"/>
+          <w:numId w:val="21"/>
+        </w:numPr>
+      </w:pPr>
+      <w:r>
+        <w:t xml:space="preserve">the for statement (for </w:t>
+      </w:r>
+      <w:proofErr w:type="spellStart"/>
+      <w:r>
+        <w:rPr>
+          <w:i/>
+          <w:iCs/>
+        </w:rPr>
+        <w:t>i</w:t>
+      </w:r>
+      <w:proofErr w:type="spellEnd"/>
+      <w:r>
+        <w:t xml:space="preserve"> in </w:t>
+      </w:r>
+      <w:r>
+        <w:rPr>
+          <w:i/>
+          <w:iCs/>
+        </w:rPr>
+        <w:t>reader</w:t>
+      </w:r>
+      <w:r>
+        <w:t xml:space="preserve">) the </w:t>
+      </w:r>
+      <w:proofErr w:type="spellStart"/>
+      <w:r>
+        <w:rPr>
+          <w:i/>
+          <w:iCs/>
+        </w:rPr>
+        <w:t>i</w:t>
+      </w:r>
+      <w:proofErr w:type="spellEnd"/>
+      <w:r>
+        <w:t xml:space="preserve"> represents each row</w:t>
+      </w:r>
+    </w:p>
+    <w:p>
+      <w:pPr>
+        <w:pStyle w:val="ListParagraph"/>
+        <w:numPr>
+          <w:ilvl w:val="5"/>
+          <w:numId w:val="21"/>
+        </w:numPr>
+      </w:pPr>
+      <w:r>
+        <w:t xml:space="preserve">so often (for row in </w:t>
+      </w:r>
+      <w:proofErr w:type="spellStart"/>
+      <w:r>
+        <w:rPr>
+          <w:i/>
+          <w:iCs/>
+        </w:rPr>
+        <w:t>object_name</w:t>
+      </w:r>
+      <w:proofErr w:type="spellEnd"/>
+      <w:r>
+        <w:rPr>
+          <w:i/>
+          <w:iCs/>
+        </w:rPr>
+        <w:t>:</w:t>
+      </w:r>
+      <w:r>
+        <w:t>)</w:t>
+      </w:r>
+    </w:p>
+    <w:p>
+      <w:pPr>
+        <w:pStyle w:val="ListParagraph"/>
+        <w:numPr>
+          <w:ilvl w:val="5"/>
+          <w:numId w:val="21"/>
+        </w:numPr>
+      </w:pPr>
+      <w:r>
+        <w:t>each column is a list item (</w:t>
+      </w:r>
+      <w:proofErr w:type="gramStart"/>
+      <w:r>
+        <w:t>row[</w:t>
+      </w:r>
+      <w:proofErr w:type="gramEnd"/>
+      <w:r>
+        <w:t>0] to access first item in a row)</w:t>
+      </w:r>
+    </w:p>
+    <w:p>
+      <w:pPr>
+        <w:pStyle w:val="ListParagraph"/>
+        <w:numPr>
+          <w:ilvl w:val="5"/>
+          <w:numId w:val="21"/>
+        </w:numPr>
+      </w:pPr>
+      <w:r>
+        <w:t>this is if you don’t use the method above for creating a list</w:t>
       </w:r>
     </w:p>
     <w:p>
@@ -26187,10 +26723,7 @@
         </w:numPr>
       </w:pPr>
       <w:r>
-        <w:t>Reading CSV Files</w:t>
-      </w:r>
-      <w:r>
-        <w:t xml:space="preserve"> (see importing flat files for more details)</w:t>
+        <w:t>Changing the CSV format</w:t>
       </w:r>
     </w:p>
     <w:p>
@@ -26202,17 +26735,7 @@
         </w:numPr>
       </w:pPr>
       <w:r>
-        <w:t>reader(</w:t>
-      </w:r>
-      <w:r>
-        <w:rPr>
-          <w:i/>
-          <w:iCs/>
-        </w:rPr>
-        <w:t>file</w:t>
-      </w:r>
-      <w:r>
-        <w:t>)</w:t>
+        <w:t>“quoting” argument</w:t>
       </w:r>
     </w:p>
     <w:p>
@@ -26224,7 +26747,200 @@
         </w:numPr>
       </w:pPr>
       <w:r>
-        <w:t>returns a CSV reader object with the csv data from the file</w:t>
+        <w:t>specifies when quotes are written and read</w:t>
+      </w:r>
+    </w:p>
+    <w:p>
+      <w:pPr>
+        <w:pStyle w:val="ListParagraph"/>
+        <w:numPr>
+          <w:ilvl w:val="3"/>
+          <w:numId w:val="21"/>
+        </w:numPr>
+      </w:pPr>
+      <w:r>
+        <w:t>helps when data contain single or double quotes</w:t>
+      </w:r>
+    </w:p>
+    <w:p>
+      <w:pPr>
+        <w:pStyle w:val="ListParagraph"/>
+        <w:numPr>
+          <w:ilvl w:val="3"/>
+          <w:numId w:val="21"/>
+        </w:numPr>
+      </w:pPr>
+      <w:r>
+        <w:t>quoting=</w:t>
+      </w:r>
+      <w:proofErr w:type="spellStart"/>
+      <w:proofErr w:type="gramStart"/>
+      <w:r>
+        <w:t>csv.QUOTE</w:t>
+      </w:r>
+      <w:proofErr w:type="gramEnd"/>
+      <w:r>
+        <w:t>_MINIMAL</w:t>
+      </w:r>
+      <w:proofErr w:type="spellEnd"/>
+      <w:r>
+        <w:tab/>
+      </w:r>
+      <w:r>
+        <w:tab/>
+        <w:t xml:space="preserve"># </w:t>
+      </w:r>
+      <w:proofErr w:type="spellStart"/>
+      <w:r>
+        <w:t>quote_minimal</w:t>
+      </w:r>
+      <w:proofErr w:type="spellEnd"/>
+      <w:r>
+        <w:t xml:space="preserve"> is the default</w:t>
+      </w:r>
+    </w:p>
+    <w:p>
+      <w:pPr>
+        <w:pStyle w:val="ListParagraph"/>
+        <w:numPr>
+          <w:ilvl w:val="4"/>
+          <w:numId w:val="21"/>
+        </w:numPr>
+      </w:pPr>
+      <w:r>
+        <w:t>quote minimal only adds extra quotes to columns that contain special chars (like delimiters, quotes, or end of line chars) when writing files</w:t>
+      </w:r>
+    </w:p>
+    <w:p>
+      <w:pPr>
+        <w:pStyle w:val="ListParagraph"/>
+        <w:numPr>
+          <w:ilvl w:val="3"/>
+          <w:numId w:val="21"/>
+        </w:numPr>
+      </w:pPr>
+      <w:proofErr w:type="spellStart"/>
+      <w:r>
+        <w:t>quotechar</w:t>
+      </w:r>
+      <w:proofErr w:type="spellEnd"/>
+      <w:r>
+        <w:t>=’”’</w:t>
+      </w:r>
+    </w:p>
+    <w:p>
+      <w:pPr>
+        <w:pStyle w:val="ListParagraph"/>
+        <w:numPr>
+          <w:ilvl w:val="4"/>
+          <w:numId w:val="21"/>
+        </w:numPr>
+      </w:pPr>
+      <w:r>
+        <w:t>specifies the char used to quote columns, default is double quote</w:t>
+      </w:r>
+    </w:p>
+    <w:p>
+      <w:pPr>
+        <w:pStyle w:val="ListParagraph"/>
+        <w:numPr>
+          <w:ilvl w:val="3"/>
+          <w:numId w:val="21"/>
+        </w:numPr>
+      </w:pPr>
+      <w:r>
+        <w:t>delimiter=”,”</w:t>
+      </w:r>
+    </w:p>
+    <w:p>
+      <w:pPr>
+        <w:pStyle w:val="ListParagraph"/>
+        <w:numPr>
+          <w:ilvl w:val="4"/>
+          <w:numId w:val="21"/>
+        </w:numPr>
+      </w:pPr>
+      <w:r>
+        <w:t>specifies a one-char string used to separate fields (default is comma)</w:t>
+      </w:r>
+    </w:p>
+    <w:p>
+      <w:pPr>
+        <w:pStyle w:val="ListParagraph"/>
+        <w:numPr>
+          <w:ilvl w:val="5"/>
+          <w:numId w:val="21"/>
+        </w:numPr>
+      </w:pPr>
+      <w:r>
+        <w:t>can also use “\t” for tab delimited</w:t>
+      </w:r>
+    </w:p>
+    <w:p>
+      <w:pPr>
+        <w:pStyle w:val="ListParagraph"/>
+        <w:numPr>
+          <w:ilvl w:val="5"/>
+          <w:numId w:val="21"/>
+        </w:numPr>
+      </w:pPr>
+      <w:r>
+        <w:t>works reading/writing files</w:t>
+      </w:r>
+    </w:p>
+    <w:p>
+      <w:pPr>
+        <w:pStyle w:val="ListParagraph"/>
+        <w:numPr>
+          <w:ilvl w:val="0"/>
+          <w:numId w:val="21"/>
+        </w:numPr>
+        <w:rPr>
+          <w:b/>
+          <w:bCs/>
+        </w:rPr>
+      </w:pPr>
+      <w:r>
+        <w:rPr>
+          <w:b/>
+          <w:bCs/>
+        </w:rPr>
+        <w:t>Binary Files</w:t>
+      </w:r>
+    </w:p>
+    <w:p>
+      <w:pPr>
+        <w:pStyle w:val="ListParagraph"/>
+        <w:numPr>
+          <w:ilvl w:val="1"/>
+          <w:numId w:val="21"/>
+        </w:numPr>
+        <w:rPr>
+          <w:b/>
+          <w:bCs/>
+        </w:rPr>
+      </w:pPr>
+      <w:r>
+        <w:t>U</w:t>
+      </w:r>
+      <w:r>
+        <w:t>se the “pickle module” to work with binary files (comes standard)</w:t>
+      </w:r>
+    </w:p>
+    <w:p>
+      <w:pPr>
+        <w:pStyle w:val="ListParagraph"/>
+        <w:numPr>
+          <w:ilvl w:val="1"/>
+          <w:numId w:val="21"/>
+        </w:numPr>
+        <w:rPr>
+          <w:b/>
+          <w:bCs/>
+        </w:rPr>
+      </w:pPr>
+      <w:r>
+        <w:t>Writing Files</w:t>
       </w:r>
     </w:p>
     <w:p>
@@ -26234,6 +26950,67 @@
           <w:ilvl w:val="2"/>
           <w:numId w:val="21"/>
         </w:numPr>
+        <w:rPr>
+          <w:b/>
+          <w:bCs/>
+        </w:rPr>
+      </w:pPr>
+      <w:r>
+        <w:t>called serialization</w:t>
+      </w:r>
+    </w:p>
+    <w:p>
+      <w:pPr>
+        <w:pStyle w:val="ListParagraph"/>
+        <w:numPr>
+          <w:ilvl w:val="2"/>
+          <w:numId w:val="21"/>
+        </w:numPr>
+        <w:rPr>
+          <w:b/>
+          <w:bCs/>
+        </w:rPr>
+      </w:pPr>
+      <w:proofErr w:type="gramStart"/>
+      <w:r>
+        <w:t>dump(</w:t>
+      </w:r>
+      <w:proofErr w:type="gramEnd"/>
+      <w:r>
+        <w:rPr>
+          <w:i/>
+          <w:iCs/>
+        </w:rPr>
+        <w:t xml:space="preserve">object, </w:t>
+      </w:r>
+      <w:proofErr w:type="spellStart"/>
+      <w:r>
+        <w:rPr>
+          <w:i/>
+          <w:iCs/>
+        </w:rPr>
+        <w:t>bfile</w:t>
+      </w:r>
+      <w:proofErr w:type="spellEnd"/>
+      <w:r>
+        <w:t xml:space="preserve">) </w:t>
+      </w:r>
+      <w:r>
+        <w:tab/>
+        <w:t># writes the specified object to the binary file</w:t>
+      </w:r>
+    </w:p>
+    <w:p>
+      <w:pPr>
+        <w:pStyle w:val="ListParagraph"/>
+        <w:numPr>
+          <w:ilvl w:val="2"/>
+          <w:numId w:val="21"/>
+        </w:numPr>
+        <w:rPr>
+          <w:b/>
+          <w:bCs/>
+        </w:rPr>
       </w:pPr>
       <w:r>
         <w:t>Example</w:t>
@@ -26246,303 +27023,113 @@
           <w:ilvl w:val="3"/>
           <w:numId w:val="21"/>
         </w:numPr>
-      </w:pPr>
-      <w:r>
-        <w:t xml:space="preserve">with </w:t>
-      </w:r>
-      <w:proofErr w:type="gramStart"/>
-      <w:r>
-        <w:t>open(</w:t>
-      </w:r>
-      <w:proofErr w:type="gramEnd"/>
-      <w:r>
-        <w:rPr>
-          <w:i/>
-          <w:iCs/>
-        </w:rPr>
-        <w:t>“file_name.csv”</w:t>
-      </w:r>
-      <w:r>
-        <w:t>, “r”, newline=””) as file</w:t>
-      </w:r>
-    </w:p>
-    <w:p>
-      <w:pPr>
-        <w:pStyle w:val="ListParagraph"/>
-        <w:ind w:left="3600"/>
-      </w:pPr>
-      <w:r>
-        <w:rPr>
-          <w:i/>
-          <w:iCs/>
-        </w:rPr>
-        <w:t xml:space="preserve">reader = </w:t>
-      </w:r>
-      <w:proofErr w:type="spellStart"/>
-      <w:proofErr w:type="gramStart"/>
-      <w:r>
-        <w:t>csv.reader</w:t>
-      </w:r>
-      <w:proofErr w:type="spellEnd"/>
-      <w:proofErr w:type="gramEnd"/>
-      <w:r>
-        <w:t>(file)</w:t>
-      </w:r>
-    </w:p>
-    <w:p>
-      <w:pPr>
-        <w:pStyle w:val="ListParagraph"/>
-        <w:numPr>
-          <w:ilvl w:val="3"/>
-          <w:numId w:val="21"/>
-        </w:numPr>
-      </w:pPr>
-      <w:r>
-        <w:t>Best practice to include this in a function</w:t>
-      </w:r>
-    </w:p>
-    <w:p>
-      <w:pPr>
-        <w:pStyle w:val="ListParagraph"/>
-        <w:numPr>
-          <w:ilvl w:val="4"/>
-          <w:numId w:val="21"/>
-        </w:numPr>
-      </w:pPr>
-      <w:r>
-        <w:t>in the function, create a new empty list</w:t>
-      </w:r>
-    </w:p>
-    <w:p>
-      <w:pPr>
-        <w:pStyle w:val="ListParagraph"/>
-        <w:numPr>
-          <w:ilvl w:val="4"/>
-          <w:numId w:val="21"/>
-        </w:numPr>
-      </w:pPr>
-      <w:r>
-        <w:t>in the “with statement”</w:t>
-      </w:r>
-    </w:p>
-    <w:p>
-      <w:pPr>
-        <w:pStyle w:val="ListParagraph"/>
-        <w:numPr>
-          <w:ilvl w:val="5"/>
-          <w:numId w:val="21"/>
-        </w:numPr>
-      </w:pPr>
-      <w:r>
-        <w:t>create the reader object</w:t>
-      </w:r>
-    </w:p>
-    <w:p>
-      <w:pPr>
-        <w:pStyle w:val="ListParagraph"/>
-        <w:numPr>
-          <w:ilvl w:val="5"/>
-          <w:numId w:val="21"/>
-        </w:numPr>
         <w:rPr>
           <w:b/>
           <w:bCs/>
         </w:rPr>
       </w:pPr>
       <w:r>
+        <w:t>import pickle</w:t>
+      </w:r>
+    </w:p>
+    <w:p>
+      <w:pPr>
+        <w:ind w:left="2160" w:firstLine="720"/>
+      </w:pPr>
+      <w:r>
+        <w:t xml:space="preserve">with </w:t>
+      </w:r>
+      <w:proofErr w:type="gramStart"/>
+      <w:r>
+        <w:t>open(</w:t>
+      </w:r>
+      <w:proofErr w:type="gramEnd"/>
+      <w:r>
+        <w:t>“</w:t>
+      </w:r>
+      <w:proofErr w:type="spellStart"/>
+      <w:r>
+        <w:rPr>
+          <w:i/>
+          <w:iCs/>
+        </w:rPr>
+        <w:t>file_name.bin</w:t>
+      </w:r>
+      <w:proofErr w:type="spellEnd"/>
+      <w:r>
+        <w:t>”, “</w:t>
+      </w:r>
+      <w:proofErr w:type="spellStart"/>
+      <w:r>
+        <w:t>wb</w:t>
+      </w:r>
+      <w:proofErr w:type="spellEnd"/>
+      <w:r>
+        <w:t>”) as file:</w:t>
+      </w:r>
+      <w:r>
+        <w:tab/>
+        <w:t># use “</w:t>
+      </w:r>
+      <w:proofErr w:type="spellStart"/>
+      <w:r>
+        <w:t>wb</w:t>
+      </w:r>
+      <w:proofErr w:type="spellEnd"/>
+      <w:r>
+        <w:t>” for write binary</w:t>
+      </w:r>
+    </w:p>
+    <w:p>
+      <w:pPr>
+        <w:pStyle w:val="ListParagraph"/>
+        <w:ind w:left="2880" w:firstLine="720"/>
+      </w:pPr>
+      <w:proofErr w:type="spellStart"/>
+      <w:proofErr w:type="gramStart"/>
+      <w:r>
+        <w:t>pickle.dump</w:t>
+      </w:r>
+      <w:proofErr w:type="spellEnd"/>
+      <w:proofErr w:type="gramEnd"/>
+      <w:r>
+        <w:t>(</w:t>
+      </w:r>
+      <w:proofErr w:type="spellStart"/>
+      <w:r>
+        <w:rPr>
+          <w:i/>
+          <w:iCs/>
+        </w:rPr>
+        <w:t>list_name</w:t>
+      </w:r>
+      <w:proofErr w:type="spellEnd"/>
+      <w:r>
+        <w:t>, file)</w:t>
+      </w:r>
+      <w:r>
+        <w:tab/>
+      </w:r>
+      <w:r>
+        <w:tab/>
+        <w:t># writes your list to the file</w:t>
+      </w:r>
+    </w:p>
+    <w:p>
+      <w:pPr>
+        <w:pStyle w:val="ListParagraph"/>
+        <w:numPr>
+          <w:ilvl w:val="1"/>
+          <w:numId w:val="22"/>
+        </w:numPr>
+        <w:ind w:left="1440"/>
         <w:rPr>
           <w:b/>
           <w:bCs/>
         </w:rPr>
-        <w:t>use to generate your list</w:t>
-      </w:r>
-    </w:p>
-    <w:p>
-      <w:pPr>
-        <w:pStyle w:val="ListParagraph"/>
-        <w:numPr>
-          <w:ilvl w:val="6"/>
-          <w:numId w:val="21"/>
-        </w:numPr>
-      </w:pPr>
-      <w:r>
-        <w:t xml:space="preserve">for row in </w:t>
-      </w:r>
-      <w:proofErr w:type="spellStart"/>
-      <w:r>
-        <w:rPr>
-          <w:i/>
-          <w:iCs/>
-        </w:rPr>
-        <w:t>reader_object</w:t>
-      </w:r>
-      <w:proofErr w:type="spellEnd"/>
-      <w:r>
-        <w:t>:</w:t>
-      </w:r>
-    </w:p>
-    <w:p>
-      <w:pPr>
-        <w:pStyle w:val="ListParagraph"/>
-        <w:ind w:left="5760"/>
-      </w:pPr>
-      <w:proofErr w:type="spellStart"/>
-      <w:r>
-        <w:rPr>
-          <w:i/>
-          <w:iCs/>
-        </w:rPr>
-        <w:t>list_</w:t>
-      </w:r>
-      <w:proofErr w:type="gramStart"/>
-      <w:r>
-        <w:rPr>
-          <w:i/>
-          <w:iCs/>
-        </w:rPr>
-        <w:t>name</w:t>
-      </w:r>
-      <w:r>
-        <w:t>.append</w:t>
-      </w:r>
-      <w:proofErr w:type="spellEnd"/>
-      <w:proofErr w:type="gramEnd"/>
-      <w:r>
-        <w:t>(row)</w:t>
-      </w:r>
-    </w:p>
-    <w:p>
-      <w:pPr>
-        <w:pStyle w:val="ListParagraph"/>
-        <w:numPr>
-          <w:ilvl w:val="3"/>
-          <w:numId w:val="21"/>
-        </w:numPr>
-      </w:pPr>
-      <w:r>
-        <w:lastRenderedPageBreak/>
-        <w:t>The data are stored in a list that can be processed using for statements etc.</w:t>
-      </w:r>
-    </w:p>
-    <w:p>
-      <w:pPr>
-        <w:pStyle w:val="ListParagraph"/>
-        <w:numPr>
-          <w:ilvl w:val="4"/>
-          <w:numId w:val="21"/>
-        </w:numPr>
-      </w:pPr>
-      <w:r>
-        <w:t xml:space="preserve">the for statement (for </w:t>
-      </w:r>
-      <w:proofErr w:type="spellStart"/>
-      <w:r>
-        <w:rPr>
-          <w:i/>
-          <w:iCs/>
-        </w:rPr>
-        <w:t>i</w:t>
-      </w:r>
-      <w:proofErr w:type="spellEnd"/>
-      <w:r>
-        <w:t xml:space="preserve"> in </w:t>
-      </w:r>
-      <w:r>
-        <w:rPr>
-          <w:i/>
-          <w:iCs/>
-        </w:rPr>
-        <w:t>reader</w:t>
-      </w:r>
-      <w:r>
-        <w:t xml:space="preserve">) the </w:t>
-      </w:r>
-      <w:proofErr w:type="spellStart"/>
-      <w:r>
-        <w:rPr>
-          <w:i/>
-          <w:iCs/>
-        </w:rPr>
-        <w:t>i</w:t>
-      </w:r>
-      <w:proofErr w:type="spellEnd"/>
-      <w:r>
-        <w:t xml:space="preserve"> represents each row</w:t>
-      </w:r>
-    </w:p>
-    <w:p>
-      <w:pPr>
-        <w:pStyle w:val="ListParagraph"/>
-        <w:numPr>
-          <w:ilvl w:val="5"/>
-          <w:numId w:val="21"/>
-        </w:numPr>
-      </w:pPr>
-      <w:r>
-        <w:t xml:space="preserve">so often (for row in </w:t>
-      </w:r>
-      <w:proofErr w:type="spellStart"/>
-      <w:r>
-        <w:rPr>
-          <w:i/>
-          <w:iCs/>
-        </w:rPr>
-        <w:t>object_name</w:t>
-      </w:r>
-      <w:proofErr w:type="spellEnd"/>
-      <w:r>
-        <w:rPr>
-          <w:i/>
-          <w:iCs/>
-        </w:rPr>
-        <w:t>:</w:t>
-      </w:r>
-      <w:r>
-        <w:t>)</w:t>
-      </w:r>
-    </w:p>
-    <w:p>
-      <w:pPr>
-        <w:pStyle w:val="ListParagraph"/>
-        <w:numPr>
-          <w:ilvl w:val="5"/>
-          <w:numId w:val="21"/>
-        </w:numPr>
-      </w:pPr>
-      <w:r>
-        <w:t>each column is a list item (</w:t>
-      </w:r>
-      <w:proofErr w:type="gramStart"/>
-      <w:r>
-        <w:t>row[</w:t>
-      </w:r>
-      <w:proofErr w:type="gramEnd"/>
-      <w:r>
-        <w:t>0] to access first item in a row)</w:t>
-      </w:r>
-    </w:p>
-    <w:p>
-      <w:pPr>
-        <w:pStyle w:val="ListParagraph"/>
-        <w:numPr>
-          <w:ilvl w:val="5"/>
-          <w:numId w:val="21"/>
-        </w:numPr>
-      </w:pPr>
-      <w:r>
-        <w:t>this is if you don’t use the method above for creating a list</w:t>
-      </w:r>
-    </w:p>
-    <w:p>
-      <w:pPr>
-        <w:pStyle w:val="ListParagraph"/>
-        <w:numPr>
-          <w:ilvl w:val="1"/>
-          <w:numId w:val="21"/>
-        </w:numPr>
-      </w:pPr>
-      <w:r>
-        <w:t>Changing the CSV format</w:t>
+      </w:pPr>
+      <w:r>
+        <w:t>Reading Files</w:t>
       </w:r>
     </w:p>
     <w:p>
@@ -26550,169 +27137,7 @@
         <w:pStyle w:val="ListParagraph"/>
         <w:numPr>
           <w:ilvl w:val="2"/>
-          <w:numId w:val="21"/>
-        </w:numPr>
-      </w:pPr>
-      <w:r>
-        <w:t>“quoting” argument</w:t>
-      </w:r>
-    </w:p>
-    <w:p>
-      <w:pPr>
-        <w:pStyle w:val="ListParagraph"/>
-        <w:numPr>
-          <w:ilvl w:val="3"/>
-          <w:numId w:val="21"/>
-        </w:numPr>
-      </w:pPr>
-      <w:r>
-        <w:t>specifies when quotes are written and read</w:t>
-      </w:r>
-    </w:p>
-    <w:p>
-      <w:pPr>
-        <w:pStyle w:val="ListParagraph"/>
-        <w:numPr>
-          <w:ilvl w:val="3"/>
-          <w:numId w:val="21"/>
-        </w:numPr>
-      </w:pPr>
-      <w:r>
-        <w:t>helps when data contain single or double quotes</w:t>
-      </w:r>
-    </w:p>
-    <w:p>
-      <w:pPr>
-        <w:pStyle w:val="ListParagraph"/>
-        <w:numPr>
-          <w:ilvl w:val="3"/>
-          <w:numId w:val="21"/>
-        </w:numPr>
-      </w:pPr>
-      <w:r>
-        <w:t>quoting=</w:t>
-      </w:r>
-      <w:proofErr w:type="spellStart"/>
-      <w:proofErr w:type="gramStart"/>
-      <w:r>
-        <w:t>csv.QUOTE</w:t>
-      </w:r>
-      <w:proofErr w:type="gramEnd"/>
-      <w:r>
-        <w:t>_MINIMAL</w:t>
-      </w:r>
-      <w:proofErr w:type="spellEnd"/>
-      <w:r>
-        <w:tab/>
-      </w:r>
-      <w:r>
-        <w:tab/>
-        <w:t xml:space="preserve"># </w:t>
-      </w:r>
-      <w:proofErr w:type="spellStart"/>
-      <w:r>
-        <w:t>quote_minimal</w:t>
-      </w:r>
-      <w:proofErr w:type="spellEnd"/>
-      <w:r>
-        <w:t xml:space="preserve"> is the default</w:t>
-      </w:r>
-    </w:p>
-    <w:p>
-      <w:pPr>
-        <w:pStyle w:val="ListParagraph"/>
-        <w:numPr>
-          <w:ilvl w:val="4"/>
-          <w:numId w:val="21"/>
-        </w:numPr>
-      </w:pPr>
-      <w:r>
-        <w:t>quote minimal only adds extra quotes to columns that contain special chars (like delimiters, quotes, or end of line chars) when writing files</w:t>
-      </w:r>
-    </w:p>
-    <w:p>
-      <w:pPr>
-        <w:pStyle w:val="ListParagraph"/>
-        <w:numPr>
-          <w:ilvl w:val="3"/>
-          <w:numId w:val="21"/>
-        </w:numPr>
-      </w:pPr>
-      <w:proofErr w:type="spellStart"/>
-      <w:r>
-        <w:t>quotechar</w:t>
-      </w:r>
-      <w:proofErr w:type="spellEnd"/>
-      <w:r>
-        <w:t>=’”’</w:t>
-      </w:r>
-    </w:p>
-    <w:p>
-      <w:pPr>
-        <w:pStyle w:val="ListParagraph"/>
-        <w:numPr>
-          <w:ilvl w:val="4"/>
-          <w:numId w:val="21"/>
-        </w:numPr>
-      </w:pPr>
-      <w:r>
-        <w:t>specifies the char used to quote columns, default is double quote</w:t>
-      </w:r>
-    </w:p>
-    <w:p>
-      <w:pPr>
-        <w:pStyle w:val="ListParagraph"/>
-        <w:numPr>
-          <w:ilvl w:val="3"/>
-          <w:numId w:val="21"/>
-        </w:numPr>
-      </w:pPr>
-      <w:r>
-        <w:t>delimiter=”,”</w:t>
-      </w:r>
-    </w:p>
-    <w:p>
-      <w:pPr>
-        <w:pStyle w:val="ListParagraph"/>
-        <w:numPr>
-          <w:ilvl w:val="4"/>
-          <w:numId w:val="21"/>
-        </w:numPr>
-      </w:pPr>
-      <w:r>
-        <w:t>specifies a one-char string used to separate fields (default is comma)</w:t>
-      </w:r>
-    </w:p>
-    <w:p>
-      <w:pPr>
-        <w:pStyle w:val="ListParagraph"/>
-        <w:numPr>
-          <w:ilvl w:val="5"/>
-          <w:numId w:val="21"/>
-        </w:numPr>
-      </w:pPr>
-      <w:r>
-        <w:t>can also use “\t” for tab delimited</w:t>
-      </w:r>
-    </w:p>
-    <w:p>
-      <w:pPr>
-        <w:pStyle w:val="ListParagraph"/>
-        <w:numPr>
-          <w:ilvl w:val="5"/>
-          <w:numId w:val="21"/>
-        </w:numPr>
-      </w:pPr>
-      <w:r>
-        <w:t>works reading/writing files</w:t>
-      </w:r>
-    </w:p>
-    <w:p>
-      <w:pPr>
-        <w:pStyle w:val="ListParagraph"/>
-        <w:numPr>
-          <w:ilvl w:val="0"/>
-          <w:numId w:val="21"/>
+          <w:numId w:val="22"/>
         </w:numPr>
         <w:rPr>
           <w:b/>
@@ -26720,19 +27145,47 @@
         </w:rPr>
       </w:pPr>
       <w:r>
+        <w:t>called deserialization or unpickling</w:t>
+      </w:r>
+    </w:p>
+    <w:p>
+      <w:pPr>
+        <w:pStyle w:val="ListParagraph"/>
+        <w:numPr>
+          <w:ilvl w:val="2"/>
+          <w:numId w:val="22"/>
+        </w:numPr>
         <w:rPr>
           <w:b/>
           <w:bCs/>
         </w:rPr>
-        <w:t>Binary Files</w:t>
-      </w:r>
-    </w:p>
-    <w:p>
-      <w:pPr>
-        <w:pStyle w:val="ListParagraph"/>
-        <w:numPr>
-          <w:ilvl w:val="1"/>
-          <w:numId w:val="21"/>
+      </w:pPr>
+      <w:r>
+        <w:t>load(</w:t>
+      </w:r>
+      <w:proofErr w:type="spellStart"/>
+      <w:r>
+        <w:rPr>
+          <w:i/>
+          <w:iCs/>
+        </w:rPr>
+        <w:t>bfile</w:t>
+      </w:r>
+      <w:proofErr w:type="spellEnd"/>
+      <w:r>
+        <w:t>)</w:t>
+      </w:r>
+      <w:r>
+        <w:tab/>
+        <w:t># reads an object from the binary file</w:t>
+      </w:r>
+    </w:p>
+    <w:p>
+      <w:pPr>
+        <w:pStyle w:val="ListParagraph"/>
+        <w:numPr>
+          <w:ilvl w:val="2"/>
+          <w:numId w:val="22"/>
         </w:numPr>
         <w:rPr>
           <w:b/>
@@ -26740,107 +27193,375 @@
         </w:rPr>
       </w:pPr>
       <w:r>
-        <w:t>U</w:t>
-      </w:r>
-      <w:r>
-        <w:t>se the “pickle module” to work with binary files (comes standard)</w:t>
-      </w:r>
-    </w:p>
-    <w:p>
-      <w:pPr>
-        <w:pStyle w:val="ListParagraph"/>
-        <w:numPr>
-          <w:ilvl w:val="1"/>
-          <w:numId w:val="21"/>
-        </w:numPr>
+        <w:t>Example</w:t>
+      </w:r>
+    </w:p>
+    <w:p>
+      <w:pPr>
+        <w:pStyle w:val="ListParagraph"/>
+        <w:numPr>
+          <w:ilvl w:val="3"/>
+          <w:numId w:val="22"/>
+        </w:numPr>
+      </w:pPr>
+      <w:r>
+        <w:t>import pickle</w:t>
+      </w:r>
+    </w:p>
+    <w:p>
+      <w:pPr>
+        <w:pStyle w:val="ListParagraph"/>
+        <w:ind w:left="2160" w:firstLine="360"/>
+      </w:pPr>
+      <w:r>
+        <w:t xml:space="preserve">with </w:t>
+      </w:r>
+      <w:proofErr w:type="gramStart"/>
+      <w:r>
+        <w:t>open(</w:t>
+      </w:r>
+      <w:proofErr w:type="gramEnd"/>
+      <w:r>
+        <w:t>“</w:t>
+      </w:r>
+      <w:proofErr w:type="spellStart"/>
+      <w:r>
+        <w:rPr>
+          <w:i/>
+          <w:iCs/>
+        </w:rPr>
+        <w:t>file_name.bin</w:t>
+      </w:r>
+      <w:proofErr w:type="spellEnd"/>
+      <w:r>
+        <w:t>”, “</w:t>
+      </w:r>
+      <w:proofErr w:type="spellStart"/>
+      <w:r>
+        <w:t>rb</w:t>
+      </w:r>
+      <w:proofErr w:type="spellEnd"/>
+      <w:r>
+        <w:t>”) as file:</w:t>
+      </w:r>
+      <w:r>
+        <w:tab/>
+      </w:r>
+      <w:r>
+        <w:tab/>
+        <w:t># “</w:t>
+      </w:r>
+      <w:proofErr w:type="spellStart"/>
+      <w:r>
+        <w:t>rb</w:t>
+      </w:r>
+      <w:proofErr w:type="spellEnd"/>
+      <w:r>
+        <w:t>” for read binary</w:t>
+      </w:r>
+    </w:p>
+    <w:p>
+      <w:pPr>
+        <w:pStyle w:val="ListParagraph"/>
+        <w:ind w:left="2160"/>
+      </w:pPr>
+      <w:r>
+        <w:tab/>
+      </w:r>
+      <w:proofErr w:type="spellStart"/>
+      <w:r>
+        <w:rPr>
+          <w:i/>
+          <w:iCs/>
+        </w:rPr>
+        <w:t>list_name</w:t>
+      </w:r>
+      <w:proofErr w:type="spellEnd"/>
+      <w:r>
+        <w:t xml:space="preserve"> = </w:t>
+      </w:r>
+      <w:proofErr w:type="spellStart"/>
+      <w:proofErr w:type="gramStart"/>
+      <w:r>
+        <w:t>pickle.load</w:t>
+      </w:r>
+      <w:proofErr w:type="spellEnd"/>
+      <w:proofErr w:type="gramEnd"/>
+      <w:r>
+        <w:t>(file)</w:t>
+      </w:r>
+      <w:r>
+        <w:tab/>
+      </w:r>
+      <w:r>
+        <w:tab/>
+      </w:r>
+      <w:r>
+        <w:tab/>
+      </w:r>
+      <w:r>
+        <w:t># stores contents of the file in a list</w:t>
+      </w:r>
+    </w:p>
+    <w:p>
+      <w:pPr>
         <w:rPr>
           <w:b/>
           <w:bCs/>
         </w:rPr>
       </w:pPr>
       <w:r>
-        <w:t>Writing Files</w:t>
-      </w:r>
-    </w:p>
-    <w:p>
-      <w:pPr>
-        <w:pStyle w:val="ListParagraph"/>
-        <w:numPr>
-          <w:ilvl w:val="2"/>
-          <w:numId w:val="21"/>
-        </w:numPr>
         <w:rPr>
           <w:b/>
           <w:bCs/>
         </w:rPr>
-      </w:pPr>
-      <w:r>
-        <w:t>called serialization</w:t>
-      </w:r>
-    </w:p>
-    <w:p>
-      <w:pPr>
-        <w:pStyle w:val="ListParagraph"/>
-        <w:numPr>
-          <w:ilvl w:val="2"/>
-          <w:numId w:val="21"/>
-        </w:numPr>
+        <w:t>Exception Handling</w:t>
+      </w:r>
+    </w:p>
+    <w:p>
+      <w:pPr>
+        <w:pStyle w:val="ListParagraph"/>
+        <w:numPr>
+          <w:ilvl w:val="0"/>
+          <w:numId w:val="24"/>
+        </w:numPr>
+      </w:pPr>
+      <w:r>
+        <w:t>Use “try statements” to catch exceptions</w:t>
+      </w:r>
+    </w:p>
+    <w:p>
+      <w:pPr>
+        <w:pStyle w:val="ListParagraph"/>
+        <w:numPr>
+          <w:ilvl w:val="0"/>
+          <w:numId w:val="24"/>
+        </w:numPr>
+      </w:pPr>
+      <w:r>
+        <w:t>Try statement syntax</w:t>
+      </w:r>
+    </w:p>
+    <w:p>
+      <w:pPr>
+        <w:pStyle w:val="ListParagraph"/>
+        <w:numPr>
+          <w:ilvl w:val="1"/>
+          <w:numId w:val="24"/>
+        </w:numPr>
+      </w:pPr>
+      <w:r>
+        <w:t>try:</w:t>
+      </w:r>
+    </w:p>
+    <w:p>
+      <w:pPr>
+        <w:pStyle w:val="ListParagraph"/>
+        <w:ind w:left="2160"/>
+      </w:pPr>
+      <w:r>
+        <w:rPr>
+          <w:i/>
+          <w:iCs/>
+        </w:rPr>
+        <w:t>statements</w:t>
+      </w:r>
+    </w:p>
+    <w:p>
+      <w:r>
+        <w:tab/>
+      </w:r>
+      <w:r>
+        <w:tab/>
+        <w:t>except [</w:t>
+      </w:r>
+      <w:proofErr w:type="spellStart"/>
+      <w:r>
+        <w:rPr>
+          <w:i/>
+          <w:iCs/>
+        </w:rPr>
+        <w:t>ExceptionName</w:t>
+      </w:r>
+      <w:proofErr w:type="spellEnd"/>
+      <w:r>
+        <w:t>]:</w:t>
+      </w:r>
+    </w:p>
+    <w:p>
+      <w:pPr>
+        <w:rPr>
+          <w:i/>
+          <w:iCs/>
+        </w:rPr>
+      </w:pPr>
+      <w:r>
+        <w:tab/>
+      </w:r>
+      <w:r>
+        <w:tab/>
+      </w:r>
+      <w:r>
+        <w:tab/>
+      </w:r>
+      <w:r>
+        <w:rPr>
+          <w:i/>
+          <w:iCs/>
+        </w:rPr>
+        <w:t>statements</w:t>
+      </w:r>
+    </w:p>
+    <w:p>
+      <w:r>
+        <w:rPr>
+          <w:i/>
+          <w:iCs/>
+        </w:rPr>
+        <w:tab/>
+      </w:r>
+      <w:r>
+        <w:rPr>
+          <w:i/>
+          <w:iCs/>
+        </w:rPr>
+        <w:tab/>
+      </w:r>
+      <w:r>
+        <w:t>[except [</w:t>
+      </w:r>
+      <w:proofErr w:type="spellStart"/>
+      <w:r>
+        <w:t>ExceptionName</w:t>
+      </w:r>
+      <w:proofErr w:type="spellEnd"/>
+      <w:r>
+        <w:t>]:</w:t>
+      </w:r>
+    </w:p>
+    <w:p>
+      <w:r>
+        <w:tab/>
+      </w:r>
+      <w:r>
+        <w:tab/>
+      </w:r>
+      <w:r>
+        <w:tab/>
+      </w:r>
+      <w:r>
+        <w:rPr>
+          <w:i/>
+          <w:iCs/>
+        </w:rPr>
+        <w:t>statements</w:t>
+      </w:r>
+    </w:p>
+    <w:p>
+      <w:r>
+        <w:tab/>
+      </w:r>
+      <w:r>
+        <w:tab/>
+        <w:t>[finally:</w:t>
+      </w:r>
+    </w:p>
+    <w:p>
+      <w:r>
+        <w:tab/>
+      </w:r>
+      <w:r>
+        <w:tab/>
+      </w:r>
+      <w:r>
+        <w:tab/>
+      </w:r>
+      <w:r>
+        <w:rPr>
+          <w:i/>
+          <w:iCs/>
+        </w:rPr>
+        <w:t>statements</w:t>
+      </w:r>
+      <w:r>
+        <w:t>]</w:t>
+      </w:r>
+    </w:p>
+    <w:p>
+      <w:pPr>
+        <w:pStyle w:val="ListParagraph"/>
+        <w:numPr>
+          <w:ilvl w:val="1"/>
+          <w:numId w:val="24"/>
+        </w:numPr>
+      </w:pPr>
+      <w:r>
+        <w:lastRenderedPageBreak/>
+        <w:t>Can include multiple except with exception types (see multiple exceptions)</w:t>
+      </w:r>
+    </w:p>
+    <w:p>
+      <w:pPr>
+        <w:pStyle w:val="ListParagraph"/>
+        <w:numPr>
+          <w:ilvl w:val="1"/>
+          <w:numId w:val="24"/>
+        </w:numPr>
+      </w:pPr>
+      <w:r>
+        <w:t xml:space="preserve">Either use a “with statement” to clean up resources when done or include a finally statement to free resources (like </w:t>
+      </w:r>
+      <w:proofErr w:type="spellStart"/>
+      <w:proofErr w:type="gramStart"/>
+      <w:r>
+        <w:t>file.close</w:t>
+      </w:r>
+      <w:proofErr w:type="spellEnd"/>
+      <w:proofErr w:type="gramEnd"/>
+      <w:r>
+        <w:t>()</w:t>
+      </w:r>
+      <w:r>
+        <w:t>)</w:t>
+      </w:r>
+    </w:p>
+    <w:p>
+      <w:pPr>
+        <w:pStyle w:val="ListParagraph"/>
+        <w:numPr>
+          <w:ilvl w:val="1"/>
+          <w:numId w:val="24"/>
+        </w:numPr>
+      </w:pPr>
+      <w:proofErr w:type="gramStart"/>
+      <w:r>
         <w:rPr>
           <w:b/>
           <w:bCs/>
         </w:rPr>
-      </w:pPr>
-      <w:proofErr w:type="gramStart"/>
-      <w:r>
-        <w:t>dump(</w:t>
-      </w:r>
-      <w:proofErr w:type="gramEnd"/>
-      <w:r>
-        <w:rPr>
-          <w:i/>
-          <w:iCs/>
-        </w:rPr>
-        <w:t xml:space="preserve">object, </w:t>
-      </w:r>
-      <w:proofErr w:type="spellStart"/>
-      <w:r>
-        <w:rPr>
-          <w:i/>
-          <w:iCs/>
-        </w:rPr>
-        <w:t>bfile</w:t>
-      </w:r>
-      <w:proofErr w:type="spellEnd"/>
-      <w:r>
-        <w:t xml:space="preserve">) </w:t>
-      </w:r>
-      <w:r>
-        <w:tab/>
-        <w:t># writes the specified object to the binary file</w:t>
-      </w:r>
-    </w:p>
-    <w:p>
-      <w:pPr>
-        <w:pStyle w:val="ListParagraph"/>
-        <w:numPr>
-          <w:ilvl w:val="2"/>
-          <w:numId w:val="21"/>
-        </w:numPr>
+        <w:t>Finally</w:t>
+      </w:r>
+      <w:proofErr w:type="gramEnd"/>
+      <w:r>
+        <w:t xml:space="preserve"> statements </w:t>
+      </w:r>
+      <w:r>
         <w:rPr>
           <w:b/>
           <w:bCs/>
         </w:rPr>
-      </w:pPr>
-      <w:r>
-        <w:t>Example</w:t>
-      </w:r>
-    </w:p>
-    <w:p>
-      <w:pPr>
-        <w:pStyle w:val="ListParagraph"/>
-        <w:numPr>
-          <w:ilvl w:val="3"/>
-          <w:numId w:val="21"/>
+        <w:t>are always executed</w:t>
+      </w:r>
+      <w:r>
+        <w:t xml:space="preserve"> even if the try statement works or an exception is handled</w:t>
+      </w:r>
+    </w:p>
+    <w:p>
+      <w:pPr>
+        <w:pStyle w:val="ListParagraph"/>
+        <w:numPr>
+          <w:ilvl w:val="0"/>
+          <w:numId w:val="24"/>
         </w:numPr>
         <w:rPr>
           <w:b/>
@@ -26848,163 +27569,295 @@
         </w:rPr>
       </w:pPr>
       <w:r>
-        <w:t>import pickle</w:t>
-      </w:r>
-    </w:p>
-    <w:p>
-      <w:pPr>
-        <w:ind w:left="2160" w:firstLine="720"/>
-      </w:pPr>
-      <w:r>
-        <w:t xml:space="preserve">with </w:t>
-      </w:r>
-      <w:proofErr w:type="gramStart"/>
-      <w:r>
-        <w:t>open(</w:t>
-      </w:r>
-      <w:proofErr w:type="gramEnd"/>
-      <w:r>
-        <w:t>“</w:t>
-      </w:r>
-      <w:proofErr w:type="spellStart"/>
-      <w:r>
-        <w:rPr>
-          <w:i/>
-          <w:iCs/>
-        </w:rPr>
-        <w:t>file_name.bin</w:t>
-      </w:r>
-      <w:proofErr w:type="spellEnd"/>
-      <w:r>
-        <w:t>”, “</w:t>
-      </w:r>
-      <w:proofErr w:type="spellStart"/>
-      <w:r>
-        <w:t>wb</w:t>
-      </w:r>
-      <w:proofErr w:type="spellEnd"/>
-      <w:r>
-        <w:t>”) as file:</w:t>
-      </w:r>
-      <w:r>
-        <w:tab/>
-        <w:t># use “</w:t>
-      </w:r>
-      <w:proofErr w:type="spellStart"/>
-      <w:r>
-        <w:t>wb</w:t>
-      </w:r>
-      <w:proofErr w:type="spellEnd"/>
-      <w:r>
-        <w:t>” for write binary</w:t>
-      </w:r>
-    </w:p>
-    <w:p>
-      <w:pPr>
-        <w:pStyle w:val="ListParagraph"/>
-        <w:ind w:left="2880" w:firstLine="720"/>
-      </w:pPr>
-      <w:proofErr w:type="spellStart"/>
-      <w:proofErr w:type="gramStart"/>
-      <w:r>
-        <w:t>pickle.dump</w:t>
-      </w:r>
-      <w:proofErr w:type="spellEnd"/>
-      <w:proofErr w:type="gramEnd"/>
-      <w:r>
-        <w:t>(</w:t>
-      </w:r>
-      <w:proofErr w:type="spellStart"/>
-      <w:r>
-        <w:rPr>
-          <w:i/>
-          <w:iCs/>
-        </w:rPr>
-        <w:t>list_name</w:t>
-      </w:r>
-      <w:proofErr w:type="spellEnd"/>
-      <w:r>
-        <w:t>, file)</w:t>
-      </w:r>
-      <w:r>
-        <w:tab/>
-      </w:r>
-      <w:r>
-        <w:tab/>
-        <w:t># writes your list to the file</w:t>
-      </w:r>
-    </w:p>
-    <w:p>
-      <w:pPr>
-        <w:pStyle w:val="ListParagraph"/>
-        <w:numPr>
-          <w:ilvl w:val="1"/>
-          <w:numId w:val="22"/>
-        </w:numPr>
-        <w:ind w:left="1440"/>
         <w:rPr>
           <w:b/>
           <w:bCs/>
         </w:rPr>
-      </w:pPr>
-      <w:r>
-        <w:t>Reading Files</w:t>
-      </w:r>
-    </w:p>
-    <w:p>
-      <w:pPr>
-        <w:pStyle w:val="ListParagraph"/>
-        <w:numPr>
-          <w:ilvl w:val="2"/>
-          <w:numId w:val="22"/>
-        </w:numPr>
+        <w:t xml:space="preserve">Handling one type of exception (like a </w:t>
+      </w:r>
+      <w:proofErr w:type="spellStart"/>
+      <w:r>
         <w:rPr>
           <w:b/>
           <w:bCs/>
         </w:rPr>
-      </w:pPr>
-      <w:r>
-        <w:t>called deserialization or unpickling</w:t>
-      </w:r>
-    </w:p>
-    <w:p>
-      <w:pPr>
-        <w:pStyle w:val="ListParagraph"/>
-        <w:numPr>
-          <w:ilvl w:val="2"/>
-          <w:numId w:val="22"/>
-        </w:numPr>
+        <w:t>ValueError</w:t>
+      </w:r>
+      <w:proofErr w:type="spellEnd"/>
+      <w:r>
         <w:rPr>
           <w:b/>
           <w:bCs/>
         </w:rPr>
-      </w:pPr>
-      <w:r>
-        <w:t>load(</w:t>
-      </w:r>
-      <w:proofErr w:type="spellStart"/>
-      <w:r>
-        <w:rPr>
-          <w:i/>
-          <w:iCs/>
-        </w:rPr>
-        <w:t>bfile</w:t>
-      </w:r>
-      <w:proofErr w:type="spellEnd"/>
-      <w:r>
         <w:t>)</w:t>
       </w:r>
-      <w:r>
-        <w:tab/>
-        <w:t># reads an object from the binary file</w:t>
-      </w:r>
-    </w:p>
-    <w:p>
-      <w:pPr>
-        <w:pStyle w:val="ListParagraph"/>
-        <w:numPr>
-          <w:ilvl w:val="2"/>
-          <w:numId w:val="22"/>
+    </w:p>
+    <w:p>
+      <w:pPr>
+        <w:pStyle w:val="ListParagraph"/>
+        <w:numPr>
+          <w:ilvl w:val="1"/>
+          <w:numId w:val="24"/>
+        </w:numPr>
+      </w:pPr>
+      <w:r>
+        <w:t>Best practice to be specific like this if possible</w:t>
+      </w:r>
+      <w:r>
+        <w:t xml:space="preserve"> or </w:t>
+      </w:r>
+      <w:proofErr w:type="gramStart"/>
+      <w:r>
+        <w:t>see</w:t>
+      </w:r>
+      <w:proofErr w:type="gramEnd"/>
+      <w:r>
+        <w:t xml:space="preserve"> multiple exceptions section</w:t>
+      </w:r>
+    </w:p>
+    <w:p>
+      <w:pPr>
+        <w:pStyle w:val="ListParagraph"/>
+        <w:numPr>
+          <w:ilvl w:val="1"/>
+          <w:numId w:val="24"/>
+        </w:numPr>
+      </w:pPr>
+      <w:r>
+        <w:t>try:</w:t>
+      </w:r>
+    </w:p>
+    <w:p>
+      <w:pPr>
+        <w:pStyle w:val="ListParagraph"/>
+        <w:ind w:left="2160"/>
+      </w:pPr>
+      <w:r>
+        <w:rPr>
+          <w:i/>
+          <w:iCs/>
+        </w:rPr>
+        <w:t xml:space="preserve">num </w:t>
+      </w:r>
+      <w:r>
+        <w:t xml:space="preserve">= </w:t>
+      </w:r>
+      <w:proofErr w:type="gramStart"/>
+      <w:r>
+        <w:t>int(</w:t>
+      </w:r>
+      <w:proofErr w:type="gramEnd"/>
+      <w:r>
+        <w:t>input(“Enter an integer: “))</w:t>
+      </w:r>
+      <w:r>
+        <w:tab/>
+      </w:r>
+      <w:r>
+        <w:tab/>
+        <w:t># try to get user to enter an int</w:t>
+      </w:r>
+    </w:p>
+    <w:p>
+      <w:r>
+        <w:tab/>
+      </w:r>
+      <w:r>
+        <w:tab/>
+        <w:t xml:space="preserve">except </w:t>
+      </w:r>
+      <w:proofErr w:type="spellStart"/>
+      <w:r>
+        <w:t>ValueError</w:t>
+      </w:r>
+      <w:proofErr w:type="spellEnd"/>
+      <w:r>
+        <w:t>:</w:t>
+      </w:r>
+      <w:r>
+        <w:tab/>
+      </w:r>
+      <w:r>
+        <w:tab/>
+      </w:r>
+      <w:r>
+        <w:tab/>
+      </w:r>
+      <w:r>
+        <w:tab/>
+      </w:r>
+      <w:r>
+        <w:tab/>
+        <w:t xml:space="preserve"># this only accepts a </w:t>
+      </w:r>
+      <w:proofErr w:type="spellStart"/>
+      <w:r>
+        <w:t>ValueError</w:t>
+      </w:r>
+      <w:proofErr w:type="spellEnd"/>
+      <w:r>
+        <w:t xml:space="preserve"> exception</w:t>
+      </w:r>
+    </w:p>
+    <w:p>
+      <w:r>
+        <w:tab/>
+      </w:r>
+      <w:r>
+        <w:tab/>
+      </w:r>
+      <w:r>
+        <w:tab/>
+      </w:r>
+      <w:proofErr w:type="gramStart"/>
+      <w:r>
+        <w:t>print(</w:t>
+      </w:r>
+      <w:proofErr w:type="gramEnd"/>
+      <w:r>
+        <w:t>“You entered an invalid integer. Please try again.”)</w:t>
+      </w:r>
+    </w:p>
+    <w:p>
+      <w:r>
+        <w:tab/>
+      </w:r>
+      <w:r>
+        <w:tab/>
+        <w:t>print(“Thanks!”)</w:t>
+      </w:r>
+    </w:p>
+    <w:p>
+      <w:pPr>
+        <w:pStyle w:val="ListParagraph"/>
+        <w:numPr>
+          <w:ilvl w:val="0"/>
+          <w:numId w:val="24"/>
+        </w:numPr>
+      </w:pPr>
+      <w:r>
+        <w:t>Handling all types of exceptions</w:t>
+      </w:r>
+    </w:p>
+    <w:p>
+      <w:pPr>
+        <w:pStyle w:val="ListParagraph"/>
+        <w:numPr>
+          <w:ilvl w:val="1"/>
+          <w:numId w:val="24"/>
+        </w:numPr>
+      </w:pPr>
+      <w:r>
+        <w:t>Best practice to handle a specific ex</w:t>
+      </w:r>
+      <w:r>
+        <w:t>ception</w:t>
+      </w:r>
+      <w:r>
+        <w:t xml:space="preserve"> and not use “except:” or see multiple exceptions section</w:t>
+      </w:r>
+    </w:p>
+    <w:p>
+      <w:pPr>
+        <w:pStyle w:val="ListParagraph"/>
+        <w:numPr>
+          <w:ilvl w:val="1"/>
+          <w:numId w:val="24"/>
+        </w:numPr>
+      </w:pPr>
+      <w:r>
+        <w:t>try:</w:t>
+      </w:r>
+    </w:p>
+    <w:p>
+      <w:pPr>
+        <w:pStyle w:val="ListParagraph"/>
+        <w:ind w:left="2160"/>
+      </w:pPr>
+      <w:r>
+        <w:rPr>
+          <w:i/>
+          <w:iCs/>
+        </w:rPr>
+        <w:t>num</w:t>
+      </w:r>
+      <w:r>
+        <w:t xml:space="preserve"> = </w:t>
+      </w:r>
+      <w:proofErr w:type="gramStart"/>
+      <w:r>
+        <w:t>int(</w:t>
+      </w:r>
+      <w:proofErr w:type="gramEnd"/>
+      <w:r>
+        <w:t>input(“Enter an integer: “)</w:t>
+      </w:r>
+    </w:p>
+    <w:p>
+      <w:r>
+        <w:tab/>
+      </w:r>
+      <w:r>
+        <w:tab/>
+        <w:t>except:</w:t>
+      </w:r>
+      <w:r>
+        <w:tab/>
+      </w:r>
+      <w:r>
+        <w:tab/>
+      </w:r>
+      <w:r>
+        <w:tab/>
+      </w:r>
+      <w:r>
+        <w:tab/>
+      </w:r>
+      <w:r>
+        <w:tab/>
+      </w:r>
+      <w:r>
+        <w:tab/>
+      </w:r>
+      <w:r>
+        <w:tab/>
+        <w:t># accepts any type of exception</w:t>
+      </w:r>
+    </w:p>
+    <w:p>
+      <w:r>
+        <w:tab/>
+      </w:r>
+      <w:r>
+        <w:tab/>
+      </w:r>
+      <w:r>
+        <w:tab/>
+      </w:r>
+      <w:proofErr w:type="gramStart"/>
+      <w:r>
+        <w:t>print(</w:t>
+      </w:r>
+      <w:proofErr w:type="gramEnd"/>
+      <w:r>
+        <w:t>“Invalid entry, please try again.”)</w:t>
+      </w:r>
+    </w:p>
+    <w:p>
+      <w:r>
+        <w:tab/>
+      </w:r>
+      <w:r>
+        <w:tab/>
+        <w:t>print(“Thanks!”)</w:t>
+      </w:r>
+    </w:p>
+    <w:p>
+      <w:pPr>
+        <w:pStyle w:val="ListParagraph"/>
+        <w:numPr>
+          <w:ilvl w:val="0"/>
+          <w:numId w:val="24"/>
         </w:numPr>
         <w:rPr>
           <w:b/>
@@ -27012,129 +27865,579 @@
         </w:rPr>
       </w:pPr>
       <w:r>
-        <w:t>Example</w:t>
-      </w:r>
-    </w:p>
-    <w:p>
-      <w:pPr>
-        <w:pStyle w:val="ListParagraph"/>
-        <w:numPr>
-          <w:ilvl w:val="3"/>
-          <w:numId w:val="22"/>
-        </w:numPr>
-      </w:pPr>
-      <w:r>
-        <w:t>import pickle</w:t>
-      </w:r>
-    </w:p>
-    <w:p>
-      <w:pPr>
-        <w:pStyle w:val="ListParagraph"/>
-        <w:ind w:left="2160" w:firstLine="360"/>
-      </w:pPr>
-      <w:r>
-        <w:t xml:space="preserve">with </w:t>
-      </w:r>
-      <w:proofErr w:type="gramStart"/>
-      <w:r>
-        <w:t>open(</w:t>
-      </w:r>
-      <w:proofErr w:type="gramEnd"/>
-      <w:r>
-        <w:t>“</w:t>
-      </w:r>
-      <w:proofErr w:type="spellStart"/>
-      <w:r>
-        <w:rPr>
-          <w:i/>
-          <w:iCs/>
-        </w:rPr>
-        <w:t>file_name.bin</w:t>
-      </w:r>
-      <w:proofErr w:type="spellEnd"/>
-      <w:r>
-        <w:t>”, “</w:t>
-      </w:r>
-      <w:proofErr w:type="spellStart"/>
-      <w:r>
-        <w:t>rb</w:t>
-      </w:r>
-      <w:proofErr w:type="spellEnd"/>
-      <w:r>
-        <w:t>”) as file:</w:t>
-      </w:r>
-      <w:r>
-        <w:tab/>
-      </w:r>
-      <w:r>
-        <w:tab/>
-        <w:t># “</w:t>
-      </w:r>
-      <w:proofErr w:type="spellStart"/>
-      <w:r>
-        <w:t>rb</w:t>
-      </w:r>
-      <w:proofErr w:type="spellEnd"/>
-      <w:r>
-        <w:t>” for read binary</w:t>
-      </w:r>
-    </w:p>
-    <w:p>
-      <w:pPr>
-        <w:pStyle w:val="ListParagraph"/>
-        <w:ind w:left="2160"/>
-      </w:pPr>
-      <w:r>
-        <w:tab/>
-      </w:r>
-      <w:proofErr w:type="spellStart"/>
-      <w:r>
-        <w:rPr>
-          <w:i/>
-          <w:iCs/>
-        </w:rPr>
-        <w:t>list_name</w:t>
-      </w:r>
-      <w:proofErr w:type="spellEnd"/>
-      <w:r>
-        <w:t xml:space="preserve"> = </w:t>
-      </w:r>
-      <w:proofErr w:type="spellStart"/>
-      <w:proofErr w:type="gramStart"/>
-      <w:r>
-        <w:t>pickle.load</w:t>
-      </w:r>
-      <w:proofErr w:type="spellEnd"/>
-      <w:proofErr w:type="gramEnd"/>
-      <w:r>
-        <w:t>(file)</w:t>
-      </w:r>
-      <w:r>
-        <w:tab/>
-      </w:r>
-      <w:r>
-        <w:tab/>
-      </w:r>
-      <w:r>
-        <w:tab/>
-      </w:r>
-      <w:r>
-        <w:t># stores contents of the file in a list</w:t>
-      </w:r>
-    </w:p>
-    <w:p>
-      <w:pPr>
         <w:rPr>
           <w:b/>
           <w:bCs/>
         </w:rPr>
+        <w:t>Multiple Exceptions</w:t>
+      </w:r>
+    </w:p>
+    <w:p>
+      <w:pPr>
+        <w:pStyle w:val="ListParagraph"/>
+        <w:numPr>
+          <w:ilvl w:val="1"/>
+          <w:numId w:val="24"/>
+        </w:numPr>
+      </w:pPr>
+      <w:r>
+        <w:t>Hierarchy for exception classes</w:t>
+      </w:r>
+    </w:p>
+    <w:p>
+      <w:pPr>
+        <w:pStyle w:val="ListParagraph"/>
+        <w:numPr>
+          <w:ilvl w:val="2"/>
+          <w:numId w:val="24"/>
+        </w:numPr>
+      </w:pPr>
+      <w:r>
+        <w:t>Exception</w:t>
+      </w:r>
+    </w:p>
+    <w:p>
+      <w:pPr>
+        <w:pStyle w:val="ListParagraph"/>
+        <w:numPr>
+          <w:ilvl w:val="3"/>
+          <w:numId w:val="24"/>
+        </w:numPr>
+      </w:pPr>
+      <w:proofErr w:type="spellStart"/>
+      <w:r>
+        <w:t>OSError</w:t>
+      </w:r>
+      <w:proofErr w:type="spellEnd"/>
+    </w:p>
+    <w:p>
+      <w:pPr>
+        <w:pStyle w:val="ListParagraph"/>
+        <w:numPr>
+          <w:ilvl w:val="4"/>
+          <w:numId w:val="24"/>
+        </w:numPr>
+      </w:pPr>
+      <w:proofErr w:type="spellStart"/>
+      <w:r>
+        <w:t>FileExistsError</w:t>
+      </w:r>
+      <w:proofErr w:type="spellEnd"/>
+    </w:p>
+    <w:p>
+      <w:pPr>
+        <w:pStyle w:val="ListParagraph"/>
+        <w:numPr>
+          <w:ilvl w:val="4"/>
+          <w:numId w:val="24"/>
+        </w:numPr>
+      </w:pPr>
+      <w:proofErr w:type="spellStart"/>
+      <w:r>
+        <w:t>FileNotFoundError</w:t>
+      </w:r>
+      <w:proofErr w:type="spellEnd"/>
+    </w:p>
+    <w:p>
+      <w:pPr>
+        <w:pStyle w:val="ListParagraph"/>
+        <w:numPr>
+          <w:ilvl w:val="3"/>
+          <w:numId w:val="24"/>
+        </w:numPr>
+      </w:pPr>
+      <w:proofErr w:type="spellStart"/>
+      <w:r>
+        <w:t>ValueError</w:t>
+      </w:r>
+      <w:proofErr w:type="spellEnd"/>
+    </w:p>
+    <w:p>
+      <w:pPr>
+        <w:pStyle w:val="ListParagraph"/>
+        <w:numPr>
+          <w:ilvl w:val="1"/>
+          <w:numId w:val="24"/>
+        </w:numPr>
+      </w:pPr>
+      <w:r>
+        <w:t>Code multiple exception types from most specific to least specific using syntax below</w:t>
+      </w:r>
+    </w:p>
+    <w:p>
+      <w:pPr>
+        <w:pStyle w:val="ListParagraph"/>
+        <w:numPr>
+          <w:ilvl w:val="1"/>
+          <w:numId w:val="24"/>
+        </w:numPr>
+      </w:pPr>
+      <w:r>
+        <w:t xml:space="preserve">Syntax </w:t>
+      </w:r>
+      <w:r>
+        <w:tab/>
+      </w:r>
+      <w:r>
+        <w:tab/>
+        <w:t># using open file as example to show multiple levels</w:t>
+      </w:r>
+    </w:p>
+    <w:p>
+      <w:pPr>
+        <w:pStyle w:val="ListParagraph"/>
+        <w:numPr>
+          <w:ilvl w:val="2"/>
+          <w:numId w:val="24"/>
+        </w:numPr>
       </w:pPr>
       <w:r>
         <w:rPr>
           <w:b/>
           <w:bCs/>
         </w:rPr>
-        <w:t>Exception Handling</w:t>
+        <w:t xml:space="preserve">using the sys module to define an </w:t>
+      </w:r>
+      <w:proofErr w:type="spellStart"/>
+      <w:r>
+        <w:rPr>
+          <w:b/>
+          <w:bCs/>
+        </w:rPr>
+        <w:t>exit_program</w:t>
+      </w:r>
+      <w:proofErr w:type="spellEnd"/>
+      <w:r>
+        <w:rPr>
+          <w:b/>
+          <w:bCs/>
+        </w:rPr>
+        <w:t xml:space="preserve"> function</w:t>
+      </w:r>
+    </w:p>
+    <w:p>
+      <w:pPr>
+        <w:pStyle w:val="ListParagraph"/>
+        <w:numPr>
+          <w:ilvl w:val="2"/>
+          <w:numId w:val="24"/>
+        </w:numPr>
+      </w:pPr>
+      <w:r>
+        <w:t>import sys</w:t>
+      </w:r>
+      <w:r>
+        <w:tab/>
+        <w:t># import sys module</w:t>
+      </w:r>
+    </w:p>
+    <w:p>
+      <w:pPr>
+        <w:pStyle w:val="ListParagraph"/>
+        <w:ind w:left="2160"/>
+      </w:pPr>
+      <w:r>
+        <w:t xml:space="preserve">def </w:t>
+      </w:r>
+      <w:proofErr w:type="spellStart"/>
+      <w:r>
+        <w:t>exit_program</w:t>
+      </w:r>
+      <w:proofErr w:type="spellEnd"/>
+      <w:r>
+        <w:t>:</w:t>
+      </w:r>
+      <w:r>
+        <w:tab/>
+      </w:r>
+      <w:r>
+        <w:tab/>
+        <w:t xml:space="preserve"># the </w:t>
+      </w:r>
+      <w:proofErr w:type="spellStart"/>
+      <w:r>
+        <w:t>exit_program</w:t>
+      </w:r>
+      <w:proofErr w:type="spellEnd"/>
+      <w:r>
+        <w:t xml:space="preserve"> function</w:t>
+      </w:r>
+    </w:p>
+    <w:p>
+      <w:pPr>
+        <w:pStyle w:val="ListParagraph"/>
+        <w:ind w:left="2160"/>
+      </w:pPr>
+      <w:r>
+        <w:tab/>
+      </w:r>
+      <w:proofErr w:type="gramStart"/>
+      <w:r>
+        <w:t>print(</w:t>
+      </w:r>
+      <w:proofErr w:type="gramEnd"/>
+      <w:r>
+        <w:t>“Terminating Program.”)</w:t>
+      </w:r>
+    </w:p>
+    <w:p>
+      <w:pPr>
+        <w:pStyle w:val="ListParagraph"/>
+        <w:ind w:left="2160"/>
+      </w:pPr>
+      <w:r>
+        <w:tab/>
+      </w:r>
+      <w:proofErr w:type="spellStart"/>
+      <w:proofErr w:type="gramStart"/>
+      <w:r>
+        <w:t>sys.exit</w:t>
+      </w:r>
+      <w:proofErr w:type="spellEnd"/>
+      <w:proofErr w:type="gramEnd"/>
+      <w:r>
+        <w:t>()</w:t>
+      </w:r>
+    </w:p>
+    <w:p>
+      <w:pPr>
+        <w:pStyle w:val="ListParagraph"/>
+        <w:ind w:left="2160"/>
+      </w:pPr>
+    </w:p>
+    <w:p>
+      <w:pPr>
+        <w:pStyle w:val="ListParagraph"/>
+        <w:ind w:left="2160"/>
+      </w:pPr>
+      <w:r>
+        <w:t>FILENAME = “</w:t>
+      </w:r>
+      <w:r>
+        <w:rPr>
+          <w:i/>
+          <w:iCs/>
+        </w:rPr>
+        <w:t>file_name.csv”</w:t>
+      </w:r>
+      <w:r>
+        <w:tab/>
+        <w:t># set global variable FILENAME</w:t>
+      </w:r>
+    </w:p>
+    <w:p>
+      <w:pPr>
+        <w:pStyle w:val="ListParagraph"/>
+        <w:ind w:left="2160"/>
+      </w:pPr>
+    </w:p>
+    <w:p>
+      <w:pPr>
+        <w:pStyle w:val="ListParagraph"/>
+        <w:ind w:left="2160"/>
+      </w:pPr>
+      <w:r>
+        <w:t>try:</w:t>
+      </w:r>
+    </w:p>
+    <w:p>
+      <w:pPr>
+        <w:pStyle w:val="ListParagraph"/>
+        <w:ind w:left="2880"/>
+      </w:pPr>
+      <w:r>
+        <w:t xml:space="preserve">with </w:t>
+      </w:r>
+      <w:proofErr w:type="gramStart"/>
+      <w:r>
+        <w:t>open(</w:t>
+      </w:r>
+      <w:proofErr w:type="gramEnd"/>
+      <w:r>
+        <w:t>“FILENAME”</w:t>
+      </w:r>
+      <w:r>
+        <w:rPr>
+          <w:i/>
+          <w:iCs/>
+        </w:rPr>
+        <w:t xml:space="preserve">, </w:t>
+      </w:r>
+      <w:r>
+        <w:t>“r”, newline=””) as file:</w:t>
+      </w:r>
+      <w:r>
+        <w:tab/>
+        <w:t># “r” not necessary</w:t>
+      </w:r>
+    </w:p>
+    <w:p>
+      <w:pPr>
+        <w:pStyle w:val="ListParagraph"/>
+        <w:ind w:left="2880"/>
+      </w:pPr>
+      <w:r>
+        <w:tab/>
+        <w:t xml:space="preserve">reader = </w:t>
+      </w:r>
+      <w:proofErr w:type="spellStart"/>
+      <w:proofErr w:type="gramStart"/>
+      <w:r>
+        <w:t>csv.writer</w:t>
+      </w:r>
+      <w:proofErr w:type="spellEnd"/>
+      <w:proofErr w:type="gramEnd"/>
+      <w:r>
+        <w:t>(file)</w:t>
+      </w:r>
+    </w:p>
+    <w:p>
+      <w:pPr>
+        <w:pStyle w:val="ListParagraph"/>
+        <w:ind w:left="2880"/>
+      </w:pPr>
+      <w:r>
+        <w:tab/>
+        <w:t>for row in reader:</w:t>
+      </w:r>
+    </w:p>
+    <w:p>
+      <w:pPr>
+        <w:pStyle w:val="ListParagraph"/>
+        <w:ind w:left="2880"/>
+      </w:pPr>
+      <w:r>
+        <w:tab/>
+      </w:r>
+      <w:r>
+        <w:tab/>
+      </w:r>
+      <w:proofErr w:type="spellStart"/>
+      <w:r>
+        <w:rPr>
+          <w:i/>
+          <w:iCs/>
+        </w:rPr>
+        <w:t>list_</w:t>
+      </w:r>
+      <w:proofErr w:type="gramStart"/>
+      <w:r>
+        <w:rPr>
+          <w:i/>
+          <w:iCs/>
+        </w:rPr>
+        <w:t>name</w:t>
+      </w:r>
+      <w:r>
+        <w:t>.append</w:t>
+      </w:r>
+      <w:proofErr w:type="spellEnd"/>
+      <w:proofErr w:type="gramEnd"/>
+      <w:r>
+        <w:t>(row)</w:t>
+      </w:r>
+    </w:p>
+    <w:p>
+      <w:pPr>
+        <w:pStyle w:val="ListParagraph"/>
+        <w:ind w:left="2880"/>
+      </w:pPr>
+      <w:r>
+        <w:t xml:space="preserve">return </w:t>
+      </w:r>
+      <w:proofErr w:type="spellStart"/>
+      <w:r>
+        <w:rPr>
+          <w:i/>
+          <w:iCs/>
+        </w:rPr>
+        <w:t>list_name</w:t>
+      </w:r>
+      <w:proofErr w:type="spellEnd"/>
+    </w:p>
+    <w:p>
+      <w:r>
+        <w:tab/>
+      </w:r>
+      <w:r>
+        <w:tab/>
+      </w:r>
+      <w:r>
+        <w:tab/>
+        <w:t xml:space="preserve">except </w:t>
+      </w:r>
+      <w:proofErr w:type="spellStart"/>
+      <w:r>
+        <w:t>FileNotFoundError</w:t>
+      </w:r>
+      <w:proofErr w:type="spellEnd"/>
+      <w:r>
+        <w:t>:</w:t>
+      </w:r>
+    </w:p>
+    <w:p>
+      <w:r>
+        <w:tab/>
+      </w:r>
+      <w:r>
+        <w:tab/>
+      </w:r>
+      <w:r>
+        <w:tab/>
+      </w:r>
+      <w:r>
+        <w:tab/>
+      </w:r>
+      <w:proofErr w:type="gramStart"/>
+      <w:r>
+        <w:t>print(</w:t>
+      </w:r>
+      <w:proofErr w:type="gramEnd"/>
+      <w:r>
+        <w:t xml:space="preserve">“Could not find “ + </w:t>
+      </w:r>
+      <w:r>
+        <w:t>FILENAME</w:t>
+      </w:r>
+      <w:r>
+        <w:rPr>
+          <w:i/>
+          <w:iCs/>
+        </w:rPr>
+        <w:t xml:space="preserve"> </w:t>
+      </w:r>
+      <w:r>
+        <w:t>+ “ file.”)</w:t>
+      </w:r>
+    </w:p>
+    <w:p>
+      <w:r>
+        <w:tab/>
+      </w:r>
+      <w:r>
+        <w:tab/>
+      </w:r>
+      <w:r>
+        <w:tab/>
+      </w:r>
+      <w:r>
+        <w:tab/>
+      </w:r>
+      <w:proofErr w:type="spellStart"/>
+      <w:r>
+        <w:t>exit_</w:t>
+      </w:r>
+      <w:proofErr w:type="gramStart"/>
+      <w:r>
+        <w:t>program</w:t>
+      </w:r>
+      <w:proofErr w:type="spellEnd"/>
+      <w:r>
+        <w:t>(</w:t>
+      </w:r>
+      <w:proofErr w:type="gramEnd"/>
+      <w:r>
+        <w:t>)</w:t>
+      </w:r>
+      <w:r>
+        <w:tab/>
+      </w:r>
+      <w:r>
+        <w:tab/>
+        <w:t># exits the program if doesn’t work (instead of while True:)</w:t>
+      </w:r>
+    </w:p>
+    <w:p>
+      <w:r>
+        <w:tab/>
+      </w:r>
+      <w:r>
+        <w:tab/>
+      </w:r>
+      <w:r>
+        <w:tab/>
+        <w:t>except Exception as e:</w:t>
+      </w:r>
+    </w:p>
+    <w:p>
+      <w:r>
+        <w:tab/>
+      </w:r>
+      <w:r>
+        <w:tab/>
+      </w:r>
+      <w:r>
+        <w:tab/>
+      </w:r>
+      <w:r>
+        <w:tab/>
+        <w:t>print(type(e), e)</w:t>
+      </w:r>
+    </w:p>
+    <w:p>
+      <w:r>
+        <w:tab/>
+      </w:r>
+      <w:r>
+        <w:tab/>
+      </w:r>
+      <w:r>
+        <w:tab/>
+      </w:r>
+      <w:r>
+        <w:tab/>
+      </w:r>
+      <w:proofErr w:type="spellStart"/>
+      <w:r>
+        <w:t>exit_</w:t>
+      </w:r>
+      <w:proofErr w:type="gramStart"/>
+      <w:r>
+        <w:t>program</w:t>
+      </w:r>
+      <w:proofErr w:type="spellEnd"/>
+      <w:r>
+        <w:t>(</w:t>
+      </w:r>
+      <w:proofErr w:type="gramEnd"/>
+      <w:r>
+        <w:t>)</w:t>
+      </w:r>
+    </w:p>
+    <w:p>
+      <w:r>
+        <w:tab/>
+      </w:r>
+      <w:r>
+        <w:tab/>
+        <w:t xml:space="preserve"># if you didn’t use the </w:t>
+      </w:r>
+      <w:r>
+        <w:t xml:space="preserve">“with” statement, you would add </w:t>
+      </w:r>
+      <w:r>
+        <w:tab/>
+      </w:r>
+      <w:r>
+        <w:tab/>
+      </w:r>
+    </w:p>
+    <w:p>
+      <w:pPr>
+        <w:ind w:left="1440" w:firstLine="720"/>
+      </w:pPr>
+      <w:r>
+        <w:t xml:space="preserve">finally: </w:t>
+      </w:r>
+      <w:proofErr w:type="spellStart"/>
+      <w:proofErr w:type="gramStart"/>
+      <w:r>
+        <w:t>file.close</w:t>
+      </w:r>
+      <w:proofErr w:type="spellEnd"/>
+      <w:proofErr w:type="gramEnd"/>
+      <w:r>
+        <w:t>()</w:t>
       </w:r>
     </w:p>
     <w:p>
@@ -27146,7 +28449,244 @@
         </w:numPr>
       </w:pPr>
       <w:r>
-        <w:t>Use “try statements” to catch exceptions</w:t>
+        <w:t>Using While Statements within a function in conjunction with exception handling for user inputs</w:t>
+      </w:r>
+    </w:p>
+    <w:p>
+      <w:pPr>
+        <w:pStyle w:val="ListParagraph"/>
+        <w:numPr>
+          <w:ilvl w:val="1"/>
+          <w:numId w:val="24"/>
+        </w:numPr>
+      </w:pPr>
+      <w:r>
+        <w:t>Example</w:t>
+      </w:r>
+    </w:p>
+    <w:p>
+      <w:pPr>
+        <w:pStyle w:val="ListParagraph"/>
+        <w:numPr>
+          <w:ilvl w:val="2"/>
+          <w:numId w:val="24"/>
+        </w:numPr>
+      </w:pPr>
+      <w:r>
+        <w:t xml:space="preserve">def </w:t>
+      </w:r>
+      <w:proofErr w:type="spellStart"/>
+      <w:r>
+        <w:rPr>
+          <w:i/>
+          <w:iCs/>
+        </w:rPr>
+        <w:t>function_</w:t>
+      </w:r>
+      <w:proofErr w:type="gramStart"/>
+      <w:r>
+        <w:rPr>
+          <w:i/>
+          <w:iCs/>
+        </w:rPr>
+        <w:t>name</w:t>
+      </w:r>
+      <w:proofErr w:type="spellEnd"/>
+      <w:r>
+        <w:t>(</w:t>
+      </w:r>
+      <w:proofErr w:type="gramEnd"/>
+      <w:r>
+        <w:t>):</w:t>
+      </w:r>
+    </w:p>
+    <w:p>
+      <w:pPr>
+        <w:pStyle w:val="ListParagraph"/>
+        <w:ind w:left="2880"/>
+      </w:pPr>
+      <w:r>
+        <w:t>while True:</w:t>
+      </w:r>
+    </w:p>
+    <w:p>
+      <w:pPr>
+        <w:pStyle w:val="ListParagraph"/>
+        <w:ind w:left="2880"/>
+      </w:pPr>
+      <w:r>
+        <w:lastRenderedPageBreak/>
+        <w:tab/>
+        <w:t>try:</w:t>
+      </w:r>
+    </w:p>
+    <w:p>
+      <w:pPr>
+        <w:pStyle w:val="ListParagraph"/>
+        <w:ind w:left="2880"/>
+      </w:pPr>
+      <w:r>
+        <w:tab/>
+      </w:r>
+      <w:r>
+        <w:tab/>
+      </w:r>
+      <w:proofErr w:type="spellStart"/>
+      <w:r>
+        <w:rPr>
+          <w:i/>
+          <w:iCs/>
+        </w:rPr>
+        <w:t>var_name</w:t>
+      </w:r>
+      <w:proofErr w:type="spellEnd"/>
+      <w:r>
+        <w:rPr>
+          <w:i/>
+          <w:iCs/>
+        </w:rPr>
+        <w:t xml:space="preserve"> </w:t>
+      </w:r>
+      <w:r>
+        <w:t xml:space="preserve">= </w:t>
+      </w:r>
+      <w:proofErr w:type="gramStart"/>
+      <w:r>
+        <w:t>float(</w:t>
+      </w:r>
+      <w:proofErr w:type="gramEnd"/>
+      <w:r>
+        <w:t>input(“</w:t>
+      </w:r>
+      <w:r>
+        <w:rPr>
+          <w:i/>
+          <w:iCs/>
+        </w:rPr>
+        <w:t xml:space="preserve">Input text: </w:t>
+      </w:r>
+      <w:r>
+        <w:t>”))</w:t>
+      </w:r>
+      <w:r>
+        <w:tab/>
+        <w:t># float as example</w:t>
+      </w:r>
+    </w:p>
+    <w:p>
+      <w:pPr>
+        <w:pStyle w:val="ListParagraph"/>
+        <w:ind w:left="2880"/>
+      </w:pPr>
+      <w:r>
+        <w:rPr>
+          <w:i/>
+          <w:iCs/>
+        </w:rPr>
+        <w:tab/>
+      </w:r>
+      <w:r>
+        <w:rPr>
+          <w:i/>
+          <w:iCs/>
+        </w:rPr>
+        <w:tab/>
+      </w:r>
+      <w:r>
+        <w:t xml:space="preserve">return </w:t>
+      </w:r>
+      <w:proofErr w:type="spellStart"/>
+      <w:r>
+        <w:rPr>
+          <w:i/>
+          <w:iCs/>
+        </w:rPr>
+        <w:t>var_name</w:t>
+      </w:r>
+      <w:proofErr w:type="spellEnd"/>
+      <w:r>
+        <w:tab/>
+        <w:t># ends while loop when executed</w:t>
+      </w:r>
+    </w:p>
+    <w:p>
+      <w:pPr>
+        <w:pStyle w:val="ListParagraph"/>
+        <w:ind w:left="2880"/>
+      </w:pPr>
+      <w:r>
+        <w:rPr>
+          <w:i/>
+          <w:iCs/>
+        </w:rPr>
+        <w:tab/>
+      </w:r>
+      <w:r>
+        <w:t xml:space="preserve">except </w:t>
+      </w:r>
+      <w:proofErr w:type="spellStart"/>
+      <w:r>
+        <w:t>ValueError</w:t>
+      </w:r>
+      <w:proofErr w:type="spellEnd"/>
+      <w:r>
+        <w:t>:</w:t>
+      </w:r>
+      <w:r>
+        <w:tab/>
+      </w:r>
+      <w:r>
+        <w:tab/>
+        <w:t># best practice to specify error type</w:t>
+      </w:r>
+    </w:p>
+    <w:p>
+      <w:pPr>
+        <w:pStyle w:val="ListParagraph"/>
+        <w:ind w:left="2880"/>
+      </w:pPr>
+      <w:r>
+        <w:tab/>
+      </w:r>
+      <w:r>
+        <w:tab/>
+      </w:r>
+      <w:proofErr w:type="gramStart"/>
+      <w:r>
+        <w:t>print(</w:t>
+      </w:r>
+      <w:proofErr w:type="gramEnd"/>
+      <w:r>
+        <w:t>“Invalid entry. Please try again.”)  # text to display, retries loop</w:t>
+      </w:r>
+    </w:p>
+    <w:p>
+      <w:pPr>
+        <w:pStyle w:val="ListParagraph"/>
+        <w:ind w:left="2880"/>
+      </w:pPr>
+      <w:r>
+        <w:tab/>
+      </w:r>
+      <w:r>
+        <w:tab/>
+        <w:t>continue</w:t>
+      </w:r>
+      <w:r>
+        <w:tab/>
+        <w:t># may need a continue statement here</w:t>
+      </w:r>
+    </w:p>
+    <w:p>
+      <w:r>
+        <w:tab/>
+      </w:r>
+      <w:r>
+        <w:tab/>
+      </w:r>
+      <w:r>
+        <w:tab/>
+        <w:t># code keeps searching for inputs until the return statement is executed</w:t>
       </w:r>
     </w:p>
     <w:p>
@@ -27158,7 +28698,7 @@
         </w:numPr>
       </w:pPr>
       <w:r>
-        <w:t>Try statement syntax</w:t>
+        <w:t>Raising (throwing) exceptions</w:t>
       </w:r>
     </w:p>
     <w:p>
@@ -27170,1365 +28710,6 @@
         </w:numPr>
       </w:pPr>
       <w:r>
-        <w:t>try:</w:t>
-      </w:r>
-    </w:p>
-    <w:p>
-      <w:pPr>
-        <w:pStyle w:val="ListParagraph"/>
-        <w:ind w:left="2160"/>
-      </w:pPr>
-      <w:r>
-        <w:rPr>
-          <w:i/>
-          <w:iCs/>
-        </w:rPr>
-        <w:t>statements</w:t>
-      </w:r>
-    </w:p>
-    <w:p>
-      <w:r>
-        <w:tab/>
-      </w:r>
-      <w:r>
-        <w:tab/>
-        <w:t>except [</w:t>
-      </w:r>
-      <w:proofErr w:type="spellStart"/>
-      <w:r>
-        <w:rPr>
-          <w:i/>
-          <w:iCs/>
-        </w:rPr>
-        <w:t>ExceptionName</w:t>
-      </w:r>
-      <w:proofErr w:type="spellEnd"/>
-      <w:r>
-        <w:t>]:</w:t>
-      </w:r>
-    </w:p>
-    <w:p>
-      <w:pPr>
-        <w:rPr>
-          <w:i/>
-          <w:iCs/>
-        </w:rPr>
-      </w:pPr>
-      <w:r>
-        <w:tab/>
-      </w:r>
-      <w:r>
-        <w:tab/>
-      </w:r>
-      <w:r>
-        <w:tab/>
-      </w:r>
-      <w:r>
-        <w:rPr>
-          <w:i/>
-          <w:iCs/>
-        </w:rPr>
-        <w:t>statements</w:t>
-      </w:r>
-    </w:p>
-    <w:p>
-      <w:r>
-        <w:rPr>
-          <w:i/>
-          <w:iCs/>
-        </w:rPr>
-        <w:tab/>
-      </w:r>
-      <w:r>
-        <w:rPr>
-          <w:i/>
-          <w:iCs/>
-        </w:rPr>
-        <w:tab/>
-      </w:r>
-      <w:r>
-        <w:t>[except [</w:t>
-      </w:r>
-      <w:proofErr w:type="spellStart"/>
-      <w:r>
-        <w:t>ExceptionName</w:t>
-      </w:r>
-      <w:proofErr w:type="spellEnd"/>
-      <w:r>
-        <w:t>]:</w:t>
-      </w:r>
-    </w:p>
-    <w:p>
-      <w:r>
-        <w:tab/>
-      </w:r>
-      <w:r>
-        <w:tab/>
-      </w:r>
-      <w:r>
-        <w:tab/>
-      </w:r>
-      <w:r>
-        <w:rPr>
-          <w:i/>
-          <w:iCs/>
-        </w:rPr>
-        <w:t>statements</w:t>
-      </w:r>
-    </w:p>
-    <w:p>
-      <w:r>
-        <w:tab/>
-      </w:r>
-      <w:r>
-        <w:tab/>
-        <w:t>[finally:</w:t>
-      </w:r>
-    </w:p>
-    <w:p>
-      <w:r>
-        <w:tab/>
-      </w:r>
-      <w:r>
-        <w:tab/>
-      </w:r>
-      <w:r>
-        <w:tab/>
-      </w:r>
-      <w:r>
-        <w:rPr>
-          <w:i/>
-          <w:iCs/>
-        </w:rPr>
-        <w:t>statements</w:t>
-      </w:r>
-      <w:r>
-        <w:t>]</w:t>
-      </w:r>
-    </w:p>
-    <w:p>
-      <w:pPr>
-        <w:pStyle w:val="ListParagraph"/>
-        <w:numPr>
-          <w:ilvl w:val="1"/>
-          <w:numId w:val="24"/>
-        </w:numPr>
-      </w:pPr>
-      <w:r>
-        <w:t>Can include multiple except with exception types (see multiple exceptions)</w:t>
-      </w:r>
-    </w:p>
-    <w:p>
-      <w:pPr>
-        <w:pStyle w:val="ListParagraph"/>
-        <w:numPr>
-          <w:ilvl w:val="1"/>
-          <w:numId w:val="24"/>
-        </w:numPr>
-      </w:pPr>
-      <w:r>
-        <w:t xml:space="preserve">Either use a “with statement” to clean up resources when done or include a finally statement to free resources (like </w:t>
-      </w:r>
-      <w:proofErr w:type="spellStart"/>
-      <w:proofErr w:type="gramStart"/>
-      <w:r>
-        <w:t>file.close</w:t>
-      </w:r>
-      <w:proofErr w:type="spellEnd"/>
-      <w:proofErr w:type="gramEnd"/>
-      <w:r>
-        <w:t>()</w:t>
-      </w:r>
-      <w:r>
-        <w:t>)</w:t>
-      </w:r>
-    </w:p>
-    <w:p>
-      <w:pPr>
-        <w:pStyle w:val="ListParagraph"/>
-        <w:numPr>
-          <w:ilvl w:val="1"/>
-          <w:numId w:val="24"/>
-        </w:numPr>
-      </w:pPr>
-      <w:proofErr w:type="gramStart"/>
-      <w:r>
-        <w:rPr>
-          <w:b/>
-          <w:bCs/>
-        </w:rPr>
-        <w:t>Finally</w:t>
-      </w:r>
-      <w:proofErr w:type="gramEnd"/>
-      <w:r>
-        <w:t xml:space="preserve"> statements </w:t>
-      </w:r>
-      <w:r>
-        <w:rPr>
-          <w:b/>
-          <w:bCs/>
-        </w:rPr>
-        <w:t>are always executed</w:t>
-      </w:r>
-      <w:r>
-        <w:t xml:space="preserve"> even if the try statement works or an exception is handled</w:t>
-      </w:r>
-    </w:p>
-    <w:p>
-      <w:pPr>
-        <w:pStyle w:val="ListParagraph"/>
-        <w:numPr>
-          <w:ilvl w:val="0"/>
-          <w:numId w:val="24"/>
-        </w:numPr>
-        <w:rPr>
-          <w:b/>
-          <w:bCs/>
-        </w:rPr>
-      </w:pPr>
-      <w:r>
-        <w:rPr>
-          <w:b/>
-          <w:bCs/>
-        </w:rPr>
-        <w:t xml:space="preserve">Handling one type of exception (like a </w:t>
-      </w:r>
-      <w:proofErr w:type="spellStart"/>
-      <w:r>
-        <w:rPr>
-          <w:b/>
-          <w:bCs/>
-        </w:rPr>
-        <w:t>ValueError</w:t>
-      </w:r>
-      <w:proofErr w:type="spellEnd"/>
-      <w:r>
-        <w:rPr>
-          <w:b/>
-          <w:bCs/>
-        </w:rPr>
-        <w:t>)</w:t>
-      </w:r>
-    </w:p>
-    <w:p>
-      <w:pPr>
-        <w:pStyle w:val="ListParagraph"/>
-        <w:numPr>
-          <w:ilvl w:val="1"/>
-          <w:numId w:val="24"/>
-        </w:numPr>
-      </w:pPr>
-      <w:r>
-        <w:t>Best practice to be specific like this if possible</w:t>
-      </w:r>
-      <w:r>
-        <w:t xml:space="preserve"> or </w:t>
-      </w:r>
-      <w:proofErr w:type="gramStart"/>
-      <w:r>
-        <w:t>see</w:t>
-      </w:r>
-      <w:proofErr w:type="gramEnd"/>
-      <w:r>
-        <w:t xml:space="preserve"> multiple exceptions section</w:t>
-      </w:r>
-    </w:p>
-    <w:p>
-      <w:pPr>
-        <w:pStyle w:val="ListParagraph"/>
-        <w:numPr>
-          <w:ilvl w:val="1"/>
-          <w:numId w:val="24"/>
-        </w:numPr>
-      </w:pPr>
-      <w:r>
-        <w:t>try:</w:t>
-      </w:r>
-    </w:p>
-    <w:p>
-      <w:pPr>
-        <w:pStyle w:val="ListParagraph"/>
-        <w:ind w:left="2160"/>
-      </w:pPr>
-      <w:r>
-        <w:rPr>
-          <w:i/>
-          <w:iCs/>
-        </w:rPr>
-        <w:t xml:space="preserve">num </w:t>
-      </w:r>
-      <w:r>
-        <w:t xml:space="preserve">= </w:t>
-      </w:r>
-      <w:proofErr w:type="gramStart"/>
-      <w:r>
-        <w:t>int(</w:t>
-      </w:r>
-      <w:proofErr w:type="gramEnd"/>
-      <w:r>
-        <w:t>input(“Enter an integer: “))</w:t>
-      </w:r>
-      <w:r>
-        <w:tab/>
-      </w:r>
-      <w:r>
-        <w:tab/>
-        <w:t># try to get user to enter an int</w:t>
-      </w:r>
-    </w:p>
-    <w:p>
-      <w:r>
-        <w:lastRenderedPageBreak/>
-        <w:tab/>
-      </w:r>
-      <w:r>
-        <w:tab/>
-        <w:t xml:space="preserve">except </w:t>
-      </w:r>
-      <w:proofErr w:type="spellStart"/>
-      <w:r>
-        <w:t>ValueError</w:t>
-      </w:r>
-      <w:proofErr w:type="spellEnd"/>
-      <w:r>
-        <w:t>:</w:t>
-      </w:r>
-      <w:r>
-        <w:tab/>
-      </w:r>
-      <w:r>
-        <w:tab/>
-      </w:r>
-      <w:r>
-        <w:tab/>
-      </w:r>
-      <w:r>
-        <w:tab/>
-      </w:r>
-      <w:r>
-        <w:tab/>
-        <w:t xml:space="preserve"># this only accepts a </w:t>
-      </w:r>
-      <w:proofErr w:type="spellStart"/>
-      <w:r>
-        <w:t>ValueError</w:t>
-      </w:r>
-      <w:proofErr w:type="spellEnd"/>
-      <w:r>
-        <w:t xml:space="preserve"> exception</w:t>
-      </w:r>
-    </w:p>
-    <w:p>
-      <w:r>
-        <w:tab/>
-      </w:r>
-      <w:r>
-        <w:tab/>
-      </w:r>
-      <w:r>
-        <w:tab/>
-      </w:r>
-      <w:proofErr w:type="gramStart"/>
-      <w:r>
-        <w:t>print(</w:t>
-      </w:r>
-      <w:proofErr w:type="gramEnd"/>
-      <w:r>
-        <w:t>“You entered an invalid integer. Please try again.”)</w:t>
-      </w:r>
-    </w:p>
-    <w:p>
-      <w:r>
-        <w:tab/>
-      </w:r>
-      <w:r>
-        <w:tab/>
-        <w:t>print(“Thanks!”)</w:t>
-      </w:r>
-    </w:p>
-    <w:p>
-      <w:pPr>
-        <w:pStyle w:val="ListParagraph"/>
-        <w:numPr>
-          <w:ilvl w:val="0"/>
-          <w:numId w:val="24"/>
-        </w:numPr>
-      </w:pPr>
-      <w:r>
-        <w:t>Handling all types of exceptions</w:t>
-      </w:r>
-    </w:p>
-    <w:p>
-      <w:pPr>
-        <w:pStyle w:val="ListParagraph"/>
-        <w:numPr>
-          <w:ilvl w:val="1"/>
-          <w:numId w:val="24"/>
-        </w:numPr>
-      </w:pPr>
-      <w:r>
-        <w:t>Best practice to handle a specific ex</w:t>
-      </w:r>
-      <w:r>
-        <w:t>ception</w:t>
-      </w:r>
-      <w:r>
-        <w:t xml:space="preserve"> and not use “except:” or see multiple exceptions section</w:t>
-      </w:r>
-    </w:p>
-    <w:p>
-      <w:pPr>
-        <w:pStyle w:val="ListParagraph"/>
-        <w:numPr>
-          <w:ilvl w:val="1"/>
-          <w:numId w:val="24"/>
-        </w:numPr>
-      </w:pPr>
-      <w:r>
-        <w:t>try:</w:t>
-      </w:r>
-    </w:p>
-    <w:p>
-      <w:pPr>
-        <w:pStyle w:val="ListParagraph"/>
-        <w:ind w:left="2160"/>
-      </w:pPr>
-      <w:r>
-        <w:rPr>
-          <w:i/>
-          <w:iCs/>
-        </w:rPr>
-        <w:t>num</w:t>
-      </w:r>
-      <w:r>
-        <w:t xml:space="preserve"> = </w:t>
-      </w:r>
-      <w:proofErr w:type="gramStart"/>
-      <w:r>
-        <w:t>int(</w:t>
-      </w:r>
-      <w:proofErr w:type="gramEnd"/>
-      <w:r>
-        <w:t>input(“Enter an integer: “)</w:t>
-      </w:r>
-    </w:p>
-    <w:p>
-      <w:r>
-        <w:tab/>
-      </w:r>
-      <w:r>
-        <w:tab/>
-        <w:t>except:</w:t>
-      </w:r>
-      <w:r>
-        <w:tab/>
-      </w:r>
-      <w:r>
-        <w:tab/>
-      </w:r>
-      <w:r>
-        <w:tab/>
-      </w:r>
-      <w:r>
-        <w:tab/>
-      </w:r>
-      <w:r>
-        <w:tab/>
-      </w:r>
-      <w:r>
-        <w:tab/>
-      </w:r>
-      <w:r>
-        <w:tab/>
-        <w:t># accepts any type of exception</w:t>
-      </w:r>
-    </w:p>
-    <w:p>
-      <w:r>
-        <w:tab/>
-      </w:r>
-      <w:r>
-        <w:tab/>
-      </w:r>
-      <w:r>
-        <w:tab/>
-      </w:r>
-      <w:proofErr w:type="gramStart"/>
-      <w:r>
-        <w:t>print(</w:t>
-      </w:r>
-      <w:proofErr w:type="gramEnd"/>
-      <w:r>
-        <w:t>“Invalid entry, please try again.”)</w:t>
-      </w:r>
-    </w:p>
-    <w:p>
-      <w:r>
-        <w:tab/>
-      </w:r>
-      <w:r>
-        <w:tab/>
-        <w:t>print(“Thanks!”)</w:t>
-      </w:r>
-    </w:p>
-    <w:p>
-      <w:pPr>
-        <w:pStyle w:val="ListParagraph"/>
-        <w:numPr>
-          <w:ilvl w:val="0"/>
-          <w:numId w:val="24"/>
-        </w:numPr>
-        <w:rPr>
-          <w:b/>
-          <w:bCs/>
-        </w:rPr>
-      </w:pPr>
-      <w:r>
-        <w:rPr>
-          <w:b/>
-          <w:bCs/>
-        </w:rPr>
-        <w:t>Multiple Exceptions</w:t>
-      </w:r>
-    </w:p>
-    <w:p>
-      <w:pPr>
-        <w:pStyle w:val="ListParagraph"/>
-        <w:numPr>
-          <w:ilvl w:val="1"/>
-          <w:numId w:val="24"/>
-        </w:numPr>
-      </w:pPr>
-      <w:r>
-        <w:t>Hierarchy for exception classes</w:t>
-      </w:r>
-    </w:p>
-    <w:p>
-      <w:pPr>
-        <w:pStyle w:val="ListParagraph"/>
-        <w:numPr>
-          <w:ilvl w:val="2"/>
-          <w:numId w:val="24"/>
-        </w:numPr>
-      </w:pPr>
-      <w:r>
-        <w:t>Exception</w:t>
-      </w:r>
-    </w:p>
-    <w:p>
-      <w:pPr>
-        <w:pStyle w:val="ListParagraph"/>
-        <w:numPr>
-          <w:ilvl w:val="3"/>
-          <w:numId w:val="24"/>
-        </w:numPr>
-      </w:pPr>
-      <w:proofErr w:type="spellStart"/>
-      <w:r>
-        <w:t>OSError</w:t>
-      </w:r>
-      <w:proofErr w:type="spellEnd"/>
-    </w:p>
-    <w:p>
-      <w:pPr>
-        <w:pStyle w:val="ListParagraph"/>
-        <w:numPr>
-          <w:ilvl w:val="4"/>
-          <w:numId w:val="24"/>
-        </w:numPr>
-      </w:pPr>
-      <w:proofErr w:type="spellStart"/>
-      <w:r>
-        <w:t>FileExistsError</w:t>
-      </w:r>
-      <w:proofErr w:type="spellEnd"/>
-    </w:p>
-    <w:p>
-      <w:pPr>
-        <w:pStyle w:val="ListParagraph"/>
-        <w:numPr>
-          <w:ilvl w:val="4"/>
-          <w:numId w:val="24"/>
-        </w:numPr>
-      </w:pPr>
-      <w:proofErr w:type="spellStart"/>
-      <w:r>
-        <w:t>FileNotFoundError</w:t>
-      </w:r>
-      <w:proofErr w:type="spellEnd"/>
-    </w:p>
-    <w:p>
-      <w:pPr>
-        <w:pStyle w:val="ListParagraph"/>
-        <w:numPr>
-          <w:ilvl w:val="3"/>
-          <w:numId w:val="24"/>
-        </w:numPr>
-      </w:pPr>
-      <w:proofErr w:type="spellStart"/>
-      <w:r>
-        <w:t>ValueError</w:t>
-      </w:r>
-      <w:proofErr w:type="spellEnd"/>
-    </w:p>
-    <w:p>
-      <w:pPr>
-        <w:pStyle w:val="ListParagraph"/>
-        <w:numPr>
-          <w:ilvl w:val="1"/>
-          <w:numId w:val="24"/>
-        </w:numPr>
-      </w:pPr>
-      <w:r>
-        <w:t>Code multiple exception types from most specific to least specific using syntax below</w:t>
-      </w:r>
-    </w:p>
-    <w:p>
-      <w:pPr>
-        <w:pStyle w:val="ListParagraph"/>
-        <w:numPr>
-          <w:ilvl w:val="1"/>
-          <w:numId w:val="24"/>
-        </w:numPr>
-      </w:pPr>
-      <w:r>
-        <w:t xml:space="preserve">Syntax </w:t>
-      </w:r>
-      <w:r>
-        <w:tab/>
-      </w:r>
-      <w:r>
-        <w:tab/>
-        <w:t># using open file as example to show multiple levels</w:t>
-      </w:r>
-    </w:p>
-    <w:p>
-      <w:pPr>
-        <w:pStyle w:val="ListParagraph"/>
-        <w:numPr>
-          <w:ilvl w:val="2"/>
-          <w:numId w:val="24"/>
-        </w:numPr>
-      </w:pPr>
-      <w:r>
-        <w:rPr>
-          <w:b/>
-          <w:bCs/>
-        </w:rPr>
-        <w:t xml:space="preserve">using the sys module to define an </w:t>
-      </w:r>
-      <w:proofErr w:type="spellStart"/>
-      <w:r>
-        <w:rPr>
-          <w:b/>
-          <w:bCs/>
-        </w:rPr>
-        <w:t>exit_program</w:t>
-      </w:r>
-      <w:proofErr w:type="spellEnd"/>
-      <w:r>
-        <w:rPr>
-          <w:b/>
-          <w:bCs/>
-        </w:rPr>
-        <w:t xml:space="preserve"> function</w:t>
-      </w:r>
-    </w:p>
-    <w:p>
-      <w:pPr>
-        <w:pStyle w:val="ListParagraph"/>
-        <w:numPr>
-          <w:ilvl w:val="2"/>
-          <w:numId w:val="24"/>
-        </w:numPr>
-      </w:pPr>
-      <w:r>
-        <w:t>import sys</w:t>
-      </w:r>
-      <w:r>
-        <w:tab/>
-        <w:t># import sys module</w:t>
-      </w:r>
-    </w:p>
-    <w:p>
-      <w:pPr>
-        <w:pStyle w:val="ListParagraph"/>
-        <w:ind w:left="2160"/>
-      </w:pPr>
-      <w:r>
-        <w:t xml:space="preserve">def </w:t>
-      </w:r>
-      <w:proofErr w:type="spellStart"/>
-      <w:r>
-        <w:t>exit_program</w:t>
-      </w:r>
-      <w:proofErr w:type="spellEnd"/>
-      <w:r>
-        <w:t>:</w:t>
-      </w:r>
-      <w:r>
-        <w:tab/>
-      </w:r>
-      <w:r>
-        <w:tab/>
-        <w:t xml:space="preserve"># the </w:t>
-      </w:r>
-      <w:proofErr w:type="spellStart"/>
-      <w:r>
-        <w:t>exit_program</w:t>
-      </w:r>
-      <w:proofErr w:type="spellEnd"/>
-      <w:r>
-        <w:t xml:space="preserve"> function</w:t>
-      </w:r>
-    </w:p>
-    <w:p>
-      <w:pPr>
-        <w:pStyle w:val="ListParagraph"/>
-        <w:ind w:left="2160"/>
-      </w:pPr>
-      <w:r>
-        <w:tab/>
-      </w:r>
-      <w:proofErr w:type="gramStart"/>
-      <w:r>
-        <w:t>print(</w:t>
-      </w:r>
-      <w:proofErr w:type="gramEnd"/>
-      <w:r>
-        <w:t>“Terminating Program.”)</w:t>
-      </w:r>
-    </w:p>
-    <w:p>
-      <w:pPr>
-        <w:pStyle w:val="ListParagraph"/>
-        <w:ind w:left="2160"/>
-      </w:pPr>
-      <w:r>
-        <w:tab/>
-      </w:r>
-      <w:proofErr w:type="spellStart"/>
-      <w:proofErr w:type="gramStart"/>
-      <w:r>
-        <w:t>sys.exit</w:t>
-      </w:r>
-      <w:proofErr w:type="spellEnd"/>
-      <w:proofErr w:type="gramEnd"/>
-      <w:r>
-        <w:t>()</w:t>
-      </w:r>
-    </w:p>
-    <w:p>
-      <w:pPr>
-        <w:pStyle w:val="ListParagraph"/>
-        <w:ind w:left="2160"/>
-      </w:pPr>
-    </w:p>
-    <w:p>
-      <w:pPr>
-        <w:pStyle w:val="ListParagraph"/>
-        <w:ind w:left="2160"/>
-      </w:pPr>
-      <w:r>
-        <w:t>FILENAME = “</w:t>
-      </w:r>
-      <w:r>
-        <w:rPr>
-          <w:i/>
-          <w:iCs/>
-        </w:rPr>
-        <w:t>file_name.csv”</w:t>
-      </w:r>
-      <w:r>
-        <w:tab/>
-        <w:t># set global variable FILENAME</w:t>
-      </w:r>
-    </w:p>
-    <w:p>
-      <w:pPr>
-        <w:pStyle w:val="ListParagraph"/>
-        <w:ind w:left="2160"/>
-      </w:pPr>
-    </w:p>
-    <w:p>
-      <w:pPr>
-        <w:pStyle w:val="ListParagraph"/>
-        <w:ind w:left="2160"/>
-      </w:pPr>
-      <w:r>
-        <w:t>try:</w:t>
-      </w:r>
-    </w:p>
-    <w:p>
-      <w:pPr>
-        <w:pStyle w:val="ListParagraph"/>
-        <w:ind w:left="2880"/>
-      </w:pPr>
-      <w:r>
-        <w:t xml:space="preserve">with </w:t>
-      </w:r>
-      <w:proofErr w:type="gramStart"/>
-      <w:r>
-        <w:t>open(</w:t>
-      </w:r>
-      <w:proofErr w:type="gramEnd"/>
-      <w:r>
-        <w:t>“FILENAME”</w:t>
-      </w:r>
-      <w:r>
-        <w:rPr>
-          <w:i/>
-          <w:iCs/>
-        </w:rPr>
-        <w:t xml:space="preserve">, </w:t>
-      </w:r>
-      <w:r>
-        <w:t>“r”, newline=””) as file:</w:t>
-      </w:r>
-      <w:r>
-        <w:tab/>
-        <w:t># “r” not necessary</w:t>
-      </w:r>
-    </w:p>
-    <w:p>
-      <w:pPr>
-        <w:pStyle w:val="ListParagraph"/>
-        <w:ind w:left="2880"/>
-      </w:pPr>
-      <w:r>
-        <w:tab/>
-        <w:t xml:space="preserve">reader = </w:t>
-      </w:r>
-      <w:proofErr w:type="spellStart"/>
-      <w:proofErr w:type="gramStart"/>
-      <w:r>
-        <w:t>csv.writer</w:t>
-      </w:r>
-      <w:proofErr w:type="spellEnd"/>
-      <w:proofErr w:type="gramEnd"/>
-      <w:r>
-        <w:t>(file)</w:t>
-      </w:r>
-    </w:p>
-    <w:p>
-      <w:pPr>
-        <w:pStyle w:val="ListParagraph"/>
-        <w:ind w:left="2880"/>
-      </w:pPr>
-      <w:r>
-        <w:tab/>
-        <w:t>for row in reader:</w:t>
-      </w:r>
-    </w:p>
-    <w:p>
-      <w:pPr>
-        <w:pStyle w:val="ListParagraph"/>
-        <w:ind w:left="2880"/>
-      </w:pPr>
-      <w:r>
-        <w:tab/>
-      </w:r>
-      <w:r>
-        <w:tab/>
-      </w:r>
-      <w:proofErr w:type="spellStart"/>
-      <w:r>
-        <w:rPr>
-          <w:i/>
-          <w:iCs/>
-        </w:rPr>
-        <w:t>list_</w:t>
-      </w:r>
-      <w:proofErr w:type="gramStart"/>
-      <w:r>
-        <w:rPr>
-          <w:i/>
-          <w:iCs/>
-        </w:rPr>
-        <w:t>name</w:t>
-      </w:r>
-      <w:r>
-        <w:t>.append</w:t>
-      </w:r>
-      <w:proofErr w:type="spellEnd"/>
-      <w:proofErr w:type="gramEnd"/>
-      <w:r>
-        <w:t>(row)</w:t>
-      </w:r>
-    </w:p>
-    <w:p>
-      <w:pPr>
-        <w:pStyle w:val="ListParagraph"/>
-        <w:ind w:left="2880"/>
-      </w:pPr>
-      <w:r>
-        <w:t xml:space="preserve">return </w:t>
-      </w:r>
-      <w:proofErr w:type="spellStart"/>
-      <w:r>
-        <w:rPr>
-          <w:i/>
-          <w:iCs/>
-        </w:rPr>
-        <w:t>list_name</w:t>
-      </w:r>
-      <w:proofErr w:type="spellEnd"/>
-    </w:p>
-    <w:p>
-      <w:r>
-        <w:tab/>
-      </w:r>
-      <w:r>
-        <w:tab/>
-      </w:r>
-      <w:r>
-        <w:tab/>
-        <w:t xml:space="preserve">except </w:t>
-      </w:r>
-      <w:proofErr w:type="spellStart"/>
-      <w:r>
-        <w:t>FileNotFoundError</w:t>
-      </w:r>
-      <w:proofErr w:type="spellEnd"/>
-      <w:r>
-        <w:t>:</w:t>
-      </w:r>
-    </w:p>
-    <w:p>
-      <w:r>
-        <w:tab/>
-      </w:r>
-      <w:r>
-        <w:tab/>
-      </w:r>
-      <w:r>
-        <w:tab/>
-      </w:r>
-      <w:r>
-        <w:tab/>
-      </w:r>
-      <w:proofErr w:type="gramStart"/>
-      <w:r>
-        <w:t>print(</w:t>
-      </w:r>
-      <w:proofErr w:type="gramEnd"/>
-      <w:r>
-        <w:t xml:space="preserve">“Could not find “ + </w:t>
-      </w:r>
-      <w:r>
-        <w:t>FILENAME</w:t>
-      </w:r>
-      <w:r>
-        <w:rPr>
-          <w:i/>
-          <w:iCs/>
-        </w:rPr>
-        <w:t xml:space="preserve"> </w:t>
-      </w:r>
-      <w:r>
-        <w:t>+ “ file.”)</w:t>
-      </w:r>
-    </w:p>
-    <w:p>
-      <w:r>
-        <w:tab/>
-      </w:r>
-      <w:r>
-        <w:tab/>
-      </w:r>
-      <w:r>
-        <w:tab/>
-      </w:r>
-      <w:r>
-        <w:tab/>
-      </w:r>
-      <w:proofErr w:type="spellStart"/>
-      <w:r>
-        <w:t>exit_</w:t>
-      </w:r>
-      <w:proofErr w:type="gramStart"/>
-      <w:r>
-        <w:t>program</w:t>
-      </w:r>
-      <w:proofErr w:type="spellEnd"/>
-      <w:r>
-        <w:t>(</w:t>
-      </w:r>
-      <w:proofErr w:type="gramEnd"/>
-      <w:r>
-        <w:t>)</w:t>
-      </w:r>
-      <w:r>
-        <w:tab/>
-      </w:r>
-      <w:r>
-        <w:tab/>
-        <w:t># exits the program if doesn’t work (instead of while True:)</w:t>
-      </w:r>
-    </w:p>
-    <w:p>
-      <w:r>
-        <w:tab/>
-      </w:r>
-      <w:r>
-        <w:tab/>
-      </w:r>
-      <w:r>
-        <w:tab/>
-        <w:t>except Exception as e:</w:t>
-      </w:r>
-    </w:p>
-    <w:p>
-      <w:r>
-        <w:tab/>
-      </w:r>
-      <w:r>
-        <w:tab/>
-      </w:r>
-      <w:r>
-        <w:tab/>
-      </w:r>
-      <w:r>
-        <w:tab/>
-        <w:t>print(type(e), e)</w:t>
-      </w:r>
-    </w:p>
-    <w:p>
-      <w:r>
-        <w:tab/>
-      </w:r>
-      <w:r>
-        <w:tab/>
-      </w:r>
-      <w:r>
-        <w:tab/>
-      </w:r>
-      <w:r>
-        <w:tab/>
-      </w:r>
-      <w:proofErr w:type="spellStart"/>
-      <w:r>
-        <w:t>exit_</w:t>
-      </w:r>
-      <w:proofErr w:type="gramStart"/>
-      <w:r>
-        <w:t>program</w:t>
-      </w:r>
-      <w:proofErr w:type="spellEnd"/>
-      <w:r>
-        <w:t>(</w:t>
-      </w:r>
-      <w:proofErr w:type="gramEnd"/>
-      <w:r>
-        <w:t>)</w:t>
-      </w:r>
-    </w:p>
-    <w:p>
-      <w:r>
-        <w:tab/>
-      </w:r>
-      <w:r>
-        <w:tab/>
-        <w:t xml:space="preserve"># if you didn’t use the </w:t>
-      </w:r>
-      <w:r>
-        <w:t xml:space="preserve">“with” statement, you would add </w:t>
-      </w:r>
-      <w:r>
-        <w:tab/>
-      </w:r>
-      <w:r>
-        <w:tab/>
-      </w:r>
-    </w:p>
-    <w:p>
-      <w:pPr>
-        <w:ind w:left="1440" w:firstLine="720"/>
-      </w:pPr>
-      <w:r>
-        <w:t xml:space="preserve">finally: </w:t>
-      </w:r>
-      <w:proofErr w:type="spellStart"/>
-      <w:proofErr w:type="gramStart"/>
-      <w:r>
-        <w:t>file.close</w:t>
-      </w:r>
-      <w:proofErr w:type="spellEnd"/>
-      <w:proofErr w:type="gramEnd"/>
-      <w:r>
-        <w:t>()</w:t>
-      </w:r>
-    </w:p>
-    <w:p>
-      <w:pPr>
-        <w:pStyle w:val="ListParagraph"/>
-        <w:numPr>
-          <w:ilvl w:val="0"/>
-          <w:numId w:val="24"/>
-        </w:numPr>
-      </w:pPr>
-      <w:r>
-        <w:t>Using While Statements within a function in conjunction with exception handling for user inputs</w:t>
-      </w:r>
-    </w:p>
-    <w:p>
-      <w:pPr>
-        <w:pStyle w:val="ListParagraph"/>
-        <w:numPr>
-          <w:ilvl w:val="1"/>
-          <w:numId w:val="24"/>
-        </w:numPr>
-      </w:pPr>
-      <w:r>
-        <w:t>Example</w:t>
-      </w:r>
-    </w:p>
-    <w:p>
-      <w:pPr>
-        <w:pStyle w:val="ListParagraph"/>
-        <w:numPr>
-          <w:ilvl w:val="2"/>
-          <w:numId w:val="24"/>
-        </w:numPr>
-      </w:pPr>
-      <w:r>
-        <w:t xml:space="preserve">def </w:t>
-      </w:r>
-      <w:proofErr w:type="spellStart"/>
-      <w:r>
-        <w:rPr>
-          <w:i/>
-          <w:iCs/>
-        </w:rPr>
-        <w:t>function_</w:t>
-      </w:r>
-      <w:proofErr w:type="gramStart"/>
-      <w:r>
-        <w:rPr>
-          <w:i/>
-          <w:iCs/>
-        </w:rPr>
-        <w:t>name</w:t>
-      </w:r>
-      <w:proofErr w:type="spellEnd"/>
-      <w:r>
-        <w:t>(</w:t>
-      </w:r>
-      <w:proofErr w:type="gramEnd"/>
-      <w:r>
-        <w:t>):</w:t>
-      </w:r>
-    </w:p>
-    <w:p>
-      <w:pPr>
-        <w:pStyle w:val="ListParagraph"/>
-        <w:ind w:left="2880"/>
-      </w:pPr>
-      <w:r>
-        <w:t>while True:</w:t>
-      </w:r>
-    </w:p>
-    <w:p>
-      <w:pPr>
-        <w:pStyle w:val="ListParagraph"/>
-        <w:ind w:left="2880"/>
-      </w:pPr>
-      <w:r>
-        <w:tab/>
-        <w:t>try:</w:t>
-      </w:r>
-    </w:p>
-    <w:p>
-      <w:pPr>
-        <w:pStyle w:val="ListParagraph"/>
-        <w:ind w:left="2880"/>
-      </w:pPr>
-      <w:r>
-        <w:tab/>
-      </w:r>
-      <w:r>
-        <w:tab/>
-      </w:r>
-      <w:proofErr w:type="spellStart"/>
-      <w:r>
-        <w:rPr>
-          <w:i/>
-          <w:iCs/>
-        </w:rPr>
-        <w:t>var_name</w:t>
-      </w:r>
-      <w:proofErr w:type="spellEnd"/>
-      <w:r>
-        <w:rPr>
-          <w:i/>
-          <w:iCs/>
-        </w:rPr>
-        <w:t xml:space="preserve"> </w:t>
-      </w:r>
-      <w:r>
-        <w:t xml:space="preserve">= </w:t>
-      </w:r>
-      <w:proofErr w:type="gramStart"/>
-      <w:r>
-        <w:t>float(</w:t>
-      </w:r>
-      <w:proofErr w:type="gramEnd"/>
-      <w:r>
-        <w:t>input(“</w:t>
-      </w:r>
-      <w:r>
-        <w:rPr>
-          <w:i/>
-          <w:iCs/>
-        </w:rPr>
-        <w:t xml:space="preserve">Input text: </w:t>
-      </w:r>
-      <w:r>
-        <w:t>”))</w:t>
-      </w:r>
-      <w:r>
-        <w:tab/>
-        <w:t># float as example</w:t>
-      </w:r>
-    </w:p>
-    <w:p>
-      <w:pPr>
-        <w:pStyle w:val="ListParagraph"/>
-        <w:ind w:left="2880"/>
-      </w:pPr>
-      <w:r>
-        <w:rPr>
-          <w:i/>
-          <w:iCs/>
-        </w:rPr>
-        <w:tab/>
-      </w:r>
-      <w:r>
-        <w:rPr>
-          <w:i/>
-          <w:iCs/>
-        </w:rPr>
-        <w:tab/>
-      </w:r>
-      <w:r>
-        <w:t xml:space="preserve">return </w:t>
-      </w:r>
-      <w:proofErr w:type="spellStart"/>
-      <w:r>
-        <w:rPr>
-          <w:i/>
-          <w:iCs/>
-        </w:rPr>
-        <w:t>var_name</w:t>
-      </w:r>
-      <w:proofErr w:type="spellEnd"/>
-      <w:r>
-        <w:tab/>
-        <w:t># ends while loop when executed</w:t>
-      </w:r>
-    </w:p>
-    <w:p>
-      <w:pPr>
-        <w:pStyle w:val="ListParagraph"/>
-        <w:ind w:left="2880"/>
-      </w:pPr>
-      <w:r>
-        <w:rPr>
-          <w:i/>
-          <w:iCs/>
-        </w:rPr>
-        <w:tab/>
-      </w:r>
-      <w:r>
-        <w:t xml:space="preserve">except </w:t>
-      </w:r>
-      <w:proofErr w:type="spellStart"/>
-      <w:r>
-        <w:t>ValueError</w:t>
-      </w:r>
-      <w:proofErr w:type="spellEnd"/>
-      <w:r>
-        <w:t>:</w:t>
-      </w:r>
-      <w:r>
-        <w:tab/>
-      </w:r>
-      <w:r>
-        <w:tab/>
-        <w:t># best practice to specify error type</w:t>
-      </w:r>
-    </w:p>
-    <w:p>
-      <w:pPr>
-        <w:pStyle w:val="ListParagraph"/>
-        <w:ind w:left="2880"/>
-      </w:pPr>
-      <w:r>
-        <w:tab/>
-      </w:r>
-      <w:r>
-        <w:tab/>
-      </w:r>
-      <w:proofErr w:type="gramStart"/>
-      <w:r>
-        <w:t>print(</w:t>
-      </w:r>
-      <w:proofErr w:type="gramEnd"/>
-      <w:r>
-        <w:t>“Invalid entry. Please try again.”)  # text to display, retries loop</w:t>
-      </w:r>
-    </w:p>
-    <w:p>
-      <w:pPr>
-        <w:pStyle w:val="ListParagraph"/>
-        <w:ind w:left="2880"/>
-      </w:pPr>
-      <w:r>
-        <w:tab/>
-      </w:r>
-      <w:r>
-        <w:tab/>
-        <w:t>continue</w:t>
-      </w:r>
-      <w:r>
-        <w:tab/>
-        <w:t># may need a continue statement here</w:t>
-      </w:r>
-    </w:p>
-    <w:p>
-      <w:r>
-        <w:tab/>
-      </w:r>
-      <w:r>
-        <w:tab/>
-      </w:r>
-      <w:r>
-        <w:tab/>
-        <w:t># code keeps searching for inputs until the return statement is executed</w:t>
-      </w:r>
-    </w:p>
-    <w:p>
-      <w:pPr>
-        <w:pStyle w:val="ListParagraph"/>
-        <w:numPr>
-          <w:ilvl w:val="0"/>
-          <w:numId w:val="24"/>
-        </w:numPr>
-      </w:pPr>
-      <w:r>
-        <w:t>Raising (throwing) exceptions</w:t>
-      </w:r>
-    </w:p>
-    <w:p>
-      <w:pPr>
-        <w:pStyle w:val="ListParagraph"/>
-        <w:numPr>
-          <w:ilvl w:val="1"/>
-          <w:numId w:val="24"/>
-        </w:numPr>
-      </w:pPr>
-      <w:r>
-        <w:lastRenderedPageBreak/>
         <w:t>forcing an exception to occur</w:t>
       </w:r>
     </w:p>
@@ -29641,6 +29822,7 @@
         </w:numPr>
       </w:pPr>
       <w:r>
+        <w:lastRenderedPageBreak/>
         <w:t xml:space="preserve">Need to be sure to import the </w:t>
       </w:r>
       <w:proofErr w:type="spellStart"/>
@@ -29869,7 +30051,6 @@
     </w:p>
     <w:p>
       <w:r>
-        <w:lastRenderedPageBreak/>
         <w:tab/>
       </w:r>
       <w:r>
@@ -30948,6 +31129,7 @@
         </w:numPr>
       </w:pPr>
       <w:r>
+        <w:lastRenderedPageBreak/>
         <w:t xml:space="preserve">self is not passed when doing this, so if there are 4 total </w:t>
       </w:r>
       <w:proofErr w:type="spellStart"/>
@@ -31247,7 +31429,6 @@
         </w:numPr>
       </w:pPr>
       <w:r>
-        <w:lastRenderedPageBreak/>
         <w:t>Public Attributes and Methods</w:t>
       </w:r>
     </w:p>
@@ -32240,6 +32421,7 @@
       <w:proofErr w:type="spellStart"/>
       <w:proofErr w:type="gramStart"/>
       <w:r>
+        <w:lastRenderedPageBreak/>
         <w:t>self.</w:t>
       </w:r>
       <w:r>
@@ -33319,6 +33501,7 @@
         </w:numPr>
       </w:pPr>
       <w:r>
+        <w:lastRenderedPageBreak/>
         <w:t xml:space="preserve">You can create a subclass that </w:t>
       </w:r>
       <w:r>
@@ -33423,7 +33606,6 @@
         </w:numPr>
       </w:pPr>
       <w:r>
-        <w:lastRenderedPageBreak/>
         <w:t xml:space="preserve">additions or changes in the subclasses are shown there (p. 407 </w:t>
       </w:r>
       <w:proofErr w:type="spellStart"/>
@@ -34279,6 +34461,7 @@
         </w:numPr>
       </w:pPr>
       <w:r>
+        <w:lastRenderedPageBreak/>
         <w:t xml:space="preserve">Can use the built-in </w:t>
       </w:r>
       <w:proofErr w:type="spellStart"/>
@@ -34404,7 +34587,6 @@
         </w:numPr>
       </w:pPr>
       <w:r>
-        <w:lastRenderedPageBreak/>
         <w:t xml:space="preserve">Info should be concise, </w:t>
       </w:r>
       <w:r>
@@ -35318,6 +35500,7 @@
         </w:numPr>
       </w:pPr>
       <w:r>
+        <w:lastRenderedPageBreak/>
         <w:t xml:space="preserve">class </w:t>
       </w:r>
       <w:proofErr w:type="spellStart"/>
@@ -35487,7 +35670,6 @@
         </w:numPr>
       </w:pPr>
       <w:r>
-        <w:lastRenderedPageBreak/>
         <w:t xml:space="preserve">Using a custom exception (see p. 425 </w:t>
       </w:r>
       <w:proofErr w:type="spellStart"/>
@@ -36229,6 +36411,7 @@
         </w:numPr>
       </w:pPr>
       <w:r>
+        <w:lastRenderedPageBreak/>
         <w:t>The Tiers</w:t>
       </w:r>
     </w:p>
@@ -36348,7 +36531,6 @@
         </w:numPr>
       </w:pPr>
       <w:r>
-        <w:lastRenderedPageBreak/>
         <w:t>interface between the database tier and presentation tier</w:t>
       </w:r>
     </w:p>
@@ -37097,6 +37279,7 @@
         <w:ind w:left="3600"/>
       </w:pPr>
       <w:r>
+        <w:lastRenderedPageBreak/>
         <w:t>conn = sqlite3.connect(</w:t>
       </w:r>
       <w:r>
@@ -37353,7 +37536,6 @@
           <w:b/>
           <w:bCs/>
         </w:rPr>
-        <w:lastRenderedPageBreak/>
         <w:t xml:space="preserve">from </w:t>
       </w:r>
       <w:proofErr w:type="spellStart"/>
@@ -38308,6 +38490,7 @@
           <w:i/>
           <w:iCs/>
         </w:rPr>
+        <w:lastRenderedPageBreak/>
         <w:t>var2 = value2</w:t>
       </w:r>
     </w:p>
@@ -38622,7 +38805,6 @@
           <w:b/>
           <w:bCs/>
         </w:rPr>
-        <w:lastRenderedPageBreak/>
         <w:tab/>
       </w:r>
       <w:proofErr w:type="spellStart"/>
@@ -39817,6 +39999,7 @@
         </w:rPr>
       </w:pPr>
       <w:r>
+        <w:lastRenderedPageBreak/>
         <w:t xml:space="preserve">def </w:t>
       </w:r>
       <w:proofErr w:type="spellStart"/>
@@ -40085,7 +40268,6 @@
         </w:numPr>
       </w:pPr>
       <w:r>
-        <w:lastRenderedPageBreak/>
         <w:t>creates a frame object and adds it to the specified parent component with optional padding</w:t>
       </w:r>
     </w:p>
@@ -40928,6 +41110,7 @@
       <w:proofErr w:type="spellStart"/>
       <w:proofErr w:type="gramStart"/>
       <w:r>
+        <w:lastRenderedPageBreak/>
         <w:t>ttk.Label</w:t>
       </w:r>
       <w:proofErr w:type="spellEnd"/>
@@ -41178,7 +41361,6 @@
           <w:b/>
           <w:bCs/>
         </w:rPr>
-        <w:lastRenderedPageBreak/>
         <w:t xml:space="preserve">Create </w:t>
       </w:r>
       <w:proofErr w:type="spellStart"/>
@@ -42266,6 +42448,7 @@
         </w:numPr>
       </w:pPr>
       <w:r>
+        <w:lastRenderedPageBreak/>
         <w:t>Ending a Program</w:t>
       </w:r>
     </w:p>
@@ -42557,7 +42740,6 @@
           <w:i/>
           <w:iCs/>
         </w:rPr>
-        <w:lastRenderedPageBreak/>
         <w:t>ClassName</w:t>
       </w:r>
       <w:proofErr w:type="spellEnd"/>
@@ -43080,6 +43262,7 @@
         <w:pStyle w:val="ListParagraph"/>
       </w:pPr>
       <w:r>
+        <w:lastRenderedPageBreak/>
         <w:tab/>
         <w:t>global conn</w:t>
       </w:r>
@@ -43284,7 +43467,6 @@
         <w:pStyle w:val="ListParagraph"/>
       </w:pPr>
       <w:r>
-        <w:lastRenderedPageBreak/>
         <w:t># closing function, no need to use global, because only accessing conn variable, not changing it</w:t>
       </w:r>
     </w:p>
@@ -44056,6 +44238,7 @@
           <w:i/>
           <w:iCs/>
         </w:rPr>
+        <w:lastRenderedPageBreak/>
         <w:tab/>
       </w:r>
       <w:r>
@@ -44341,7 +44524,6 @@
         <w:ind w:left="720"/>
       </w:pPr>
       <w:r>
-        <w:lastRenderedPageBreak/>
         <w:tab/>
         <w:t xml:space="preserve"># if </w:t>
       </w:r>
@@ -45070,6 +45252,7 @@
     <w:p/>
     <w:p>
       <w:r>
+        <w:lastRenderedPageBreak/>
         <w:t xml:space="preserve">    # Initialize empty </w:t>
       </w:r>
       <w:r>
@@ -45242,7 +45425,6 @@
     </w:p>
     <w:p>
       <w:r>
-        <w:lastRenderedPageBreak/>
         <w:t xml:space="preserve">                    </w:t>
       </w:r>
       <w:proofErr w:type="spellStart"/>

</xml_diff>